<commit_message>
Fixed bugs in functional tests
</commit_message>
<xml_diff>
--- a/docs/Reuniones/Sprint 4/PruebasFunctionales/20131026 PT-258 - Realizar Compra de Entradas a Funciones.docx
+++ b/docs/Reuniones/Sprint 4/PruebasFunctionales/20131026 PT-258 - Realizar Compra de Entradas a Funciones.docx
@@ -1,10 +1,10 @@
 
 <file path=word/document.xml><?xml version="1.0" encoding="utf-8"?>
-<w:document xmlns:ve="http://schemas.openxmlformats.org/markup-compatibility/2006" xmlns:o="urn:schemas-microsoft-com:office:office" xmlns:r="http://schemas.openxmlformats.org/officeDocument/2006/relationships" xmlns:m="http://schemas.openxmlformats.org/officeDocument/2006/math" xmlns:v="urn:schemas-microsoft-com:vml" xmlns:wp="http://schemas.openxmlformats.org/drawingml/2006/wordprocessingDrawing" xmlns:w10="urn:schemas-microsoft-com:office:word" xmlns:w="http://schemas.openxmlformats.org/wordprocessingml/2006/main" xmlns:wne="http://schemas.microsoft.com/office/word/2006/wordml">
+<w:document xmlns:wpc="http://schemas.microsoft.com/office/word/2010/wordprocessingCanvas" xmlns:mc="http://schemas.openxmlformats.org/markup-compatibility/2006" xmlns:o="urn:schemas-microsoft-com:office:office" xmlns:r="http://schemas.openxmlformats.org/officeDocument/2006/relationships" xmlns:m="http://schemas.openxmlformats.org/officeDocument/2006/math" xmlns:v="urn:schemas-microsoft-com:vml" xmlns:wp14="http://schemas.microsoft.com/office/word/2010/wordprocessingDrawing" xmlns:wp="http://schemas.openxmlformats.org/drawingml/2006/wordprocessingDrawing" xmlns:w10="urn:schemas-microsoft-com:office:word" xmlns:w="http://schemas.openxmlformats.org/wordprocessingml/2006/main" xmlns:w14="http://schemas.microsoft.com/office/word/2010/wordml" xmlns:w15="http://schemas.microsoft.com/office/word/2012/wordml" xmlns:wpg="http://schemas.microsoft.com/office/word/2010/wordprocessingGroup" xmlns:wpi="http://schemas.microsoft.com/office/word/2010/wordprocessingInk" xmlns:wne="http://schemas.microsoft.com/office/word/2006/wordml" xmlns:wps="http://schemas.microsoft.com/office/word/2010/wordprocessingShape" mc:Ignorable="w14 w15 wp14">
   <w:body>
     <w:p>
       <w:pPr>
-        <w:pStyle w:val="Ttulo1"/>
+        <w:pStyle w:val="Heading1"/>
       </w:pPr>
       <w:r>
         <w:t>Pruebas Funcionales – PT-258 – Realizar compra de entrada a funciones (Aplicación Móvil)</w:t>
@@ -12,7 +12,7 @@
     </w:p>
     <w:p>
       <w:pPr>
-        <w:pStyle w:val="Ttulo2"/>
+        <w:pStyle w:val="Heading2"/>
       </w:pPr>
       <w:r>
         <w:t>Prueba 1</w:t>
@@ -44,7 +44,7 @@
     </w:p>
     <w:p>
       <w:pPr>
-        <w:pStyle w:val="Prrafodelista"/>
+        <w:pStyle w:val="ListParagraph"/>
         <w:numPr>
           <w:ilvl w:val="0"/>
           <w:numId w:val="1"/>
@@ -69,7 +69,7 @@
     </w:p>
     <w:p>
       <w:pPr>
-        <w:pStyle w:val="Prrafodelista"/>
+        <w:pStyle w:val="ListParagraph"/>
         <w:numPr>
           <w:ilvl w:val="0"/>
           <w:numId w:val="2"/>
@@ -81,19 +81,25 @@
     </w:p>
     <w:p>
       <w:pPr>
-        <w:pStyle w:val="Prrafodelista"/>
+        <w:pStyle w:val="ListParagraph"/>
         <w:numPr>
           <w:ilvl w:val="0"/>
           <w:numId w:val="2"/>
         </w:numPr>
       </w:pPr>
       <w:r>
-        <w:t>EL usuario toca el botón “+” a la izquierda del nombre de los complejos y la aplicación le muestra el listado de funciones de la semana separado en días.</w:t>
-      </w:r>
-    </w:p>
-    <w:p>
-      <w:pPr>
-        <w:pStyle w:val="Ttulo2"/>
+        <w:t>E</w:t>
+      </w:r>
+      <w:r>
+        <w:t>l</w:t>
+      </w:r>
+      <w:r>
+        <w:t xml:space="preserve"> usuario toca el botón “+” a la izquierda del nombre de los complejos y la aplicación le muestra el listado de funciones de la semana separado en días.</w:t>
+      </w:r>
+    </w:p>
+    <w:p>
+      <w:pPr>
+        <w:pStyle w:val="Heading2"/>
       </w:pPr>
       <w:r>
         <w:t>Prueba 2</w:t>
@@ -110,16 +116,8 @@
         <w:rPr>
           <w:i/>
         </w:rPr>
-        <w:t xml:space="preserve">. El usuario no se encuentra </w:t>
-      </w:r>
-      <w:proofErr w:type="spellStart"/>
-      <w:r>
-        <w:rPr>
-          <w:i/>
-        </w:rPr>
-        <w:t>logueado</w:t>
-      </w:r>
-      <w:proofErr w:type="spellEnd"/>
+        <w:t>. El usuario no se encuentra logueado</w:t>
+      </w:r>
       <w:r>
         <w:t xml:space="preserve">. </w:t>
       </w:r>
@@ -139,7 +137,7 @@
     </w:p>
     <w:p>
       <w:pPr>
-        <w:pStyle w:val="Prrafodelista"/>
+        <w:pStyle w:val="ListParagraph"/>
         <w:numPr>
           <w:ilvl w:val="0"/>
           <w:numId w:val="1"/>
@@ -148,17 +146,18 @@
       <w:r>
         <w:t xml:space="preserve">La aplicación lo lleva a la ventana </w:t>
       </w:r>
-      <w:proofErr w:type="spellStart"/>
       <w:r>
         <w:t>login</w:t>
       </w:r>
-      <w:proofErr w:type="spellEnd"/>
       <w:r>
         <w:t>.</w:t>
       </w:r>
     </w:p>
     <w:p>
       <w:pPr>
+        <w:tabs>
+          <w:tab w:val="left" w:pos="1995"/>
+        </w:tabs>
         <w:rPr>
           <w:b/>
         </w:rPr>
@@ -169,10 +168,16 @@
         </w:rPr>
         <w:t>Pasos:</w:t>
       </w:r>
-    </w:p>
-    <w:p>
-      <w:pPr>
-        <w:pStyle w:val="Prrafodelista"/>
+      <w:r>
+        <w:rPr>
+          <w:b/>
+        </w:rPr>
+        <w:tab/>
+      </w:r>
+    </w:p>
+    <w:p>
+      <w:pPr>
+        <w:pStyle w:val="ListParagraph"/>
         <w:numPr>
           <w:ilvl w:val="0"/>
           <w:numId w:val="3"/>
@@ -184,7 +189,7 @@
     </w:p>
     <w:p>
       <w:pPr>
-        <w:pStyle w:val="Prrafodelista"/>
+        <w:pStyle w:val="ListParagraph"/>
         <w:numPr>
           <w:ilvl w:val="0"/>
           <w:numId w:val="3"/>
@@ -193,18 +198,16 @@
       <w:r>
         <w:t xml:space="preserve">El usuario toca uno de los horarios en la lista de funciones y la aplicación le muestra la ventana para </w:t>
       </w:r>
-      <w:proofErr w:type="spellStart"/>
       <w:r>
         <w:t>loguearse</w:t>
       </w:r>
-      <w:proofErr w:type="spellEnd"/>
       <w:r>
         <w:t>.</w:t>
       </w:r>
     </w:p>
     <w:p>
       <w:pPr>
-        <w:pStyle w:val="Ttulo2"/>
+        <w:pStyle w:val="Heading2"/>
       </w:pPr>
       <w:r>
         <w:t>Prueba 3</w:t>
@@ -215,16 +218,8 @@
         <w:rPr>
           <w:i/>
         </w:rPr>
-        <w:t xml:space="preserve">El usuario está mirando el listado de funciones y escoge una de ellas. El usuario se encuentra </w:t>
-      </w:r>
-      <w:proofErr w:type="spellStart"/>
-      <w:r>
-        <w:rPr>
-          <w:i/>
-        </w:rPr>
-        <w:t>logueado</w:t>
-      </w:r>
-      <w:proofErr w:type="spellEnd"/>
+        <w:t>El usuario está mirando el listado de funciones y escoge una de ellas. El usuario se encuentra logueado</w:t>
+      </w:r>
       <w:r>
         <w:t xml:space="preserve">. </w:t>
       </w:r>
@@ -244,7 +239,7 @@
     </w:p>
     <w:p>
       <w:pPr>
-        <w:pStyle w:val="Prrafodelista"/>
+        <w:pStyle w:val="ListParagraph"/>
         <w:numPr>
           <w:ilvl w:val="0"/>
           <w:numId w:val="1"/>
@@ -269,7 +264,7 @@
     </w:p>
     <w:p>
       <w:pPr>
-        <w:pStyle w:val="Prrafodelista"/>
+        <w:pStyle w:val="ListParagraph"/>
         <w:numPr>
           <w:ilvl w:val="0"/>
           <w:numId w:val="8"/>
@@ -281,7 +276,7 @@
     </w:p>
     <w:p>
       <w:pPr>
-        <w:pStyle w:val="Prrafodelista"/>
+        <w:pStyle w:val="ListParagraph"/>
         <w:numPr>
           <w:ilvl w:val="0"/>
           <w:numId w:val="8"/>
@@ -293,7 +288,7 @@
     </w:p>
     <w:p>
       <w:pPr>
-        <w:pStyle w:val="Ttulo2"/>
+        <w:pStyle w:val="Heading2"/>
       </w:pPr>
       <w:r>
         <w:t>Prueba 4</w:t>
@@ -325,7 +320,7 @@
     </w:p>
     <w:p>
       <w:pPr>
-        <w:pStyle w:val="Prrafodelista"/>
+        <w:pStyle w:val="ListParagraph"/>
         <w:numPr>
           <w:ilvl w:val="0"/>
           <w:numId w:val="1"/>
@@ -350,7 +345,7 @@
     </w:p>
     <w:p>
       <w:pPr>
-        <w:pStyle w:val="Prrafodelista"/>
+        <w:pStyle w:val="ListParagraph"/>
         <w:numPr>
           <w:ilvl w:val="0"/>
           <w:numId w:val="4"/>
@@ -362,19 +357,25 @@
     </w:p>
     <w:p>
       <w:pPr>
-        <w:pStyle w:val="Prrafodelista"/>
+        <w:pStyle w:val="ListParagraph"/>
         <w:numPr>
           <w:ilvl w:val="0"/>
           <w:numId w:val="4"/>
         </w:numPr>
       </w:pPr>
       <w:r>
-        <w:t>El usuario toca el botón “Siguiente” y la aplicación lo lleva al siguiente paso.</w:t>
-      </w:r>
-    </w:p>
-    <w:p>
-      <w:pPr>
-        <w:pStyle w:val="Ttulo2"/>
+        <w:t>El usuario toca el botón “</w:t>
+      </w:r>
+      <w:r>
+        <w:t>Continuar</w:t>
+      </w:r>
+      <w:r>
+        <w:t>” y la aplicación lo lleva al siguiente paso.</w:t>
+      </w:r>
+    </w:p>
+    <w:p>
+      <w:pPr>
+        <w:pStyle w:val="Heading2"/>
       </w:pPr>
       <w:r>
         <w:t xml:space="preserve">Prueba </w:t>
@@ -415,7 +416,7 @@
     </w:p>
     <w:p>
       <w:pPr>
-        <w:pStyle w:val="Prrafodelista"/>
+        <w:pStyle w:val="ListParagraph"/>
         <w:numPr>
           <w:ilvl w:val="0"/>
           <w:numId w:val="1"/>
@@ -441,19 +442,25 @@
     </w:p>
     <w:p>
       <w:pPr>
-        <w:pStyle w:val="Prrafodelista"/>
+        <w:pStyle w:val="ListParagraph"/>
         <w:numPr>
           <w:ilvl w:val="0"/>
           <w:numId w:val="5"/>
         </w:numPr>
       </w:pPr>
       <w:r>
-        <w:t>El usuario toca el botón “Siguiente” sin escoger promociones y la aplicación lo lleva al siguiente paso.</w:t>
-      </w:r>
-    </w:p>
-    <w:p>
-      <w:pPr>
-        <w:pStyle w:val="Ttulo2"/>
+        <w:t>El usuario toca el botón “</w:t>
+      </w:r>
+      <w:r>
+        <w:t>Continuar</w:t>
+      </w:r>
+      <w:r>
+        <w:t>” sin escoger promociones y la aplicación lo lleva al siguiente paso.</w:t>
+      </w:r>
+    </w:p>
+    <w:p>
+      <w:pPr>
+        <w:pStyle w:val="Heading2"/>
       </w:pPr>
       <w:r>
         <w:t>Prueba 6</w:t>
@@ -485,7 +492,7 @@
     </w:p>
     <w:p>
       <w:pPr>
-        <w:pStyle w:val="Prrafodelista"/>
+        <w:pStyle w:val="ListParagraph"/>
         <w:numPr>
           <w:ilvl w:val="0"/>
           <w:numId w:val="1"/>
@@ -510,19 +517,25 @@
     </w:p>
     <w:p>
       <w:pPr>
-        <w:pStyle w:val="Prrafodelista"/>
+        <w:pStyle w:val="ListParagraph"/>
         <w:numPr>
           <w:ilvl w:val="0"/>
           <w:numId w:val="6"/>
         </w:numPr>
       </w:pPr>
       <w:r>
-        <w:t>El usuario toca el botón “Realizar compra” y la aplicación le muestra un formulario de datos del usuario con los siguientes campos:</w:t>
-      </w:r>
-    </w:p>
-    <w:p>
-      <w:pPr>
-        <w:pStyle w:val="Prrafodelista"/>
+        <w:t>El usuario toca el botón “</w:t>
+      </w:r>
+      <w:r>
+        <w:t>Comprar</w:t>
+      </w:r>
+      <w:r>
+        <w:t>” y la aplicación le muestra un formulario de datos del usuario con los siguientes campos:</w:t>
+      </w:r>
+    </w:p>
+    <w:p>
+      <w:pPr>
+        <w:pStyle w:val="ListParagraph"/>
         <w:numPr>
           <w:ilvl w:val="1"/>
           <w:numId w:val="6"/>
@@ -537,7 +550,7 @@
     </w:p>
     <w:p>
       <w:pPr>
-        <w:pStyle w:val="Prrafodelista"/>
+        <w:pStyle w:val="ListParagraph"/>
         <w:numPr>
           <w:ilvl w:val="1"/>
           <w:numId w:val="6"/>
@@ -552,7 +565,7 @@
     </w:p>
     <w:p>
       <w:pPr>
-        <w:pStyle w:val="Prrafodelista"/>
+        <w:pStyle w:val="ListParagraph"/>
         <w:numPr>
           <w:ilvl w:val="1"/>
           <w:numId w:val="6"/>
@@ -570,7 +583,7 @@
     </w:p>
     <w:p>
       <w:pPr>
-        <w:pStyle w:val="Prrafodelista"/>
+        <w:pStyle w:val="ListParagraph"/>
         <w:numPr>
           <w:ilvl w:val="1"/>
           <w:numId w:val="6"/>
@@ -588,7 +601,7 @@
     </w:p>
     <w:p>
       <w:pPr>
-        <w:pStyle w:val="Prrafodelista"/>
+        <w:pStyle w:val="ListParagraph"/>
         <w:numPr>
           <w:ilvl w:val="1"/>
           <w:numId w:val="6"/>
@@ -603,7 +616,7 @@
     </w:p>
     <w:p>
       <w:pPr>
-        <w:pStyle w:val="Prrafodelista"/>
+        <w:pStyle w:val="ListParagraph"/>
         <w:numPr>
           <w:ilvl w:val="1"/>
           <w:numId w:val="6"/>
@@ -618,7 +631,7 @@
     </w:p>
     <w:p>
       <w:pPr>
-        <w:pStyle w:val="Ttulo2"/>
+        <w:pStyle w:val="Heading2"/>
       </w:pPr>
       <w:r>
         <w:t>Prueba 7</w:t>
@@ -650,7 +663,7 @@
     </w:p>
     <w:p>
       <w:pPr>
-        <w:pStyle w:val="Prrafodelista"/>
+        <w:pStyle w:val="ListParagraph"/>
         <w:numPr>
           <w:ilvl w:val="0"/>
           <w:numId w:val="1"/>
@@ -662,19 +675,25 @@
     </w:p>
     <w:p>
       <w:pPr>
-        <w:pStyle w:val="Prrafodelista"/>
+        <w:pStyle w:val="ListParagraph"/>
         <w:numPr>
           <w:ilvl w:val="0"/>
           <w:numId w:val="1"/>
         </w:numPr>
       </w:pPr>
       <w:r>
-        <w:t>La compra puede observarse en la sección de “mi cuenta” en “compras y reservas”.</w:t>
-      </w:r>
-    </w:p>
-    <w:p>
-      <w:pPr>
-        <w:pStyle w:val="Prrafodelista"/>
+        <w:t>La compra puede observarse en la sección de “</w:t>
+      </w:r>
+      <w:r>
+        <w:t>Mi</w:t>
+      </w:r>
+      <w:r>
+        <w:t xml:space="preserve"> cuenta” en “compras y reservas”.</w:t>
+      </w:r>
+    </w:p>
+    <w:p>
+      <w:pPr>
+        <w:pStyle w:val="ListParagraph"/>
         <w:numPr>
           <w:ilvl w:val="0"/>
           <w:numId w:val="1"/>
@@ -686,6 +705,18 @@
     </w:p>
     <w:p>
       <w:pPr>
+        <w:pStyle w:val="ListParagraph"/>
+        <w:numPr>
+          <w:ilvl w:val="0"/>
+          <w:numId w:val="1"/>
+        </w:numPr>
+      </w:pPr>
+      <w:r>
+        <w:t>El usuario recibe un e-mail notificando la confirmación de la reserva.</w:t>
+      </w:r>
+    </w:p>
+    <w:p>
+      <w:pPr>
         <w:rPr>
           <w:b/>
         </w:rPr>
@@ -699,7 +730,7 @@
     </w:p>
     <w:p>
       <w:pPr>
-        <w:pStyle w:val="Prrafodelista"/>
+        <w:pStyle w:val="ListParagraph"/>
         <w:numPr>
           <w:ilvl w:val="0"/>
           <w:numId w:val="7"/>
@@ -711,7 +742,7 @@
     </w:p>
     <w:p>
       <w:pPr>
-        <w:pStyle w:val="Prrafodelista"/>
+        <w:pStyle w:val="ListParagraph"/>
         <w:numPr>
           <w:ilvl w:val="1"/>
           <w:numId w:val="7"/>
@@ -723,7 +754,7 @@
     </w:p>
     <w:p>
       <w:pPr>
-        <w:pStyle w:val="Prrafodelista"/>
+        <w:pStyle w:val="ListParagraph"/>
         <w:numPr>
           <w:ilvl w:val="1"/>
           <w:numId w:val="7"/>
@@ -735,47 +766,31 @@
     </w:p>
     <w:p>
       <w:pPr>
-        <w:pStyle w:val="Prrafodelista"/>
+        <w:pStyle w:val="ListParagraph"/>
         <w:numPr>
           <w:ilvl w:val="1"/>
           <w:numId w:val="7"/>
         </w:numPr>
       </w:pPr>
       <w:r>
-        <w:t xml:space="preserve">Fecha de vencimiento: escogiendo una fecha con un date </w:t>
-      </w:r>
-      <w:proofErr w:type="spellStart"/>
-      <w:r>
-        <w:t>picker</w:t>
-      </w:r>
-      <w:proofErr w:type="spellEnd"/>
-      <w:r>
-        <w:t>.</w:t>
-      </w:r>
-    </w:p>
-    <w:p>
-      <w:pPr>
-        <w:pStyle w:val="Prrafodelista"/>
+        <w:t>Fecha de vencimiento: escogiendo una fecha con un date picker.</w:t>
+      </w:r>
+    </w:p>
+    <w:p>
+      <w:pPr>
+        <w:pStyle w:val="ListParagraph"/>
         <w:numPr>
           <w:ilvl w:val="1"/>
           <w:numId w:val="7"/>
         </w:numPr>
       </w:pPr>
       <w:r>
-        <w:t xml:space="preserve">Medio de pago: escogiendo el medio de pago con un </w:t>
-      </w:r>
-      <w:proofErr w:type="spellStart"/>
-      <w:r>
-        <w:t>picker</w:t>
-      </w:r>
-      <w:proofErr w:type="spellEnd"/>
-      <w:r>
-        <w:t>. Los medios de pago serán:</w:t>
-      </w:r>
-    </w:p>
-    <w:p>
-      <w:pPr>
-        <w:pStyle w:val="Prrafodelista"/>
+        <w:t>Medio de pago: escogiendo el medio de pago con un picker. Los medios de pago serán:</w:t>
+      </w:r>
+    </w:p>
+    <w:p>
+      <w:pPr>
+        <w:pStyle w:val="ListParagraph"/>
         <w:numPr>
           <w:ilvl w:val="2"/>
           <w:numId w:val="7"/>
@@ -787,7 +802,7 @@
     </w:p>
     <w:p>
       <w:pPr>
-        <w:pStyle w:val="Prrafodelista"/>
+        <w:pStyle w:val="ListParagraph"/>
         <w:numPr>
           <w:ilvl w:val="2"/>
           <w:numId w:val="7"/>
@@ -799,61 +814,57 @@
     </w:p>
     <w:p>
       <w:pPr>
-        <w:pStyle w:val="Prrafodelista"/>
+        <w:pStyle w:val="ListParagraph"/>
         <w:numPr>
           <w:ilvl w:val="2"/>
           <w:numId w:val="7"/>
         </w:numPr>
       </w:pPr>
-      <w:proofErr w:type="spellStart"/>
-      <w:r>
-        <w:t>Master</w:t>
-      </w:r>
-      <w:proofErr w:type="spellEnd"/>
-      <w:r>
-        <w:t xml:space="preserve"> </w:t>
-      </w:r>
-      <w:proofErr w:type="spellStart"/>
-      <w:r>
-        <w:t>Card</w:t>
-      </w:r>
-      <w:proofErr w:type="spellEnd"/>
-      <w:r>
-        <w:t>.</w:t>
-      </w:r>
-    </w:p>
-    <w:p>
-      <w:pPr>
-        <w:pStyle w:val="Prrafodelista"/>
+      <w:r>
+        <w:t>Master Card.</w:t>
+      </w:r>
+    </w:p>
+    <w:p>
+      <w:pPr>
+        <w:pStyle w:val="ListParagraph"/>
         <w:numPr>
           <w:ilvl w:val="2"/>
           <w:numId w:val="7"/>
         </w:numPr>
       </w:pPr>
-      <w:proofErr w:type="spellStart"/>
-      <w:r>
-        <w:t>Diners</w:t>
-      </w:r>
-      <w:proofErr w:type="spellEnd"/>
-      <w:r>
-        <w:t>.</w:t>
-      </w:r>
-    </w:p>
-    <w:p>
-      <w:pPr>
-        <w:pStyle w:val="Prrafodelista"/>
+      <w:r>
+        <w:t>Diners.</w:t>
+      </w:r>
+    </w:p>
+    <w:p>
+      <w:pPr>
+        <w:pStyle w:val="ListParagraph"/>
         <w:numPr>
           <w:ilvl w:val="0"/>
           <w:numId w:val="7"/>
         </w:numPr>
       </w:pPr>
-      <w:r>
-        <w:t>El usuario toca en el botón “Finalizar” y la aplicación muestra la ventana del detalle de compra.</w:t>
-      </w:r>
-    </w:p>
-    <w:p>
-      <w:pPr>
-        <w:pStyle w:val="Ttulo2"/>
+      <w:commentRangeStart w:id="0"/>
+      <w:r>
+        <w:t>El usuario toca en el botón “</w:t>
+      </w:r>
+      <w:r>
+        <w:t>Comprar</w:t>
+      </w:r>
+      <w:r>
+        <w:t>” y la aplicación muestra la ventana del detalle de compra.</w:t>
+      </w:r>
+      <w:commentRangeEnd w:id="0"/>
+      <w:r>
+        <w:rPr>
+          <w:rStyle w:val="CommentReference"/>
+        </w:rPr>
+        <w:commentReference w:id="0"/>
+      </w:r>
+    </w:p>
+    <w:p>
+      <w:pPr>
+        <w:pStyle w:val="Heading2"/>
       </w:pPr>
       <w:r>
         <w:t>Prueba 8</w:t>
@@ -885,7 +896,7 @@
     </w:p>
     <w:p>
       <w:pPr>
-        <w:pStyle w:val="Prrafodelista"/>
+        <w:pStyle w:val="ListParagraph"/>
         <w:numPr>
           <w:ilvl w:val="0"/>
           <w:numId w:val="1"/>
@@ -897,6 +908,9 @@
     </w:p>
     <w:p>
       <w:pPr>
+        <w:tabs>
+          <w:tab w:val="left" w:pos="5040"/>
+        </w:tabs>
         <w:rPr>
           <w:b/>
         </w:rPr>
@@ -907,35 +921,41 @@
         </w:rPr>
         <w:t>Pasos:</w:t>
       </w:r>
-    </w:p>
-    <w:p>
-      <w:pPr>
-        <w:pStyle w:val="Prrafodelista"/>
+      <w:r>
+        <w:rPr>
+          <w:b/>
+        </w:rPr>
+        <w:tab/>
+      </w:r>
+    </w:p>
+    <w:p>
+      <w:pPr>
+        <w:pStyle w:val="ListParagraph"/>
         <w:numPr>
           <w:ilvl w:val="0"/>
           <w:numId w:val="9"/>
         </w:numPr>
       </w:pPr>
       <w:r>
+        <w:lastRenderedPageBreak/>
         <w:t>El usuario, tras llenar los datos o no (explicado en la prueba 7), toca el botón “cancelar” y aparece un dialogo con el siguiente formato:</w:t>
       </w:r>
     </w:p>
     <w:p>
       <w:pPr>
-        <w:pStyle w:val="Prrafodelista"/>
+        <w:pStyle w:val="ListParagraph"/>
         <w:numPr>
           <w:ilvl w:val="1"/>
           <w:numId w:val="9"/>
         </w:numPr>
       </w:pPr>
       <w:r>
-        <w:lastRenderedPageBreak/>
         <w:t>Mensaje: “¿Desea cancelar la compra?”.</w:t>
       </w:r>
     </w:p>
     <w:p>
       <w:pPr>
-        <w:pStyle w:val="Prrafodelista"/>
+        <w:pStyle w:val="ListParagraph"/>
         <w:numPr>
           <w:ilvl w:val="1"/>
           <w:numId w:val="9"/>
@@ -947,7 +967,7 @@
     </w:p>
     <w:p>
       <w:pPr>
-        <w:pStyle w:val="Ttulo2"/>
+        <w:pStyle w:val="Heading2"/>
       </w:pPr>
       <w:r>
         <w:t>Prueba 9</w:t>
@@ -979,7 +999,7 @@
     </w:p>
     <w:p>
       <w:pPr>
-        <w:pStyle w:val="Prrafodelista"/>
+        <w:pStyle w:val="ListParagraph"/>
         <w:numPr>
           <w:ilvl w:val="0"/>
           <w:numId w:val="1"/>
@@ -1004,7 +1024,7 @@
     </w:p>
     <w:p>
       <w:pPr>
-        <w:pStyle w:val="Prrafodelista"/>
+        <w:pStyle w:val="ListParagraph"/>
         <w:numPr>
           <w:ilvl w:val="0"/>
           <w:numId w:val="10"/>
@@ -1016,7 +1036,7 @@
     </w:p>
     <w:p>
       <w:pPr>
-        <w:pStyle w:val="Ttulo2"/>
+        <w:pStyle w:val="Heading2"/>
       </w:pPr>
       <w:r>
         <w:t>Prueba 10</w:t>
@@ -1060,7 +1080,7 @@
     </w:p>
     <w:p>
       <w:pPr>
-        <w:pStyle w:val="Prrafodelista"/>
+        <w:pStyle w:val="ListParagraph"/>
         <w:numPr>
           <w:ilvl w:val="0"/>
           <w:numId w:val="1"/>
@@ -1085,7 +1105,7 @@
     </w:p>
     <w:p>
       <w:pPr>
-        <w:pStyle w:val="Prrafodelista"/>
+        <w:pStyle w:val="ListParagraph"/>
         <w:numPr>
           <w:ilvl w:val="0"/>
           <w:numId w:val="11"/>
@@ -1097,7 +1117,7 @@
     </w:p>
     <w:p>
       <w:pPr>
-        <w:pStyle w:val="Ttulo2"/>
+        <w:pStyle w:val="Heading2"/>
       </w:pPr>
       <w:r>
         <w:t>Prueba 11</w:t>
@@ -1129,7 +1149,7 @@
     </w:p>
     <w:p>
       <w:pPr>
-        <w:pStyle w:val="Prrafodelista"/>
+        <w:pStyle w:val="ListParagraph"/>
         <w:numPr>
           <w:ilvl w:val="0"/>
           <w:numId w:val="1"/>
@@ -1154,7 +1174,7 @@
     </w:p>
     <w:p>
       <w:pPr>
-        <w:pStyle w:val="Prrafodelista"/>
+        <w:pStyle w:val="ListParagraph"/>
         <w:numPr>
           <w:ilvl w:val="0"/>
           <w:numId w:val="12"/>
@@ -1162,6 +1182,130 @@
       </w:pPr>
       <w:r>
         <w:t>El usuario toca el botón “Cancelar” y puede ver nuevamente la ventana del detalle de la película.</w:t>
+      </w:r>
+    </w:p>
+    <w:p>
+      <w:pPr>
+        <w:pStyle w:val="Heading2"/>
+      </w:pPr>
+      <w:r>
+        <w:t>Prueba 12</w:t>
+      </w:r>
+    </w:p>
+    <w:p>
+      <w:pPr>
+        <w:rPr>
+          <w:i/>
+        </w:rPr>
+      </w:pPr>
+      <w:r>
+        <w:rPr>
+          <w:i/>
+        </w:rPr>
+        <w:t xml:space="preserve">El usuario desea </w:t>
+      </w:r>
+      <w:r>
+        <w:rPr>
+          <w:i/>
+        </w:rPr>
+        <w:t>ver</w:t>
+      </w:r>
+      <w:r>
+        <w:rPr>
+          <w:i/>
+        </w:rPr>
+        <w:t xml:space="preserve"> el código QR de una compra.</w:t>
+      </w:r>
+      <w:r>
+        <w:rPr>
+          <w:i/>
+        </w:rPr>
+        <w:t xml:space="preserve"> Se asume que el usuario comienza en la lista de Compras y Reservas.</w:t>
+      </w:r>
+    </w:p>
+    <w:p>
+      <w:pPr>
+        <w:rPr>
+          <w:b/>
+        </w:rPr>
+      </w:pPr>
+      <w:r>
+        <w:rPr>
+          <w:b/>
+        </w:rPr>
+        <w:t>Criterios de aceptación</w:t>
+      </w:r>
+      <w:r>
+        <w:rPr>
+          <w:b/>
+        </w:rPr>
+        <w:t>:</w:t>
+      </w:r>
+    </w:p>
+    <w:p>
+      <w:pPr>
+        <w:pStyle w:val="ListParagraph"/>
+        <w:numPr>
+          <w:ilvl w:val="0"/>
+          <w:numId w:val="15"/>
+        </w:numPr>
+      </w:pPr>
+      <w:r>
+        <w:t>La aplicación muestra el código QR de la compra.</w:t>
+      </w:r>
+    </w:p>
+    <w:p>
+      <w:pPr>
+        <w:rPr>
+          <w:b/>
+        </w:rPr>
+      </w:pPr>
+      <w:r>
+        <w:rPr>
+          <w:b/>
+        </w:rPr>
+        <w:t>Pasos</w:t>
+      </w:r>
+    </w:p>
+    <w:p>
+      <w:pPr>
+        <w:pStyle w:val="ListParagraph"/>
+        <w:numPr>
+          <w:ilvl w:val="0"/>
+          <w:numId w:val="16"/>
+        </w:numPr>
+      </w:pPr>
+      <w:r>
+        <w:t>El usu</w:t>
+      </w:r>
+      <w:r>
+        <w:t xml:space="preserve">ario toca </w:t>
+      </w:r>
+      <w:r>
+        <w:t>una compra para ver su</w:t>
+      </w:r>
+      <w:bookmarkStart w:id="1" w:name="_GoBack"/>
+      <w:bookmarkEnd w:id="1"/>
+      <w:r>
+        <w:t xml:space="preserve"> detalle</w:t>
+      </w:r>
+      <w:r>
+        <w:t>. Se muestra la vista de detalle de compra.</w:t>
+      </w:r>
+    </w:p>
+    <w:p>
+      <w:pPr>
+        <w:pStyle w:val="ListParagraph"/>
+        <w:numPr>
+          <w:ilvl w:val="0"/>
+          <w:numId w:val="16"/>
+        </w:numPr>
+      </w:pPr>
+      <w:r>
+        <w:t>El usuario presiona el botón “Ver código QR”.</w:t>
+      </w:r>
+      <w:r>
+        <w:t xml:space="preserve"> La aplicación muestra el código QR que representa a esa compra.</w:t>
       </w:r>
     </w:p>
     <w:sectPr>
@@ -1174,8 +1318,35 @@
 </w:document>
 </file>
 
+<file path=word/comments.xml><?xml version="1.0" encoding="utf-8"?>
+<w:comments xmlns:wpc="http://schemas.microsoft.com/office/word/2010/wordprocessingCanvas" xmlns:mc="http://schemas.openxmlformats.org/markup-compatibility/2006" xmlns:o="urn:schemas-microsoft-com:office:office" xmlns:r="http://schemas.openxmlformats.org/officeDocument/2006/relationships" xmlns:m="http://schemas.openxmlformats.org/officeDocument/2006/math" xmlns:v="urn:schemas-microsoft-com:vml" xmlns:wp14="http://schemas.microsoft.com/office/word/2010/wordprocessingDrawing" xmlns:wp="http://schemas.openxmlformats.org/drawingml/2006/wordprocessingDrawing" xmlns:w10="urn:schemas-microsoft-com:office:word" xmlns:w="http://schemas.openxmlformats.org/wordprocessingml/2006/main" xmlns:w14="http://schemas.microsoft.com/office/word/2010/wordml" xmlns:w15="http://schemas.microsoft.com/office/word/2012/wordml" xmlns:wpg="http://schemas.microsoft.com/office/word/2010/wordprocessingGroup" xmlns:wpi="http://schemas.microsoft.com/office/word/2010/wordprocessingInk" xmlns:wne="http://schemas.microsoft.com/office/word/2006/wordml" xmlns:wps="http://schemas.microsoft.com/office/word/2010/wordprocessingShape" mc:Ignorable="w14 w15 wp14">
+  <w:comment w:id="0" w:author="Damian" w:date="2013-10-28T16:25:00Z" w:initials="D">
+    <w:p>
+      <w:pPr>
+        <w:pStyle w:val="CommentText"/>
+      </w:pPr>
+      <w:r>
+        <w:rPr>
+          <w:rStyle w:val="CommentReference"/>
+        </w:rPr>
+        <w:annotationRef/>
+      </w:r>
+      <w:r>
+        <w:t>Revisar esto.</w:t>
+      </w:r>
+    </w:p>
+  </w:comment>
+</w:comments>
+</file>
+
+<file path=word/commentsExtended.xml><?xml version="1.0" encoding="utf-8"?>
+<w15:commentsEx xmlns:wpc="http://schemas.microsoft.com/office/word/2010/wordprocessingCanvas" xmlns:mc="http://schemas.openxmlformats.org/markup-compatibility/2006" xmlns:o="urn:schemas-microsoft-com:office:office" xmlns:r="http://schemas.openxmlformats.org/officeDocument/2006/relationships" xmlns:m="http://schemas.openxmlformats.org/officeDocument/2006/math" xmlns:v="urn:schemas-microsoft-com:vml" xmlns:wp14="http://schemas.microsoft.com/office/word/2010/wordprocessingDrawing" xmlns:wp="http://schemas.openxmlformats.org/drawingml/2006/wordprocessingDrawing" xmlns:w10="urn:schemas-microsoft-com:office:word" xmlns:w="http://schemas.openxmlformats.org/wordprocessingml/2006/main" xmlns:w14="http://schemas.microsoft.com/office/word/2010/wordml" xmlns:w15="http://schemas.microsoft.com/office/word/2012/wordml" xmlns:wpg="http://schemas.microsoft.com/office/word/2010/wordprocessingGroup" xmlns:wpi="http://schemas.microsoft.com/office/word/2010/wordprocessingInk" xmlns:wne="http://schemas.microsoft.com/office/word/2006/wordml" xmlns:wps="http://schemas.microsoft.com/office/word/2010/wordprocessingShape" mc:Ignorable="w14 w15 wp14">
+  <w15:commentEx w15:paraId="7D74DB89" w15:done="0"/>
+</w15:commentsEx>
+</file>
+
 <file path=word/numbering.xml><?xml version="1.0" encoding="utf-8"?>
-<w:numbering xmlns:ve="http://schemas.openxmlformats.org/markup-compatibility/2006" xmlns:o="urn:schemas-microsoft-com:office:office" xmlns:r="http://schemas.openxmlformats.org/officeDocument/2006/relationships" xmlns:m="http://schemas.openxmlformats.org/officeDocument/2006/math" xmlns:v="urn:schemas-microsoft-com:vml" xmlns:wp="http://schemas.openxmlformats.org/drawingml/2006/wordprocessingDrawing" xmlns:w10="urn:schemas-microsoft-com:office:word" xmlns:w="http://schemas.openxmlformats.org/wordprocessingml/2006/main" xmlns:wne="http://schemas.microsoft.com/office/word/2006/wordml">
+<w:numbering xmlns:wpc="http://schemas.microsoft.com/office/word/2010/wordprocessingCanvas" xmlns:mc="http://schemas.openxmlformats.org/markup-compatibility/2006" xmlns:o="urn:schemas-microsoft-com:office:office" xmlns:r="http://schemas.openxmlformats.org/officeDocument/2006/relationships" xmlns:m="http://schemas.openxmlformats.org/officeDocument/2006/math" xmlns:v="urn:schemas-microsoft-com:vml" xmlns:wp14="http://schemas.microsoft.com/office/word/2010/wordprocessingDrawing" xmlns:wp="http://schemas.openxmlformats.org/drawingml/2006/wordprocessingDrawing" xmlns:w10="urn:schemas-microsoft-com:office:word" xmlns:w="http://schemas.openxmlformats.org/wordprocessingml/2006/main" xmlns:w14="http://schemas.microsoft.com/office/word/2010/wordml" xmlns:w15="http://schemas.microsoft.com/office/word/2012/wordml" xmlns:wpg="http://schemas.microsoft.com/office/word/2010/wordprocessingGroup" xmlns:wpi="http://schemas.microsoft.com/office/word/2010/wordprocessingInk" xmlns:wne="http://schemas.microsoft.com/office/word/2006/wordml" xmlns:wps="http://schemas.microsoft.com/office/word/2010/wordprocessingShape" mc:Ignorable="w14 w15 wp14">
   <w:abstractNum w:abstractNumId="0">
     <w:nsid w:val="05A83BFD"/>
     <w:multiLevelType w:val="hybridMultilevel"/>
@@ -1622,6 +1793,209 @@
     </w:lvl>
   </w:abstractNum>
   <w:abstractNum w:abstractNumId="5">
+    <w:nsid w:val="1EAA0B97"/>
+    <w:multiLevelType w:val="hybridMultilevel"/>
+    <w:tmpl w:val="A7502AC2"/>
+    <w:lvl w:ilvl="0" w:tplc="AFAAA266">
+      <w:start w:val="1"/>
+      <w:numFmt w:val="decimal"/>
+      <w:lvlText w:val="%1."/>
+      <w:lvlJc w:val="left"/>
+      <w:pPr>
+        <w:ind w:left="720" w:hanging="360"/>
+      </w:pPr>
+      <w:rPr>
+        <w:rFonts w:hint="default"/>
+        <w:b w:val="0"/>
+      </w:rPr>
+    </w:lvl>
+    <w:lvl w:ilvl="1" w:tplc="2C0A0019" w:tentative="1">
+      <w:start w:val="1"/>
+      <w:numFmt w:val="lowerLetter"/>
+      <w:lvlText w:val="%2."/>
+      <w:lvlJc w:val="left"/>
+      <w:pPr>
+        <w:ind w:left="1440" w:hanging="360"/>
+      </w:pPr>
+    </w:lvl>
+    <w:lvl w:ilvl="2" w:tplc="2C0A001B" w:tentative="1">
+      <w:start w:val="1"/>
+      <w:numFmt w:val="lowerRoman"/>
+      <w:lvlText w:val="%3."/>
+      <w:lvlJc w:val="right"/>
+      <w:pPr>
+        <w:ind w:left="2160" w:hanging="180"/>
+      </w:pPr>
+    </w:lvl>
+    <w:lvl w:ilvl="3" w:tplc="2C0A000F" w:tentative="1">
+      <w:start w:val="1"/>
+      <w:numFmt w:val="decimal"/>
+      <w:lvlText w:val="%4."/>
+      <w:lvlJc w:val="left"/>
+      <w:pPr>
+        <w:ind w:left="2880" w:hanging="360"/>
+      </w:pPr>
+    </w:lvl>
+    <w:lvl w:ilvl="4" w:tplc="2C0A0019" w:tentative="1">
+      <w:start w:val="1"/>
+      <w:numFmt w:val="lowerLetter"/>
+      <w:lvlText w:val="%5."/>
+      <w:lvlJc w:val="left"/>
+      <w:pPr>
+        <w:ind w:left="3600" w:hanging="360"/>
+      </w:pPr>
+    </w:lvl>
+    <w:lvl w:ilvl="5" w:tplc="2C0A001B" w:tentative="1">
+      <w:start w:val="1"/>
+      <w:numFmt w:val="lowerRoman"/>
+      <w:lvlText w:val="%6."/>
+      <w:lvlJc w:val="right"/>
+      <w:pPr>
+        <w:ind w:left="4320" w:hanging="180"/>
+      </w:pPr>
+    </w:lvl>
+    <w:lvl w:ilvl="6" w:tplc="2C0A000F" w:tentative="1">
+      <w:start w:val="1"/>
+      <w:numFmt w:val="decimal"/>
+      <w:lvlText w:val="%7."/>
+      <w:lvlJc w:val="left"/>
+      <w:pPr>
+        <w:ind w:left="5040" w:hanging="360"/>
+      </w:pPr>
+    </w:lvl>
+    <w:lvl w:ilvl="7" w:tplc="2C0A0019" w:tentative="1">
+      <w:start w:val="1"/>
+      <w:numFmt w:val="lowerLetter"/>
+      <w:lvlText w:val="%8."/>
+      <w:lvlJc w:val="left"/>
+      <w:pPr>
+        <w:ind w:left="5760" w:hanging="360"/>
+      </w:pPr>
+    </w:lvl>
+    <w:lvl w:ilvl="8" w:tplc="2C0A001B" w:tentative="1">
+      <w:start w:val="1"/>
+      <w:numFmt w:val="lowerRoman"/>
+      <w:lvlText w:val="%9."/>
+      <w:lvlJc w:val="right"/>
+      <w:pPr>
+        <w:ind w:left="6480" w:hanging="180"/>
+      </w:pPr>
+    </w:lvl>
+  </w:abstractNum>
+  <w:abstractNum w:abstractNumId="6">
+    <w:nsid w:val="2DE306AD"/>
+    <w:multiLevelType w:val="hybridMultilevel"/>
+    <w:tmpl w:val="B000708E"/>
+    <w:lvl w:ilvl="0" w:tplc="2C0A0001">
+      <w:start w:val="1"/>
+      <w:numFmt w:val="bullet"/>
+      <w:lvlText w:val=""/>
+      <w:lvlJc w:val="left"/>
+      <w:pPr>
+        <w:ind w:left="720" w:hanging="360"/>
+      </w:pPr>
+      <w:rPr>
+        <w:rFonts w:ascii="Symbol" w:hAnsi="Symbol" w:hint="default"/>
+      </w:rPr>
+    </w:lvl>
+    <w:lvl w:ilvl="1" w:tplc="2C0A0003" w:tentative="1">
+      <w:start w:val="1"/>
+      <w:numFmt w:val="bullet"/>
+      <w:lvlText w:val="o"/>
+      <w:lvlJc w:val="left"/>
+      <w:pPr>
+        <w:ind w:left="1440" w:hanging="360"/>
+      </w:pPr>
+      <w:rPr>
+        <w:rFonts w:ascii="Courier New" w:hAnsi="Courier New" w:cs="Courier New" w:hint="default"/>
+      </w:rPr>
+    </w:lvl>
+    <w:lvl w:ilvl="2" w:tplc="2C0A0005" w:tentative="1">
+      <w:start w:val="1"/>
+      <w:numFmt w:val="bullet"/>
+      <w:lvlText w:val=""/>
+      <w:lvlJc w:val="left"/>
+      <w:pPr>
+        <w:ind w:left="2160" w:hanging="360"/>
+      </w:pPr>
+      <w:rPr>
+        <w:rFonts w:ascii="Wingdings" w:hAnsi="Wingdings" w:hint="default"/>
+      </w:rPr>
+    </w:lvl>
+    <w:lvl w:ilvl="3" w:tplc="2C0A0001" w:tentative="1">
+      <w:start w:val="1"/>
+      <w:numFmt w:val="bullet"/>
+      <w:lvlText w:val=""/>
+      <w:lvlJc w:val="left"/>
+      <w:pPr>
+        <w:ind w:left="2880" w:hanging="360"/>
+      </w:pPr>
+      <w:rPr>
+        <w:rFonts w:ascii="Symbol" w:hAnsi="Symbol" w:hint="default"/>
+      </w:rPr>
+    </w:lvl>
+    <w:lvl w:ilvl="4" w:tplc="2C0A0003" w:tentative="1">
+      <w:start w:val="1"/>
+      <w:numFmt w:val="bullet"/>
+      <w:lvlText w:val="o"/>
+      <w:lvlJc w:val="left"/>
+      <w:pPr>
+        <w:ind w:left="3600" w:hanging="360"/>
+      </w:pPr>
+      <w:rPr>
+        <w:rFonts w:ascii="Courier New" w:hAnsi="Courier New" w:cs="Courier New" w:hint="default"/>
+      </w:rPr>
+    </w:lvl>
+    <w:lvl w:ilvl="5" w:tplc="2C0A0005" w:tentative="1">
+      <w:start w:val="1"/>
+      <w:numFmt w:val="bullet"/>
+      <w:lvlText w:val=""/>
+      <w:lvlJc w:val="left"/>
+      <w:pPr>
+        <w:ind w:left="4320" w:hanging="360"/>
+      </w:pPr>
+      <w:rPr>
+        <w:rFonts w:ascii="Wingdings" w:hAnsi="Wingdings" w:hint="default"/>
+      </w:rPr>
+    </w:lvl>
+    <w:lvl w:ilvl="6" w:tplc="2C0A0001" w:tentative="1">
+      <w:start w:val="1"/>
+      <w:numFmt w:val="bullet"/>
+      <w:lvlText w:val=""/>
+      <w:lvlJc w:val="left"/>
+      <w:pPr>
+        <w:ind w:left="5040" w:hanging="360"/>
+      </w:pPr>
+      <w:rPr>
+        <w:rFonts w:ascii="Symbol" w:hAnsi="Symbol" w:hint="default"/>
+      </w:rPr>
+    </w:lvl>
+    <w:lvl w:ilvl="7" w:tplc="2C0A0003" w:tentative="1">
+      <w:start w:val="1"/>
+      <w:numFmt w:val="bullet"/>
+      <w:lvlText w:val="o"/>
+      <w:lvlJc w:val="left"/>
+      <w:pPr>
+        <w:ind w:left="5760" w:hanging="360"/>
+      </w:pPr>
+      <w:rPr>
+        <w:rFonts w:ascii="Courier New" w:hAnsi="Courier New" w:cs="Courier New" w:hint="default"/>
+      </w:rPr>
+    </w:lvl>
+    <w:lvl w:ilvl="8" w:tplc="2C0A0005" w:tentative="1">
+      <w:start w:val="1"/>
+      <w:numFmt w:val="bullet"/>
+      <w:lvlText w:val=""/>
+      <w:lvlJc w:val="left"/>
+      <w:pPr>
+        <w:ind w:left="6480" w:hanging="360"/>
+      </w:pPr>
+      <w:rPr>
+        <w:rFonts w:ascii="Wingdings" w:hAnsi="Wingdings" w:hint="default"/>
+      </w:rPr>
+    </w:lvl>
+  </w:abstractNum>
+  <w:abstractNum w:abstractNumId="7">
     <w:nsid w:val="409F469A"/>
     <w:multiLevelType w:val="hybridMultilevel"/>
     <w:tmpl w:val="604010BA"/>
@@ -1710,7 +2084,7 @@
       </w:pPr>
     </w:lvl>
   </w:abstractNum>
-  <w:abstractNum w:abstractNumId="6">
+  <w:abstractNum w:abstractNumId="8">
     <w:nsid w:val="4DF73524"/>
     <w:multiLevelType w:val="hybridMultilevel"/>
     <w:tmpl w:val="604010BA"/>
@@ -1799,7 +2173,7 @@
       </w:pPr>
     </w:lvl>
   </w:abstractNum>
-  <w:abstractNum w:abstractNumId="7">
+  <w:abstractNum w:abstractNumId="9">
     <w:nsid w:val="53104879"/>
     <w:multiLevelType w:val="hybridMultilevel"/>
     <w:tmpl w:val="604010BA"/>
@@ -1888,7 +2262,7 @@
       </w:pPr>
     </w:lvl>
   </w:abstractNum>
-  <w:abstractNum w:abstractNumId="8">
+  <w:abstractNum w:abstractNumId="10">
     <w:nsid w:val="531345D9"/>
     <w:multiLevelType w:val="hybridMultilevel"/>
     <w:tmpl w:val="604010BA"/>
@@ -1977,7 +2351,7 @@
       </w:pPr>
     </w:lvl>
   </w:abstractNum>
-  <w:abstractNum w:abstractNumId="9">
+  <w:abstractNum w:abstractNumId="11">
     <w:nsid w:val="5513784F"/>
     <w:multiLevelType w:val="hybridMultilevel"/>
     <w:tmpl w:val="604010BA"/>
@@ -2066,7 +2440,7 @@
       </w:pPr>
     </w:lvl>
   </w:abstractNum>
-  <w:abstractNum w:abstractNumId="10">
+  <w:abstractNum w:abstractNumId="12">
     <w:nsid w:val="6254710F"/>
     <w:multiLevelType w:val="hybridMultilevel"/>
     <w:tmpl w:val="604010BA"/>
@@ -2155,10 +2529,10 @@
       </w:pPr>
     </w:lvl>
   </w:abstractNum>
-  <w:abstractNum w:abstractNumId="11">
+  <w:abstractNum w:abstractNumId="13">
     <w:nsid w:val="6BFC75D2"/>
     <w:multiLevelType w:val="hybridMultilevel"/>
-    <w:tmpl w:val="604010BA"/>
+    <w:tmpl w:val="02FAA1C6"/>
     <w:lvl w:ilvl="0" w:tplc="2C0A000F">
       <w:start w:val="1"/>
       <w:numFmt w:val="decimal"/>
@@ -2244,7 +2618,7 @@
       </w:pPr>
     </w:lvl>
   </w:abstractNum>
-  <w:abstractNum w:abstractNumId="12">
+  <w:abstractNum w:abstractNumId="14">
     <w:nsid w:val="6C071E3C"/>
     <w:multiLevelType w:val="hybridMultilevel"/>
     <w:tmpl w:val="27B0F608"/>
@@ -2356,7 +2730,7 @@
       </w:rPr>
     </w:lvl>
   </w:abstractNum>
-  <w:abstractNum w:abstractNumId="13">
+  <w:abstractNum w:abstractNumId="15">
     <w:nsid w:val="7CDC69F0"/>
     <w:multiLevelType w:val="hybridMultilevel"/>
     <w:tmpl w:val="604010BA"/>
@@ -2446,16 +2820,16 @@
     </w:lvl>
   </w:abstractNum>
   <w:num w:numId="1">
-    <w:abstractNumId w:val="12"/>
+    <w:abstractNumId w:val="14"/>
   </w:num>
   <w:num w:numId="2">
-    <w:abstractNumId w:val="13"/>
+    <w:abstractNumId w:val="15"/>
   </w:num>
   <w:num w:numId="3">
-    <w:abstractNumId w:val="6"/>
+    <w:abstractNumId w:val="8"/>
   </w:num>
   <w:num w:numId="4">
-    <w:abstractNumId w:val="7"/>
+    <w:abstractNumId w:val="9"/>
   </w:num>
   <w:num w:numId="5">
     <w:abstractNumId w:val="0"/>
@@ -2470,28 +2844,42 @@
     <w:abstractNumId w:val="4"/>
   </w:num>
   <w:num w:numId="9">
-    <w:abstractNumId w:val="10"/>
+    <w:abstractNumId w:val="12"/>
   </w:num>
   <w:num w:numId="10">
     <w:abstractNumId w:val="3"/>
   </w:num>
   <w:num w:numId="11">
-    <w:abstractNumId w:val="9"/>
+    <w:abstractNumId w:val="11"/>
   </w:num>
   <w:num w:numId="12">
-    <w:abstractNumId w:val="11"/>
+    <w:abstractNumId w:val="13"/>
   </w:num>
   <w:num w:numId="13">
-    <w:abstractNumId w:val="5"/>
+    <w:abstractNumId w:val="7"/>
   </w:num>
   <w:num w:numId="14">
-    <w:abstractNumId w:val="8"/>
+    <w:abstractNumId w:val="10"/>
+  </w:num>
+  <w:num w:numId="15">
+    <w:abstractNumId w:val="6"/>
+  </w:num>
+  <w:num w:numId="16">
+    <w:abstractNumId w:val="5"/>
   </w:num>
 </w:numbering>
 </file>
 
+<file path=word/people.xml><?xml version="1.0" encoding="utf-8"?>
+<w15:people xmlns:wpc="http://schemas.microsoft.com/office/word/2010/wordprocessingCanvas" xmlns:mc="http://schemas.openxmlformats.org/markup-compatibility/2006" xmlns:o="urn:schemas-microsoft-com:office:office" xmlns:r="http://schemas.openxmlformats.org/officeDocument/2006/relationships" xmlns:m="http://schemas.openxmlformats.org/officeDocument/2006/math" xmlns:v="urn:schemas-microsoft-com:vml" xmlns:wp14="http://schemas.microsoft.com/office/word/2010/wordprocessingDrawing" xmlns:wp="http://schemas.openxmlformats.org/drawingml/2006/wordprocessingDrawing" xmlns:w10="urn:schemas-microsoft-com:office:word" xmlns:w="http://schemas.openxmlformats.org/wordprocessingml/2006/main" xmlns:w14="http://schemas.microsoft.com/office/word/2010/wordml" xmlns:w15="http://schemas.microsoft.com/office/word/2012/wordml" xmlns:wpg="http://schemas.microsoft.com/office/word/2010/wordprocessingGroup" xmlns:wpi="http://schemas.microsoft.com/office/word/2010/wordprocessingInk" xmlns:wne="http://schemas.microsoft.com/office/word/2006/wordml" xmlns:wps="http://schemas.microsoft.com/office/word/2010/wordprocessingShape" mc:Ignorable="w14 w15 wp14">
+  <w15:person w15:author="Damian">
+    <w15:presenceInfo w15:providerId="None" w15:userId="Damian"/>
+  </w15:person>
+</w15:people>
+</file>
+
 <file path=word/styles.xml><?xml version="1.0" encoding="utf-8"?>
-<w:styles xmlns:r="http://schemas.openxmlformats.org/officeDocument/2006/relationships" xmlns:w="http://schemas.openxmlformats.org/wordprocessingml/2006/main">
+<w:styles xmlns:mc="http://schemas.openxmlformats.org/markup-compatibility/2006" xmlns:r="http://schemas.openxmlformats.org/officeDocument/2006/relationships" xmlns:w="http://schemas.openxmlformats.org/wordprocessingml/2006/main" xmlns:w14="http://schemas.microsoft.com/office/word/2010/wordml" xmlns:w15="http://schemas.microsoft.com/office/word/2012/wordml" mc:Ignorable="w14 w15">
   <w:docDefaults>
     <w:rPrDefault>
       <w:rPr>
@@ -2503,155 +2891,389 @@
     </w:rPrDefault>
     <w:pPrDefault/>
   </w:docDefaults>
-  <w:latentStyles w:defLockedState="0" w:defUIPriority="99" w:defSemiHidden="1" w:defUnhideWhenUsed="1" w:defQFormat="0" w:count="267">
-    <w:lsdException w:name="Normal" w:semiHidden="0" w:uiPriority="0" w:unhideWhenUsed="0" w:qFormat="1"/>
-    <w:lsdException w:name="heading 1" w:semiHidden="0" w:uiPriority="9" w:unhideWhenUsed="0" w:qFormat="1"/>
-    <w:lsdException w:name="heading 2" w:uiPriority="9" w:qFormat="1"/>
-    <w:lsdException w:name="heading 3" w:uiPriority="9" w:qFormat="1"/>
-    <w:lsdException w:name="heading 4" w:uiPriority="9" w:qFormat="1"/>
-    <w:lsdException w:name="heading 5" w:uiPriority="9" w:qFormat="1"/>
-    <w:lsdException w:name="heading 6" w:uiPriority="9" w:qFormat="1"/>
-    <w:lsdException w:name="heading 7" w:uiPriority="9" w:qFormat="1"/>
-    <w:lsdException w:name="heading 8" w:uiPriority="9" w:qFormat="1"/>
-    <w:lsdException w:name="heading 9" w:uiPriority="9" w:qFormat="1"/>
-    <w:lsdException w:name="toc 1" w:uiPriority="39"/>
-    <w:lsdException w:name="toc 2" w:uiPriority="39"/>
-    <w:lsdException w:name="toc 3" w:uiPriority="39"/>
-    <w:lsdException w:name="toc 4" w:uiPriority="39"/>
-    <w:lsdException w:name="toc 5" w:uiPriority="39"/>
-    <w:lsdException w:name="toc 6" w:uiPriority="39"/>
-    <w:lsdException w:name="toc 7" w:uiPriority="39"/>
-    <w:lsdException w:name="toc 8" w:uiPriority="39"/>
-    <w:lsdException w:name="toc 9" w:uiPriority="39"/>
-    <w:lsdException w:name="caption" w:uiPriority="35" w:qFormat="1"/>
-    <w:lsdException w:name="Title" w:semiHidden="0" w:uiPriority="10" w:unhideWhenUsed="0" w:qFormat="1"/>
-    <w:lsdException w:name="Default Paragraph Font" w:uiPriority="1"/>
-    <w:lsdException w:name="Subtitle" w:semiHidden="0" w:uiPriority="11" w:unhideWhenUsed="0" w:qFormat="1"/>
-    <w:lsdException w:name="Strong" w:semiHidden="0" w:uiPriority="22" w:unhideWhenUsed="0" w:qFormat="1"/>
-    <w:lsdException w:name="Emphasis" w:semiHidden="0" w:uiPriority="20" w:unhideWhenUsed="0" w:qFormat="1"/>
-    <w:lsdException w:name="Table Grid" w:semiHidden="0" w:uiPriority="59" w:unhideWhenUsed="0"/>
-    <w:lsdException w:name="Placeholder Text" w:unhideWhenUsed="0"/>
-    <w:lsdException w:name="No Spacing" w:semiHidden="0" w:uiPriority="1" w:unhideWhenUsed="0" w:qFormat="1"/>
-    <w:lsdException w:name="Light Shading" w:semiHidden="0" w:uiPriority="60" w:unhideWhenUsed="0"/>
-    <w:lsdException w:name="Light List" w:semiHidden="0" w:uiPriority="61" w:unhideWhenUsed="0"/>
-    <w:lsdException w:name="Light Grid" w:semiHidden="0" w:uiPriority="62" w:unhideWhenUsed="0"/>
-    <w:lsdException w:name="Medium Shading 1" w:semiHidden="0" w:uiPriority="63" w:unhideWhenUsed="0"/>
-    <w:lsdException w:name="Medium Shading 2" w:semiHidden="0" w:uiPriority="64" w:unhideWhenUsed="0"/>
-    <w:lsdException w:name="Medium List 1" w:semiHidden="0" w:uiPriority="65" w:unhideWhenUsed="0"/>
-    <w:lsdException w:name="Medium List 2" w:semiHidden="0" w:uiPriority="66" w:unhideWhenUsed="0"/>
-    <w:lsdException w:name="Medium Grid 1" w:semiHidden="0" w:uiPriority="67" w:unhideWhenUsed="0"/>
-    <w:lsdException w:name="Medium Grid 2" w:semiHidden="0" w:uiPriority="68" w:unhideWhenUsed="0"/>
-    <w:lsdException w:name="Medium Grid 3" w:semiHidden="0" w:uiPriority="69" w:unhideWhenUsed="0"/>
-    <w:lsdException w:name="Dark List" w:semiHidden="0" w:uiPriority="70" w:unhideWhenUsed="0"/>
-    <w:lsdException w:name="Colorful Shading" w:semiHidden="0" w:uiPriority="71" w:unhideWhenUsed="0"/>
-    <w:lsdException w:name="Colorful List" w:semiHidden="0" w:uiPriority="72" w:unhideWhenUsed="0"/>
-    <w:lsdException w:name="Colorful Grid" w:semiHidden="0" w:uiPriority="73" w:unhideWhenUsed="0"/>
-    <w:lsdException w:name="Light Shading Accent 1" w:semiHidden="0" w:uiPriority="60" w:unhideWhenUsed="0"/>
-    <w:lsdException w:name="Light List Accent 1" w:semiHidden="0" w:uiPriority="61" w:unhideWhenUsed="0"/>
-    <w:lsdException w:name="Light Grid Accent 1" w:semiHidden="0" w:uiPriority="62" w:unhideWhenUsed="0"/>
-    <w:lsdException w:name="Medium Shading 1 Accent 1" w:semiHidden="0" w:uiPriority="63" w:unhideWhenUsed="0"/>
-    <w:lsdException w:name="Medium Shading 2 Accent 1" w:semiHidden="0" w:uiPriority="64" w:unhideWhenUsed="0"/>
-    <w:lsdException w:name="Medium List 1 Accent 1" w:semiHidden="0" w:uiPriority="65" w:unhideWhenUsed="0"/>
-    <w:lsdException w:name="Revision" w:unhideWhenUsed="0"/>
-    <w:lsdException w:name="List Paragraph" w:semiHidden="0" w:uiPriority="34" w:unhideWhenUsed="0" w:qFormat="1"/>
-    <w:lsdException w:name="Quote" w:semiHidden="0" w:uiPriority="29" w:unhideWhenUsed="0" w:qFormat="1"/>
-    <w:lsdException w:name="Intense Quote" w:semiHidden="0" w:uiPriority="30" w:unhideWhenUsed="0" w:qFormat="1"/>
-    <w:lsdException w:name="Medium List 2 Accent 1" w:semiHidden="0" w:uiPriority="66" w:unhideWhenUsed="0"/>
-    <w:lsdException w:name="Medium Grid 1 Accent 1" w:semiHidden="0" w:uiPriority="67" w:unhideWhenUsed="0"/>
-    <w:lsdException w:name="Medium Grid 2 Accent 1" w:semiHidden="0" w:uiPriority="68" w:unhideWhenUsed="0"/>
-    <w:lsdException w:name="Medium Grid 3 Accent 1" w:semiHidden="0" w:uiPriority="69" w:unhideWhenUsed="0"/>
-    <w:lsdException w:name="Dark List Accent 1" w:semiHidden="0" w:uiPriority="70" w:unhideWhenUsed="0"/>
-    <w:lsdException w:name="Colorful Shading Accent 1" w:semiHidden="0" w:uiPriority="71" w:unhideWhenUsed="0"/>
-    <w:lsdException w:name="Colorful List Accent 1" w:semiHidden="0" w:uiPriority="72" w:unhideWhenUsed="0"/>
-    <w:lsdException w:name="Colorful Grid Accent 1" w:semiHidden="0" w:uiPriority="73" w:unhideWhenUsed="0"/>
-    <w:lsdException w:name="Light Shading Accent 2" w:semiHidden="0" w:uiPriority="60" w:unhideWhenUsed="0"/>
-    <w:lsdException w:name="Light List Accent 2" w:semiHidden="0" w:uiPriority="61" w:unhideWhenUsed="0"/>
-    <w:lsdException w:name="Light Grid Accent 2" w:semiHidden="0" w:uiPriority="62" w:unhideWhenUsed="0"/>
-    <w:lsdException w:name="Medium Shading 1 Accent 2" w:semiHidden="0" w:uiPriority="63" w:unhideWhenUsed="0"/>
-    <w:lsdException w:name="Medium Shading 2 Accent 2" w:semiHidden="0" w:uiPriority="64" w:unhideWhenUsed="0"/>
-    <w:lsdException w:name="Medium List 1 Accent 2" w:semiHidden="0" w:uiPriority="65" w:unhideWhenUsed="0"/>
-    <w:lsdException w:name="Medium List 2 Accent 2" w:semiHidden="0" w:uiPriority="66" w:unhideWhenUsed="0"/>
-    <w:lsdException w:name="Medium Grid 1 Accent 2" w:semiHidden="0" w:uiPriority="67" w:unhideWhenUsed="0"/>
-    <w:lsdException w:name="Medium Grid 2 Accent 2" w:semiHidden="0" w:uiPriority="68" w:unhideWhenUsed="0"/>
-    <w:lsdException w:name="Medium Grid 3 Accent 2" w:semiHidden="0" w:uiPriority="69" w:unhideWhenUsed="0"/>
-    <w:lsdException w:name="Dark List Accent 2" w:semiHidden="0" w:uiPriority="70" w:unhideWhenUsed="0"/>
-    <w:lsdException w:name="Colorful Shading Accent 2" w:semiHidden="0" w:uiPriority="71" w:unhideWhenUsed="0"/>
-    <w:lsdException w:name="Colorful List Accent 2" w:semiHidden="0" w:uiPriority="72" w:unhideWhenUsed="0"/>
-    <w:lsdException w:name="Colorful Grid Accent 2" w:semiHidden="0" w:uiPriority="73" w:unhideWhenUsed="0"/>
-    <w:lsdException w:name="Light Shading Accent 3" w:semiHidden="0" w:uiPriority="60" w:unhideWhenUsed="0"/>
-    <w:lsdException w:name="Light List Accent 3" w:semiHidden="0" w:uiPriority="61" w:unhideWhenUsed="0"/>
-    <w:lsdException w:name="Light Grid Accent 3" w:semiHidden="0" w:uiPriority="62" w:unhideWhenUsed="0"/>
-    <w:lsdException w:name="Medium Shading 1 Accent 3" w:semiHidden="0" w:uiPriority="63" w:unhideWhenUsed="0"/>
-    <w:lsdException w:name="Medium Shading 2 Accent 3" w:semiHidden="0" w:uiPriority="64" w:unhideWhenUsed="0"/>
-    <w:lsdException w:name="Medium List 1 Accent 3" w:semiHidden="0" w:uiPriority="65" w:unhideWhenUsed="0"/>
-    <w:lsdException w:name="Medium List 2 Accent 3" w:semiHidden="0" w:uiPriority="66" w:unhideWhenUsed="0"/>
-    <w:lsdException w:name="Medium Grid 1 Accent 3" w:semiHidden="0" w:uiPriority="67" w:unhideWhenUsed="0"/>
-    <w:lsdException w:name="Medium Grid 2 Accent 3" w:semiHidden="0" w:uiPriority="68" w:unhideWhenUsed="0"/>
-    <w:lsdException w:name="Medium Grid 3 Accent 3" w:semiHidden="0" w:uiPriority="69" w:unhideWhenUsed="0"/>
-    <w:lsdException w:name="Dark List Accent 3" w:semiHidden="0" w:uiPriority="70" w:unhideWhenUsed="0"/>
-    <w:lsdException w:name="Colorful Shading Accent 3" w:semiHidden="0" w:uiPriority="71" w:unhideWhenUsed="0"/>
-    <w:lsdException w:name="Colorful List Accent 3" w:semiHidden="0" w:uiPriority="72" w:unhideWhenUsed="0"/>
-    <w:lsdException w:name="Colorful Grid Accent 3" w:semiHidden="0" w:uiPriority="73" w:unhideWhenUsed="0"/>
-    <w:lsdException w:name="Light Shading Accent 4" w:semiHidden="0" w:uiPriority="60" w:unhideWhenUsed="0"/>
-    <w:lsdException w:name="Light List Accent 4" w:semiHidden="0" w:uiPriority="61" w:unhideWhenUsed="0"/>
-    <w:lsdException w:name="Light Grid Accent 4" w:semiHidden="0" w:uiPriority="62" w:unhideWhenUsed="0"/>
-    <w:lsdException w:name="Medium Shading 1 Accent 4" w:semiHidden="0" w:uiPriority="63" w:unhideWhenUsed="0"/>
-    <w:lsdException w:name="Medium Shading 2 Accent 4" w:semiHidden="0" w:uiPriority="64" w:unhideWhenUsed="0"/>
-    <w:lsdException w:name="Medium List 1 Accent 4" w:semiHidden="0" w:uiPriority="65" w:unhideWhenUsed="0"/>
-    <w:lsdException w:name="Medium List 2 Accent 4" w:semiHidden="0" w:uiPriority="66" w:unhideWhenUsed="0"/>
-    <w:lsdException w:name="Medium Grid 1 Accent 4" w:semiHidden="0" w:uiPriority="67" w:unhideWhenUsed="0"/>
-    <w:lsdException w:name="Medium Grid 2 Accent 4" w:semiHidden="0" w:uiPriority="68" w:unhideWhenUsed="0"/>
-    <w:lsdException w:name="Medium Grid 3 Accent 4" w:semiHidden="0" w:uiPriority="69" w:unhideWhenUsed="0"/>
-    <w:lsdException w:name="Dark List Accent 4" w:semiHidden="0" w:uiPriority="70" w:unhideWhenUsed="0"/>
-    <w:lsdException w:name="Colorful Shading Accent 4" w:semiHidden="0" w:uiPriority="71" w:unhideWhenUsed="0"/>
-    <w:lsdException w:name="Colorful List Accent 4" w:semiHidden="0" w:uiPriority="72" w:unhideWhenUsed="0"/>
-    <w:lsdException w:name="Colorful Grid Accent 4" w:semiHidden="0" w:uiPriority="73" w:unhideWhenUsed="0"/>
-    <w:lsdException w:name="Light Shading Accent 5" w:semiHidden="0" w:uiPriority="60" w:unhideWhenUsed="0"/>
-    <w:lsdException w:name="Light List Accent 5" w:semiHidden="0" w:uiPriority="61" w:unhideWhenUsed="0"/>
-    <w:lsdException w:name="Light Grid Accent 5" w:semiHidden="0" w:uiPriority="62" w:unhideWhenUsed="0"/>
-    <w:lsdException w:name="Medium Shading 1 Accent 5" w:semiHidden="0" w:uiPriority="63" w:unhideWhenUsed="0"/>
-    <w:lsdException w:name="Medium Shading 2 Accent 5" w:semiHidden="0" w:uiPriority="64" w:unhideWhenUsed="0"/>
-    <w:lsdException w:name="Medium List 1 Accent 5" w:semiHidden="0" w:uiPriority="65" w:unhideWhenUsed="0"/>
-    <w:lsdException w:name="Medium List 2 Accent 5" w:semiHidden="0" w:uiPriority="66" w:unhideWhenUsed="0"/>
-    <w:lsdException w:name="Medium Grid 1 Accent 5" w:semiHidden="0" w:uiPriority="67" w:unhideWhenUsed="0"/>
-    <w:lsdException w:name="Medium Grid 2 Accent 5" w:semiHidden="0" w:uiPriority="68" w:unhideWhenUsed="0"/>
-    <w:lsdException w:name="Medium Grid 3 Accent 5" w:semiHidden="0" w:uiPriority="69" w:unhideWhenUsed="0"/>
-    <w:lsdException w:name="Dark List Accent 5" w:semiHidden="0" w:uiPriority="70" w:unhideWhenUsed="0"/>
-    <w:lsdException w:name="Colorful Shading Accent 5" w:semiHidden="0" w:uiPriority="71" w:unhideWhenUsed="0"/>
-    <w:lsdException w:name="Colorful List Accent 5" w:semiHidden="0" w:uiPriority="72" w:unhideWhenUsed="0"/>
-    <w:lsdException w:name="Colorful Grid Accent 5" w:semiHidden="0" w:uiPriority="73" w:unhideWhenUsed="0"/>
-    <w:lsdException w:name="Light Shading Accent 6" w:semiHidden="0" w:uiPriority="60" w:unhideWhenUsed="0"/>
-    <w:lsdException w:name="Light List Accent 6" w:semiHidden="0" w:uiPriority="61" w:unhideWhenUsed="0"/>
-    <w:lsdException w:name="Light Grid Accent 6" w:semiHidden="0" w:uiPriority="62" w:unhideWhenUsed="0"/>
-    <w:lsdException w:name="Medium Shading 1 Accent 6" w:semiHidden="0" w:uiPriority="63" w:unhideWhenUsed="0"/>
-    <w:lsdException w:name="Medium Shading 2 Accent 6" w:semiHidden="0" w:uiPriority="64" w:unhideWhenUsed="0"/>
-    <w:lsdException w:name="Medium List 1 Accent 6" w:semiHidden="0" w:uiPriority="65" w:unhideWhenUsed="0"/>
-    <w:lsdException w:name="Medium List 2 Accent 6" w:semiHidden="0" w:uiPriority="66" w:unhideWhenUsed="0"/>
-    <w:lsdException w:name="Medium Grid 1 Accent 6" w:semiHidden="0" w:uiPriority="67" w:unhideWhenUsed="0"/>
-    <w:lsdException w:name="Medium Grid 2 Accent 6" w:semiHidden="0" w:uiPriority="68" w:unhideWhenUsed="0"/>
-    <w:lsdException w:name="Medium Grid 3 Accent 6" w:semiHidden="0" w:uiPriority="69" w:unhideWhenUsed="0"/>
-    <w:lsdException w:name="Dark List Accent 6" w:semiHidden="0" w:uiPriority="70" w:unhideWhenUsed="0"/>
-    <w:lsdException w:name="Colorful Shading Accent 6" w:semiHidden="0" w:uiPriority="71" w:unhideWhenUsed="0"/>
-    <w:lsdException w:name="Colorful List Accent 6" w:semiHidden="0" w:uiPriority="72" w:unhideWhenUsed="0"/>
-    <w:lsdException w:name="Colorful Grid Accent 6" w:semiHidden="0" w:uiPriority="73" w:unhideWhenUsed="0"/>
-    <w:lsdException w:name="Subtle Emphasis" w:semiHidden="0" w:uiPriority="19" w:unhideWhenUsed="0" w:qFormat="1"/>
-    <w:lsdException w:name="Intense Emphasis" w:semiHidden="0" w:uiPriority="21" w:unhideWhenUsed="0" w:qFormat="1"/>
-    <w:lsdException w:name="Subtle Reference" w:semiHidden="0" w:uiPriority="31" w:unhideWhenUsed="0" w:qFormat="1"/>
-    <w:lsdException w:name="Intense Reference" w:semiHidden="0" w:uiPriority="32" w:unhideWhenUsed="0" w:qFormat="1"/>
-    <w:lsdException w:name="Book Title" w:semiHidden="0" w:uiPriority="33" w:unhideWhenUsed="0" w:qFormat="1"/>
-    <w:lsdException w:name="Bibliography" w:uiPriority="37"/>
-    <w:lsdException w:name="TOC Heading" w:uiPriority="39" w:qFormat="1"/>
+  <w:latentStyles w:defLockedState="0" w:defUIPriority="99" w:defSemiHidden="0" w:defUnhideWhenUsed="0" w:defQFormat="0" w:count="371">
+    <w:lsdException w:name="Normal" w:uiPriority="0" w:qFormat="1"/>
+    <w:lsdException w:name="heading 1" w:uiPriority="9" w:qFormat="1"/>
+    <w:lsdException w:name="heading 2" w:semiHidden="1" w:uiPriority="9" w:unhideWhenUsed="1" w:qFormat="1"/>
+    <w:lsdException w:name="heading 3" w:semiHidden="1" w:uiPriority="9" w:unhideWhenUsed="1" w:qFormat="1"/>
+    <w:lsdException w:name="heading 4" w:semiHidden="1" w:uiPriority="9" w:unhideWhenUsed="1" w:qFormat="1"/>
+    <w:lsdException w:name="heading 5" w:semiHidden="1" w:uiPriority="9" w:unhideWhenUsed="1" w:qFormat="1"/>
+    <w:lsdException w:name="heading 6" w:semiHidden="1" w:uiPriority="9" w:unhideWhenUsed="1" w:qFormat="1"/>
+    <w:lsdException w:name="heading 7" w:semiHidden="1" w:uiPriority="9" w:unhideWhenUsed="1" w:qFormat="1"/>
+    <w:lsdException w:name="heading 8" w:semiHidden="1" w:uiPriority="9" w:unhideWhenUsed="1" w:qFormat="1"/>
+    <w:lsdException w:name="heading 9" w:semiHidden="1" w:uiPriority="9" w:unhideWhenUsed="1" w:qFormat="1"/>
+    <w:lsdException w:name="index 1" w:semiHidden="1" w:unhideWhenUsed="1"/>
+    <w:lsdException w:name="index 2" w:semiHidden="1" w:unhideWhenUsed="1"/>
+    <w:lsdException w:name="index 3" w:semiHidden="1" w:unhideWhenUsed="1"/>
+    <w:lsdException w:name="index 4" w:semiHidden="1" w:unhideWhenUsed="1"/>
+    <w:lsdException w:name="index 5" w:semiHidden="1" w:unhideWhenUsed="1"/>
+    <w:lsdException w:name="index 6" w:semiHidden="1" w:unhideWhenUsed="1"/>
+    <w:lsdException w:name="index 7" w:semiHidden="1" w:unhideWhenUsed="1"/>
+    <w:lsdException w:name="index 8" w:semiHidden="1" w:unhideWhenUsed="1"/>
+    <w:lsdException w:name="index 9" w:semiHidden="1" w:unhideWhenUsed="1"/>
+    <w:lsdException w:name="toc 1" w:semiHidden="1" w:uiPriority="39" w:unhideWhenUsed="1"/>
+    <w:lsdException w:name="toc 2" w:semiHidden="1" w:uiPriority="39" w:unhideWhenUsed="1"/>
+    <w:lsdException w:name="toc 3" w:semiHidden="1" w:uiPriority="39" w:unhideWhenUsed="1"/>
+    <w:lsdException w:name="toc 4" w:semiHidden="1" w:uiPriority="39" w:unhideWhenUsed="1"/>
+    <w:lsdException w:name="toc 5" w:semiHidden="1" w:uiPriority="39" w:unhideWhenUsed="1"/>
+    <w:lsdException w:name="toc 6" w:semiHidden="1" w:uiPriority="39" w:unhideWhenUsed="1"/>
+    <w:lsdException w:name="toc 7" w:semiHidden="1" w:uiPriority="39" w:unhideWhenUsed="1"/>
+    <w:lsdException w:name="toc 8" w:semiHidden="1" w:uiPriority="39" w:unhideWhenUsed="1"/>
+    <w:lsdException w:name="toc 9" w:semiHidden="1" w:uiPriority="39" w:unhideWhenUsed="1"/>
+    <w:lsdException w:name="Normal Indent" w:semiHidden="1" w:unhideWhenUsed="1"/>
+    <w:lsdException w:name="footnote text" w:semiHidden="1" w:unhideWhenUsed="1"/>
+    <w:lsdException w:name="annotation text" w:semiHidden="1" w:unhideWhenUsed="1"/>
+    <w:lsdException w:name="header" w:semiHidden="1" w:unhideWhenUsed="1"/>
+    <w:lsdException w:name="footer" w:semiHidden="1" w:unhideWhenUsed="1"/>
+    <w:lsdException w:name="index heading" w:semiHidden="1" w:unhideWhenUsed="1"/>
+    <w:lsdException w:name="caption" w:semiHidden="1" w:uiPriority="35" w:unhideWhenUsed="1" w:qFormat="1"/>
+    <w:lsdException w:name="table of figures" w:semiHidden="1" w:unhideWhenUsed="1"/>
+    <w:lsdException w:name="envelope address" w:semiHidden="1" w:unhideWhenUsed="1"/>
+    <w:lsdException w:name="envelope return" w:semiHidden="1" w:unhideWhenUsed="1"/>
+    <w:lsdException w:name="footnote reference" w:semiHidden="1" w:unhideWhenUsed="1"/>
+    <w:lsdException w:name="annotation reference" w:semiHidden="1" w:unhideWhenUsed="1"/>
+    <w:lsdException w:name="line number" w:semiHidden="1" w:unhideWhenUsed="1"/>
+    <w:lsdException w:name="page number" w:semiHidden="1" w:unhideWhenUsed="1"/>
+    <w:lsdException w:name="endnote reference" w:semiHidden="1" w:unhideWhenUsed="1"/>
+    <w:lsdException w:name="endnote text" w:semiHidden="1" w:unhideWhenUsed="1"/>
+    <w:lsdException w:name="table of authorities" w:semiHidden="1" w:unhideWhenUsed="1"/>
+    <w:lsdException w:name="macro" w:semiHidden="1" w:unhideWhenUsed="1"/>
+    <w:lsdException w:name="toa heading" w:semiHidden="1" w:unhideWhenUsed="1"/>
+    <w:lsdException w:name="List" w:semiHidden="1" w:unhideWhenUsed="1"/>
+    <w:lsdException w:name="List Bullet" w:semiHidden="1" w:unhideWhenUsed="1"/>
+    <w:lsdException w:name="List Number" w:semiHidden="1" w:unhideWhenUsed="1"/>
+    <w:lsdException w:name="List 2" w:semiHidden="1" w:unhideWhenUsed="1"/>
+    <w:lsdException w:name="List 3" w:semiHidden="1" w:unhideWhenUsed="1"/>
+    <w:lsdException w:name="List 4" w:semiHidden="1" w:unhideWhenUsed="1"/>
+    <w:lsdException w:name="List 5" w:semiHidden="1" w:unhideWhenUsed="1"/>
+    <w:lsdException w:name="List Bullet 2" w:semiHidden="1" w:unhideWhenUsed="1"/>
+    <w:lsdException w:name="List Bullet 3" w:semiHidden="1" w:unhideWhenUsed="1"/>
+    <w:lsdException w:name="List Bullet 4" w:semiHidden="1" w:unhideWhenUsed="1"/>
+    <w:lsdException w:name="List Bullet 5" w:semiHidden="1" w:unhideWhenUsed="1"/>
+    <w:lsdException w:name="List Number 2" w:semiHidden="1" w:unhideWhenUsed="1"/>
+    <w:lsdException w:name="List Number 3" w:semiHidden="1" w:unhideWhenUsed="1"/>
+    <w:lsdException w:name="List Number 4" w:semiHidden="1" w:unhideWhenUsed="1"/>
+    <w:lsdException w:name="List Number 5" w:semiHidden="1" w:unhideWhenUsed="1"/>
+    <w:lsdException w:name="Title" w:uiPriority="10" w:qFormat="1"/>
+    <w:lsdException w:name="Closing" w:semiHidden="1" w:unhideWhenUsed="1"/>
+    <w:lsdException w:name="Signature" w:semiHidden="1" w:unhideWhenUsed="1"/>
+    <w:lsdException w:name="Default Paragraph Font" w:semiHidden="1" w:uiPriority="1" w:unhideWhenUsed="1"/>
+    <w:lsdException w:name="Body Text" w:semiHidden="1" w:unhideWhenUsed="1"/>
+    <w:lsdException w:name="Body Text Indent" w:semiHidden="1" w:unhideWhenUsed="1"/>
+    <w:lsdException w:name="List Continue" w:semiHidden="1" w:unhideWhenUsed="1"/>
+    <w:lsdException w:name="List Continue 2" w:semiHidden="1" w:unhideWhenUsed="1"/>
+    <w:lsdException w:name="List Continue 3" w:semiHidden="1" w:unhideWhenUsed="1"/>
+    <w:lsdException w:name="List Continue 4" w:semiHidden="1" w:unhideWhenUsed="1"/>
+    <w:lsdException w:name="List Continue 5" w:semiHidden="1" w:unhideWhenUsed="1"/>
+    <w:lsdException w:name="Message Header" w:semiHidden="1" w:unhideWhenUsed="1"/>
+    <w:lsdException w:name="Subtitle" w:uiPriority="11" w:qFormat="1"/>
+    <w:lsdException w:name="Salutation" w:semiHidden="1" w:unhideWhenUsed="1"/>
+    <w:lsdException w:name="Date" w:semiHidden="1" w:unhideWhenUsed="1"/>
+    <w:lsdException w:name="Body Text First Indent" w:semiHidden="1" w:unhideWhenUsed="1"/>
+    <w:lsdException w:name="Body Text First Indent 2" w:semiHidden="1" w:unhideWhenUsed="1"/>
+    <w:lsdException w:name="Note Heading" w:semiHidden="1" w:unhideWhenUsed="1"/>
+    <w:lsdException w:name="Body Text 2" w:semiHidden="1" w:unhideWhenUsed="1"/>
+    <w:lsdException w:name="Body Text 3" w:semiHidden="1" w:unhideWhenUsed="1"/>
+    <w:lsdException w:name="Body Text Indent 2" w:semiHidden="1" w:unhideWhenUsed="1"/>
+    <w:lsdException w:name="Body Text Indent 3" w:semiHidden="1" w:unhideWhenUsed="1"/>
+    <w:lsdException w:name="Block Text" w:semiHidden="1" w:unhideWhenUsed="1"/>
+    <w:lsdException w:name="Hyperlink" w:semiHidden="1" w:unhideWhenUsed="1"/>
+    <w:lsdException w:name="FollowedHyperlink" w:semiHidden="1" w:unhideWhenUsed="1"/>
+    <w:lsdException w:name="Strong" w:uiPriority="22" w:qFormat="1"/>
+    <w:lsdException w:name="Emphasis" w:uiPriority="20" w:qFormat="1"/>
+    <w:lsdException w:name="Document Map" w:semiHidden="1" w:unhideWhenUsed="1"/>
+    <w:lsdException w:name="Plain Text" w:semiHidden="1" w:unhideWhenUsed="1"/>
+    <w:lsdException w:name="E-mail Signature" w:semiHidden="1" w:unhideWhenUsed="1"/>
+    <w:lsdException w:name="HTML Top of Form" w:semiHidden="1" w:unhideWhenUsed="1"/>
+    <w:lsdException w:name="HTML Bottom of Form" w:semiHidden="1" w:unhideWhenUsed="1"/>
+    <w:lsdException w:name="Normal (Web)" w:semiHidden="1" w:unhideWhenUsed="1"/>
+    <w:lsdException w:name="HTML Acronym" w:semiHidden="1" w:unhideWhenUsed="1"/>
+    <w:lsdException w:name="HTML Address" w:semiHidden="1" w:unhideWhenUsed="1"/>
+    <w:lsdException w:name="HTML Cite" w:semiHidden="1" w:unhideWhenUsed="1"/>
+    <w:lsdException w:name="HTML Code" w:semiHidden="1" w:unhideWhenUsed="1"/>
+    <w:lsdException w:name="HTML Definition" w:semiHidden="1" w:unhideWhenUsed="1"/>
+    <w:lsdException w:name="HTML Keyboard" w:semiHidden="1" w:unhideWhenUsed="1"/>
+    <w:lsdException w:name="HTML Preformatted" w:semiHidden="1" w:unhideWhenUsed="1"/>
+    <w:lsdException w:name="HTML Sample" w:semiHidden="1" w:unhideWhenUsed="1"/>
+    <w:lsdException w:name="HTML Typewriter" w:semiHidden="1" w:unhideWhenUsed="1"/>
+    <w:lsdException w:name="HTML Variable" w:semiHidden="1" w:unhideWhenUsed="1"/>
+    <w:lsdException w:name="Normal Table" w:semiHidden="1" w:unhideWhenUsed="1"/>
+    <w:lsdException w:name="annotation subject" w:semiHidden="1" w:unhideWhenUsed="1"/>
+    <w:lsdException w:name="No List" w:semiHidden="1" w:unhideWhenUsed="1"/>
+    <w:lsdException w:name="Outline List 1" w:semiHidden="1" w:unhideWhenUsed="1"/>
+    <w:lsdException w:name="Outline List 2" w:semiHidden="1" w:unhideWhenUsed="1"/>
+    <w:lsdException w:name="Outline List 3" w:semiHidden="1" w:unhideWhenUsed="1"/>
+    <w:lsdException w:name="Table Simple 1" w:semiHidden="1" w:unhideWhenUsed="1"/>
+    <w:lsdException w:name="Table Simple 2" w:semiHidden="1" w:unhideWhenUsed="1"/>
+    <w:lsdException w:name="Table Simple 3" w:semiHidden="1" w:unhideWhenUsed="1"/>
+    <w:lsdException w:name="Table Classic 1" w:semiHidden="1" w:unhideWhenUsed="1"/>
+    <w:lsdException w:name="Table Classic 2" w:semiHidden="1" w:unhideWhenUsed="1"/>
+    <w:lsdException w:name="Table Classic 3" w:semiHidden="1" w:unhideWhenUsed="1"/>
+    <w:lsdException w:name="Table Classic 4" w:semiHidden="1" w:unhideWhenUsed="1"/>
+    <w:lsdException w:name="Table Colorful 1" w:semiHidden="1" w:unhideWhenUsed="1"/>
+    <w:lsdException w:name="Table Colorful 2" w:semiHidden="1" w:unhideWhenUsed="1"/>
+    <w:lsdException w:name="Table Colorful 3" w:semiHidden="1" w:unhideWhenUsed="1"/>
+    <w:lsdException w:name="Table Columns 1" w:semiHidden="1" w:unhideWhenUsed="1"/>
+    <w:lsdException w:name="Table Columns 2" w:semiHidden="1" w:unhideWhenUsed="1"/>
+    <w:lsdException w:name="Table Columns 3" w:semiHidden="1" w:unhideWhenUsed="1"/>
+    <w:lsdException w:name="Table Columns 4" w:semiHidden="1" w:unhideWhenUsed="1"/>
+    <w:lsdException w:name="Table Columns 5" w:semiHidden="1" w:unhideWhenUsed="1"/>
+    <w:lsdException w:name="Table Grid 1" w:semiHidden="1" w:unhideWhenUsed="1"/>
+    <w:lsdException w:name="Table Grid 2" w:semiHidden="1" w:unhideWhenUsed="1"/>
+    <w:lsdException w:name="Table Grid 3" w:semiHidden="1" w:unhideWhenUsed="1"/>
+    <w:lsdException w:name="Table Grid 4" w:semiHidden="1" w:unhideWhenUsed="1"/>
+    <w:lsdException w:name="Table Grid 5" w:semiHidden="1" w:unhideWhenUsed="1"/>
+    <w:lsdException w:name="Table Grid 6" w:semiHidden="1" w:unhideWhenUsed="1"/>
+    <w:lsdException w:name="Table Grid 7" w:semiHidden="1" w:unhideWhenUsed="1"/>
+    <w:lsdException w:name="Table Grid 8" w:semiHidden="1" w:unhideWhenUsed="1"/>
+    <w:lsdException w:name="Table List 1" w:semiHidden="1" w:unhideWhenUsed="1"/>
+    <w:lsdException w:name="Table List 2" w:semiHidden="1" w:unhideWhenUsed="1"/>
+    <w:lsdException w:name="Table List 3" w:semiHidden="1" w:unhideWhenUsed="1"/>
+    <w:lsdException w:name="Table List 4" w:semiHidden="1" w:unhideWhenUsed="1"/>
+    <w:lsdException w:name="Table List 5" w:semiHidden="1" w:unhideWhenUsed="1"/>
+    <w:lsdException w:name="Table List 6" w:semiHidden="1" w:unhideWhenUsed="1"/>
+    <w:lsdException w:name="Table List 7" w:semiHidden="1" w:unhideWhenUsed="1"/>
+    <w:lsdException w:name="Table List 8" w:semiHidden="1" w:unhideWhenUsed="1"/>
+    <w:lsdException w:name="Table 3D effects 1" w:semiHidden="1" w:unhideWhenUsed="1"/>
+    <w:lsdException w:name="Table 3D effects 2" w:semiHidden="1" w:unhideWhenUsed="1"/>
+    <w:lsdException w:name="Table 3D effects 3" w:semiHidden="1" w:unhideWhenUsed="1"/>
+    <w:lsdException w:name="Table Contemporary" w:semiHidden="1" w:unhideWhenUsed="1"/>
+    <w:lsdException w:name="Table Elegant" w:semiHidden="1" w:unhideWhenUsed="1"/>
+    <w:lsdException w:name="Table Professional" w:semiHidden="1" w:unhideWhenUsed="1"/>
+    <w:lsdException w:name="Table Subtle 1" w:semiHidden="1" w:unhideWhenUsed="1"/>
+    <w:lsdException w:name="Table Subtle 2" w:semiHidden="1" w:unhideWhenUsed="1"/>
+    <w:lsdException w:name="Table Web 1" w:semiHidden="1" w:unhideWhenUsed="1"/>
+    <w:lsdException w:name="Table Web 2" w:semiHidden="1" w:unhideWhenUsed="1"/>
+    <w:lsdException w:name="Table Web 3" w:semiHidden="1" w:unhideWhenUsed="1"/>
+    <w:lsdException w:name="Balloon Text" w:semiHidden="1" w:unhideWhenUsed="1"/>
+    <w:lsdException w:name="Table Grid" w:uiPriority="59"/>
+    <w:lsdException w:name="Table Theme" w:semiHidden="1" w:unhideWhenUsed="1"/>
+    <w:lsdException w:name="Placeholder Text" w:semiHidden="1"/>
+    <w:lsdException w:name="No Spacing" w:uiPriority="1" w:qFormat="1"/>
+    <w:lsdException w:name="Light Shading" w:uiPriority="60"/>
+    <w:lsdException w:name="Light List" w:uiPriority="61"/>
+    <w:lsdException w:name="Light Grid" w:uiPriority="62"/>
+    <w:lsdException w:name="Medium Shading 1" w:uiPriority="63"/>
+    <w:lsdException w:name="Medium Shading 2" w:uiPriority="64"/>
+    <w:lsdException w:name="Medium List 1" w:uiPriority="65"/>
+    <w:lsdException w:name="Medium List 2" w:uiPriority="66"/>
+    <w:lsdException w:name="Medium Grid 1" w:uiPriority="67"/>
+    <w:lsdException w:name="Medium Grid 2" w:uiPriority="68"/>
+    <w:lsdException w:name="Medium Grid 3" w:uiPriority="69"/>
+    <w:lsdException w:name="Dark List" w:uiPriority="70"/>
+    <w:lsdException w:name="Colorful Shading" w:uiPriority="71"/>
+    <w:lsdException w:name="Colorful List" w:uiPriority="72"/>
+    <w:lsdException w:name="Colorful Grid" w:uiPriority="73"/>
+    <w:lsdException w:name="Light Shading Accent 1" w:uiPriority="60"/>
+    <w:lsdException w:name="Light List Accent 1" w:uiPriority="61"/>
+    <w:lsdException w:name="Light Grid Accent 1" w:uiPriority="62"/>
+    <w:lsdException w:name="Medium Shading 1 Accent 1" w:uiPriority="63"/>
+    <w:lsdException w:name="Medium Shading 2 Accent 1" w:uiPriority="64"/>
+    <w:lsdException w:name="Medium List 1 Accent 1" w:uiPriority="65"/>
+    <w:lsdException w:name="Revision" w:semiHidden="1"/>
+    <w:lsdException w:name="List Paragraph" w:uiPriority="34" w:qFormat="1"/>
+    <w:lsdException w:name="Quote" w:uiPriority="29" w:qFormat="1"/>
+    <w:lsdException w:name="Intense Quote" w:uiPriority="30" w:qFormat="1"/>
+    <w:lsdException w:name="Medium List 2 Accent 1" w:uiPriority="66"/>
+    <w:lsdException w:name="Medium Grid 1 Accent 1" w:uiPriority="67"/>
+    <w:lsdException w:name="Medium Grid 2 Accent 1" w:uiPriority="68"/>
+    <w:lsdException w:name="Medium Grid 3 Accent 1" w:uiPriority="69"/>
+    <w:lsdException w:name="Dark List Accent 1" w:uiPriority="70"/>
+    <w:lsdException w:name="Colorful Shading Accent 1" w:uiPriority="71"/>
+    <w:lsdException w:name="Colorful List Accent 1" w:uiPriority="72"/>
+    <w:lsdException w:name="Colorful Grid Accent 1" w:uiPriority="73"/>
+    <w:lsdException w:name="Light Shading Accent 2" w:uiPriority="60"/>
+    <w:lsdException w:name="Light List Accent 2" w:uiPriority="61"/>
+    <w:lsdException w:name="Light Grid Accent 2" w:uiPriority="62"/>
+    <w:lsdException w:name="Medium Shading 1 Accent 2" w:uiPriority="63"/>
+    <w:lsdException w:name="Medium Shading 2 Accent 2" w:uiPriority="64"/>
+    <w:lsdException w:name="Medium List 1 Accent 2" w:uiPriority="65"/>
+    <w:lsdException w:name="Medium List 2 Accent 2" w:uiPriority="66"/>
+    <w:lsdException w:name="Medium Grid 1 Accent 2" w:uiPriority="67"/>
+    <w:lsdException w:name="Medium Grid 2 Accent 2" w:uiPriority="68"/>
+    <w:lsdException w:name="Medium Grid 3 Accent 2" w:uiPriority="69"/>
+    <w:lsdException w:name="Dark List Accent 2" w:uiPriority="70"/>
+    <w:lsdException w:name="Colorful Shading Accent 2" w:uiPriority="71"/>
+    <w:lsdException w:name="Colorful List Accent 2" w:uiPriority="72"/>
+    <w:lsdException w:name="Colorful Grid Accent 2" w:uiPriority="73"/>
+    <w:lsdException w:name="Light Shading Accent 3" w:uiPriority="60"/>
+    <w:lsdException w:name="Light List Accent 3" w:uiPriority="61"/>
+    <w:lsdException w:name="Light Grid Accent 3" w:uiPriority="62"/>
+    <w:lsdException w:name="Medium Shading 1 Accent 3" w:uiPriority="63"/>
+    <w:lsdException w:name="Medium Shading 2 Accent 3" w:uiPriority="64"/>
+    <w:lsdException w:name="Medium List 1 Accent 3" w:uiPriority="65"/>
+    <w:lsdException w:name="Medium List 2 Accent 3" w:uiPriority="66"/>
+    <w:lsdException w:name="Medium Grid 1 Accent 3" w:uiPriority="67"/>
+    <w:lsdException w:name="Medium Grid 2 Accent 3" w:uiPriority="68"/>
+    <w:lsdException w:name="Medium Grid 3 Accent 3" w:uiPriority="69"/>
+    <w:lsdException w:name="Dark List Accent 3" w:uiPriority="70"/>
+    <w:lsdException w:name="Colorful Shading Accent 3" w:uiPriority="71"/>
+    <w:lsdException w:name="Colorful List Accent 3" w:uiPriority="72"/>
+    <w:lsdException w:name="Colorful Grid Accent 3" w:uiPriority="73"/>
+    <w:lsdException w:name="Light Shading Accent 4" w:uiPriority="60"/>
+    <w:lsdException w:name="Light List Accent 4" w:uiPriority="61"/>
+    <w:lsdException w:name="Light Grid Accent 4" w:uiPriority="62"/>
+    <w:lsdException w:name="Medium Shading 1 Accent 4" w:uiPriority="63"/>
+    <w:lsdException w:name="Medium Shading 2 Accent 4" w:uiPriority="64"/>
+    <w:lsdException w:name="Medium List 1 Accent 4" w:uiPriority="65"/>
+    <w:lsdException w:name="Medium List 2 Accent 4" w:uiPriority="66"/>
+    <w:lsdException w:name="Medium Grid 1 Accent 4" w:uiPriority="67"/>
+    <w:lsdException w:name="Medium Grid 2 Accent 4" w:uiPriority="68"/>
+    <w:lsdException w:name="Medium Grid 3 Accent 4" w:uiPriority="69"/>
+    <w:lsdException w:name="Dark List Accent 4" w:uiPriority="70"/>
+    <w:lsdException w:name="Colorful Shading Accent 4" w:uiPriority="71"/>
+    <w:lsdException w:name="Colorful List Accent 4" w:uiPriority="72"/>
+    <w:lsdException w:name="Colorful Grid Accent 4" w:uiPriority="73"/>
+    <w:lsdException w:name="Light Shading Accent 5" w:uiPriority="60"/>
+    <w:lsdException w:name="Light List Accent 5" w:uiPriority="61"/>
+    <w:lsdException w:name="Light Grid Accent 5" w:uiPriority="62"/>
+    <w:lsdException w:name="Medium Shading 1 Accent 5" w:uiPriority="63"/>
+    <w:lsdException w:name="Medium Shading 2 Accent 5" w:uiPriority="64"/>
+    <w:lsdException w:name="Medium List 1 Accent 5" w:uiPriority="65"/>
+    <w:lsdException w:name="Medium List 2 Accent 5" w:uiPriority="66"/>
+    <w:lsdException w:name="Medium Grid 1 Accent 5" w:uiPriority="67"/>
+    <w:lsdException w:name="Medium Grid 2 Accent 5" w:uiPriority="68"/>
+    <w:lsdException w:name="Medium Grid 3 Accent 5" w:uiPriority="69"/>
+    <w:lsdException w:name="Dark List Accent 5" w:uiPriority="70"/>
+    <w:lsdException w:name="Colorful Shading Accent 5" w:uiPriority="71"/>
+    <w:lsdException w:name="Colorful List Accent 5" w:uiPriority="72"/>
+    <w:lsdException w:name="Colorful Grid Accent 5" w:uiPriority="73"/>
+    <w:lsdException w:name="Light Shading Accent 6" w:uiPriority="60"/>
+    <w:lsdException w:name="Light List Accent 6" w:uiPriority="61"/>
+    <w:lsdException w:name="Light Grid Accent 6" w:uiPriority="62"/>
+    <w:lsdException w:name="Medium Shading 1 Accent 6" w:uiPriority="63"/>
+    <w:lsdException w:name="Medium Shading 2 Accent 6" w:uiPriority="64"/>
+    <w:lsdException w:name="Medium List 1 Accent 6" w:uiPriority="65"/>
+    <w:lsdException w:name="Medium List 2 Accent 6" w:uiPriority="66"/>
+    <w:lsdException w:name="Medium Grid 1 Accent 6" w:uiPriority="67"/>
+    <w:lsdException w:name="Medium Grid 2 Accent 6" w:uiPriority="68"/>
+    <w:lsdException w:name="Medium Grid 3 Accent 6" w:uiPriority="69"/>
+    <w:lsdException w:name="Dark List Accent 6" w:uiPriority="70"/>
+    <w:lsdException w:name="Colorful Shading Accent 6" w:uiPriority="71"/>
+    <w:lsdException w:name="Colorful List Accent 6" w:uiPriority="72"/>
+    <w:lsdException w:name="Colorful Grid Accent 6" w:uiPriority="73"/>
+    <w:lsdException w:name="Subtle Emphasis" w:uiPriority="19" w:qFormat="1"/>
+    <w:lsdException w:name="Intense Emphasis" w:uiPriority="21" w:qFormat="1"/>
+    <w:lsdException w:name="Subtle Reference" w:uiPriority="31" w:qFormat="1"/>
+    <w:lsdException w:name="Intense Reference" w:uiPriority="32" w:qFormat="1"/>
+    <w:lsdException w:name="Book Title" w:uiPriority="33" w:qFormat="1"/>
+    <w:lsdException w:name="Bibliography" w:semiHidden="1" w:uiPriority="37" w:unhideWhenUsed="1"/>
+    <w:lsdException w:name="TOC Heading" w:semiHidden="1" w:uiPriority="39" w:unhideWhenUsed="1" w:qFormat="1"/>
+    <w:lsdException w:name="Plain Table 1" w:uiPriority="41"/>
+    <w:lsdException w:name="Plain Table 2" w:uiPriority="42"/>
+    <w:lsdException w:name="Plain Table 3" w:uiPriority="43"/>
+    <w:lsdException w:name="Plain Table 4" w:uiPriority="44"/>
+    <w:lsdException w:name="Plain Table 5" w:uiPriority="45"/>
+    <w:lsdException w:name="Grid Table Light" w:uiPriority="40"/>
+    <w:lsdException w:name="Grid Table 1 Light" w:uiPriority="46"/>
+    <w:lsdException w:name="Grid Table 2" w:uiPriority="47"/>
+    <w:lsdException w:name="Grid Table 3" w:uiPriority="48"/>
+    <w:lsdException w:name="Grid Table 4" w:uiPriority="49"/>
+    <w:lsdException w:name="Grid Table 5 Dark" w:uiPriority="50"/>
+    <w:lsdException w:name="Grid Table 6 Colorful" w:uiPriority="51"/>
+    <w:lsdException w:name="Grid Table 7 Colorful" w:uiPriority="52"/>
+    <w:lsdException w:name="Grid Table 1 Light Accent 1" w:uiPriority="46"/>
+    <w:lsdException w:name="Grid Table 2 Accent 1" w:uiPriority="47"/>
+    <w:lsdException w:name="Grid Table 3 Accent 1" w:uiPriority="48"/>
+    <w:lsdException w:name="Grid Table 4 Accent 1" w:uiPriority="49"/>
+    <w:lsdException w:name="Grid Table 5 Dark Accent 1" w:uiPriority="50"/>
+    <w:lsdException w:name="Grid Table 6 Colorful Accent 1" w:uiPriority="51"/>
+    <w:lsdException w:name="Grid Table 7 Colorful Accent 1" w:uiPriority="52"/>
+    <w:lsdException w:name="Grid Table 1 Light Accent 2" w:uiPriority="46"/>
+    <w:lsdException w:name="Grid Table 2 Accent 2" w:uiPriority="47"/>
+    <w:lsdException w:name="Grid Table 3 Accent 2" w:uiPriority="48"/>
+    <w:lsdException w:name="Grid Table 4 Accent 2" w:uiPriority="49"/>
+    <w:lsdException w:name="Grid Table 5 Dark Accent 2" w:uiPriority="50"/>
+    <w:lsdException w:name="Grid Table 6 Colorful Accent 2" w:uiPriority="51"/>
+    <w:lsdException w:name="Grid Table 7 Colorful Accent 2" w:uiPriority="52"/>
+    <w:lsdException w:name="Grid Table 1 Light Accent 3" w:uiPriority="46"/>
+    <w:lsdException w:name="Grid Table 2 Accent 3" w:uiPriority="47"/>
+    <w:lsdException w:name="Grid Table 3 Accent 3" w:uiPriority="48"/>
+    <w:lsdException w:name="Grid Table 4 Accent 3" w:uiPriority="49"/>
+    <w:lsdException w:name="Grid Table 5 Dark Accent 3" w:uiPriority="50"/>
+    <w:lsdException w:name="Grid Table 6 Colorful Accent 3" w:uiPriority="51"/>
+    <w:lsdException w:name="Grid Table 7 Colorful Accent 3" w:uiPriority="52"/>
+    <w:lsdException w:name="Grid Table 1 Light Accent 4" w:uiPriority="46"/>
+    <w:lsdException w:name="Grid Table 2 Accent 4" w:uiPriority="47"/>
+    <w:lsdException w:name="Grid Table 3 Accent 4" w:uiPriority="48"/>
+    <w:lsdException w:name="Grid Table 4 Accent 4" w:uiPriority="49"/>
+    <w:lsdException w:name="Grid Table 5 Dark Accent 4" w:uiPriority="50"/>
+    <w:lsdException w:name="Grid Table 6 Colorful Accent 4" w:uiPriority="51"/>
+    <w:lsdException w:name="Grid Table 7 Colorful Accent 4" w:uiPriority="52"/>
+    <w:lsdException w:name="Grid Table 1 Light Accent 5" w:uiPriority="46"/>
+    <w:lsdException w:name="Grid Table 2 Accent 5" w:uiPriority="47"/>
+    <w:lsdException w:name="Grid Table 3 Accent 5" w:uiPriority="48"/>
+    <w:lsdException w:name="Grid Table 4 Accent 5" w:uiPriority="49"/>
+    <w:lsdException w:name="Grid Table 5 Dark Accent 5" w:uiPriority="50"/>
+    <w:lsdException w:name="Grid Table 6 Colorful Accent 5" w:uiPriority="51"/>
+    <w:lsdException w:name="Grid Table 7 Colorful Accent 5" w:uiPriority="52"/>
+    <w:lsdException w:name="Grid Table 1 Light Accent 6" w:uiPriority="46"/>
+    <w:lsdException w:name="Grid Table 2 Accent 6" w:uiPriority="47"/>
+    <w:lsdException w:name="Grid Table 3 Accent 6" w:uiPriority="48"/>
+    <w:lsdException w:name="Grid Table 4 Accent 6" w:uiPriority="49"/>
+    <w:lsdException w:name="Grid Table 5 Dark Accent 6" w:uiPriority="50"/>
+    <w:lsdException w:name="Grid Table 6 Colorful Accent 6" w:uiPriority="51"/>
+    <w:lsdException w:name="Grid Table 7 Colorful Accent 6" w:uiPriority="52"/>
+    <w:lsdException w:name="List Table 1 Light" w:uiPriority="46"/>
+    <w:lsdException w:name="List Table 2" w:uiPriority="47"/>
+    <w:lsdException w:name="List Table 3" w:uiPriority="48"/>
+    <w:lsdException w:name="List Table 4" w:uiPriority="49"/>
+    <w:lsdException w:name="List Table 5 Dark" w:uiPriority="50"/>
+    <w:lsdException w:name="List Table 6 Colorful" w:uiPriority="51"/>
+    <w:lsdException w:name="List Table 7 Colorful" w:uiPriority="52"/>
+    <w:lsdException w:name="List Table 1 Light Accent 1" w:uiPriority="46"/>
+    <w:lsdException w:name="List Table 2 Accent 1" w:uiPriority="47"/>
+    <w:lsdException w:name="List Table 3 Accent 1" w:uiPriority="48"/>
+    <w:lsdException w:name="List Table 4 Accent 1" w:uiPriority="49"/>
+    <w:lsdException w:name="List Table 5 Dark Accent 1" w:uiPriority="50"/>
+    <w:lsdException w:name="List Table 6 Colorful Accent 1" w:uiPriority="51"/>
+    <w:lsdException w:name="List Table 7 Colorful Accent 1" w:uiPriority="52"/>
+    <w:lsdException w:name="List Table 1 Light Accent 2" w:uiPriority="46"/>
+    <w:lsdException w:name="List Table 2 Accent 2" w:uiPriority="47"/>
+    <w:lsdException w:name="List Table 3 Accent 2" w:uiPriority="48"/>
+    <w:lsdException w:name="List Table 4 Accent 2" w:uiPriority="49"/>
+    <w:lsdException w:name="List Table 5 Dark Accent 2" w:uiPriority="50"/>
+    <w:lsdException w:name="List Table 6 Colorful Accent 2" w:uiPriority="51"/>
+    <w:lsdException w:name="List Table 7 Colorful Accent 2" w:uiPriority="52"/>
+    <w:lsdException w:name="List Table 1 Light Accent 3" w:uiPriority="46"/>
+    <w:lsdException w:name="List Table 2 Accent 3" w:uiPriority="47"/>
+    <w:lsdException w:name="List Table 3 Accent 3" w:uiPriority="48"/>
+    <w:lsdException w:name="List Table 4 Accent 3" w:uiPriority="49"/>
+    <w:lsdException w:name="List Table 5 Dark Accent 3" w:uiPriority="50"/>
+    <w:lsdException w:name="List Table 6 Colorful Accent 3" w:uiPriority="51"/>
+    <w:lsdException w:name="List Table 7 Colorful Accent 3" w:uiPriority="52"/>
+    <w:lsdException w:name="List Table 1 Light Accent 4" w:uiPriority="46"/>
+    <w:lsdException w:name="List Table 2 Accent 4" w:uiPriority="47"/>
+    <w:lsdException w:name="List Table 3 Accent 4" w:uiPriority="48"/>
+    <w:lsdException w:name="List Table 4 Accent 4" w:uiPriority="49"/>
+    <w:lsdException w:name="List Table 5 Dark Accent 4" w:uiPriority="50"/>
+    <w:lsdException w:name="List Table 6 Colorful Accent 4" w:uiPriority="51"/>
+    <w:lsdException w:name="List Table 7 Colorful Accent 4" w:uiPriority="52"/>
+    <w:lsdException w:name="List Table 1 Light Accent 5" w:uiPriority="46"/>
+    <w:lsdException w:name="List Table 2 Accent 5" w:uiPriority="47"/>
+    <w:lsdException w:name="List Table 3 Accent 5" w:uiPriority="48"/>
+    <w:lsdException w:name="List Table 4 Accent 5" w:uiPriority="49"/>
+    <w:lsdException w:name="List Table 5 Dark Accent 5" w:uiPriority="50"/>
+    <w:lsdException w:name="List Table 6 Colorful Accent 5" w:uiPriority="51"/>
+    <w:lsdException w:name="List Table 7 Colorful Accent 5" w:uiPriority="52"/>
+    <w:lsdException w:name="List Table 1 Light Accent 6" w:uiPriority="46"/>
+    <w:lsdException w:name="List Table 2 Accent 6" w:uiPriority="47"/>
+    <w:lsdException w:name="List Table 3 Accent 6" w:uiPriority="48"/>
+    <w:lsdException w:name="List Table 4 Accent 6" w:uiPriority="49"/>
+    <w:lsdException w:name="List Table 5 Dark Accent 6" w:uiPriority="50"/>
+    <w:lsdException w:name="List Table 6 Colorful Accent 6" w:uiPriority="51"/>
+    <w:lsdException w:name="List Table 7 Colorful Accent 6" w:uiPriority="52"/>
   </w:latentStyles>
   <w:style w:type="paragraph" w:default="1" w:styleId="Normal">
     <w:name w:val="Normal"/>
     <w:qFormat/>
     <w:rsid w:val="000D33D3"/>
   </w:style>
-  <w:style w:type="paragraph" w:styleId="Ttulo1">
+  <w:style w:type="paragraph" w:styleId="Heading1">
     <w:name w:val="heading 1"/>
     <w:basedOn w:val="Normal"/>
     <w:next w:val="Normal"/>
-    <w:link w:val="Ttulo1Car"/>
+    <w:link w:val="Heading1Char"/>
     <w:uiPriority w:val="9"/>
     <w:qFormat/>
     <w:rsid w:val="00A05880"/>
@@ -2670,11 +3292,11 @@
       <w:szCs w:val="28"/>
     </w:rPr>
   </w:style>
-  <w:style w:type="paragraph" w:styleId="Ttulo2">
+  <w:style w:type="paragraph" w:styleId="Heading2">
     <w:name w:val="heading 2"/>
     <w:basedOn w:val="Normal"/>
     <w:next w:val="Normal"/>
-    <w:link w:val="Ttulo2Car"/>
+    <w:link w:val="Heading2Char"/>
     <w:uiPriority w:val="9"/>
     <w:unhideWhenUsed/>
     <w:qFormat/>
@@ -2694,18 +3316,17 @@
       <w:szCs w:val="26"/>
     </w:rPr>
   </w:style>
-  <w:style w:type="character" w:default="1" w:styleId="Fuentedeprrafopredeter">
+  <w:style w:type="character" w:default="1" w:styleId="DefaultParagraphFont">
     <w:name w:val="Default Paragraph Font"/>
     <w:uiPriority w:val="1"/>
     <w:semiHidden/>
     <w:unhideWhenUsed/>
   </w:style>
-  <w:style w:type="table" w:default="1" w:styleId="Tablanormal">
+  <w:style w:type="table" w:default="1" w:styleId="TableNormal">
     <w:name w:val="Normal Table"/>
     <w:uiPriority w:val="99"/>
     <w:semiHidden/>
     <w:unhideWhenUsed/>
-    <w:qFormat/>
     <w:tblPr>
       <w:tblInd w:w="0" w:type="dxa"/>
       <w:tblCellMar>
@@ -2716,13 +3337,13 @@
       </w:tblCellMar>
     </w:tblPr>
   </w:style>
-  <w:style w:type="numbering" w:default="1" w:styleId="Sinlista">
+  <w:style w:type="numbering" w:default="1" w:styleId="NoList">
     <w:name w:val="No List"/>
     <w:uiPriority w:val="99"/>
     <w:semiHidden/>
     <w:unhideWhenUsed/>
   </w:style>
-  <w:style w:type="paragraph" w:styleId="Prrafodelista">
+  <w:style w:type="paragraph" w:styleId="ListParagraph">
     <w:name w:val="List Paragraph"/>
     <w:basedOn w:val="Normal"/>
     <w:uiPriority w:val="34"/>
@@ -2733,10 +3354,10 @@
       <w:contextualSpacing/>
     </w:pPr>
   </w:style>
-  <w:style w:type="character" w:customStyle="1" w:styleId="Ttulo1Car">
-    <w:name w:val="Título 1 Car"/>
-    <w:basedOn w:val="Fuentedeprrafopredeter"/>
-    <w:link w:val="Ttulo1"/>
+  <w:style w:type="character" w:customStyle="1" w:styleId="Heading1Char">
+    <w:name w:val="Heading 1 Char"/>
+    <w:basedOn w:val="DefaultParagraphFont"/>
+    <w:link w:val="Heading1"/>
     <w:uiPriority w:val="9"/>
     <w:rsid w:val="00A05880"/>
     <w:rPr>
@@ -2748,10 +3369,10 @@
       <w:szCs w:val="28"/>
     </w:rPr>
   </w:style>
-  <w:style w:type="character" w:customStyle="1" w:styleId="Ttulo2Car">
-    <w:name w:val="Título 2 Car"/>
-    <w:basedOn w:val="Fuentedeprrafopredeter"/>
-    <w:link w:val="Ttulo2"/>
+  <w:style w:type="character" w:customStyle="1" w:styleId="Heading2Char">
+    <w:name w:val="Heading 2 Char"/>
+    <w:basedOn w:val="DefaultParagraphFont"/>
+    <w:link w:val="Heading2"/>
     <w:uiPriority w:val="9"/>
     <w:rsid w:val="00A05880"/>
     <w:rPr>
@@ -2761,6 +3382,98 @@
       <w:color w:val="4F81BD" w:themeColor="accent1"/>
       <w:sz w:val="26"/>
       <w:szCs w:val="26"/>
+    </w:rPr>
+  </w:style>
+  <w:style w:type="character" w:styleId="CommentReference">
+    <w:name w:val="annotation reference"/>
+    <w:basedOn w:val="DefaultParagraphFont"/>
+    <w:uiPriority w:val="99"/>
+    <w:semiHidden/>
+    <w:unhideWhenUsed/>
+    <w:rsid w:val="001E74CC"/>
+    <w:rPr>
+      <w:sz w:val="16"/>
+      <w:szCs w:val="16"/>
+    </w:rPr>
+  </w:style>
+  <w:style w:type="paragraph" w:styleId="CommentText">
+    <w:name w:val="annotation text"/>
+    <w:basedOn w:val="Normal"/>
+    <w:link w:val="CommentTextChar"/>
+    <w:uiPriority w:val="99"/>
+    <w:semiHidden/>
+    <w:unhideWhenUsed/>
+    <w:rsid w:val="001E74CC"/>
+    <w:rPr>
+      <w:sz w:val="20"/>
+      <w:szCs w:val="20"/>
+    </w:rPr>
+  </w:style>
+  <w:style w:type="character" w:customStyle="1" w:styleId="CommentTextChar">
+    <w:name w:val="Comment Text Char"/>
+    <w:basedOn w:val="DefaultParagraphFont"/>
+    <w:link w:val="CommentText"/>
+    <w:uiPriority w:val="99"/>
+    <w:semiHidden/>
+    <w:rsid w:val="001E74CC"/>
+    <w:rPr>
+      <w:sz w:val="20"/>
+      <w:szCs w:val="20"/>
+    </w:rPr>
+  </w:style>
+  <w:style w:type="paragraph" w:styleId="CommentSubject">
+    <w:name w:val="annotation subject"/>
+    <w:basedOn w:val="CommentText"/>
+    <w:next w:val="CommentText"/>
+    <w:link w:val="CommentSubjectChar"/>
+    <w:uiPriority w:val="99"/>
+    <w:semiHidden/>
+    <w:unhideWhenUsed/>
+    <w:rsid w:val="001E74CC"/>
+    <w:rPr>
+      <w:b/>
+      <w:bCs/>
+    </w:rPr>
+  </w:style>
+  <w:style w:type="character" w:customStyle="1" w:styleId="CommentSubjectChar">
+    <w:name w:val="Comment Subject Char"/>
+    <w:basedOn w:val="CommentTextChar"/>
+    <w:link w:val="CommentSubject"/>
+    <w:uiPriority w:val="99"/>
+    <w:semiHidden/>
+    <w:rsid w:val="001E74CC"/>
+    <w:rPr>
+      <w:b/>
+      <w:bCs/>
+      <w:sz w:val="20"/>
+      <w:szCs w:val="20"/>
+    </w:rPr>
+  </w:style>
+  <w:style w:type="paragraph" w:styleId="BalloonText">
+    <w:name w:val="Balloon Text"/>
+    <w:basedOn w:val="Normal"/>
+    <w:link w:val="BalloonTextChar"/>
+    <w:uiPriority w:val="99"/>
+    <w:semiHidden/>
+    <w:unhideWhenUsed/>
+    <w:rsid w:val="001E74CC"/>
+    <w:rPr>
+      <w:rFonts w:ascii="Segoe UI" w:hAnsi="Segoe UI" w:cs="Segoe UI"/>
+      <w:sz w:val="18"/>
+      <w:szCs w:val="18"/>
+    </w:rPr>
+  </w:style>
+  <w:style w:type="character" w:customStyle="1" w:styleId="BalloonTextChar">
+    <w:name w:val="Balloon Text Char"/>
+    <w:basedOn w:val="DefaultParagraphFont"/>
+    <w:link w:val="BalloonText"/>
+    <w:uiPriority w:val="99"/>
+    <w:semiHidden/>
+    <w:rsid w:val="001E74CC"/>
+    <w:rPr>
+      <w:rFonts w:ascii="Segoe UI" w:hAnsi="Segoe UI" w:cs="Segoe UI"/>
+      <w:sz w:val="18"/>
+      <w:szCs w:val="18"/>
     </w:rPr>
   </w:style>
 </w:styles>

</xml_diff>

<commit_message>
[PT-258] [PT-287] fixed to match fragments
</commit_message>
<xml_diff>
--- a/docs/Reuniones/Sprint 4/PruebasFunctionales/20131026 PT-258 - Realizar Compra de Entradas a Funciones.docx
+++ b/docs/Reuniones/Sprint 4/PruebasFunctionales/20131026 PT-258 - Realizar Compra de Entradas a Funciones.docx
@@ -1,10 +1,10 @@
 
 <file path=word/document.xml><?xml version="1.0" encoding="utf-8"?>
-<w:document xmlns:wpc="http://schemas.microsoft.com/office/word/2010/wordprocessingCanvas" xmlns:mc="http://schemas.openxmlformats.org/markup-compatibility/2006" xmlns:o="urn:schemas-microsoft-com:office:office" xmlns:r="http://schemas.openxmlformats.org/officeDocument/2006/relationships" xmlns:m="http://schemas.openxmlformats.org/officeDocument/2006/math" xmlns:v="urn:schemas-microsoft-com:vml" xmlns:wp14="http://schemas.microsoft.com/office/word/2010/wordprocessingDrawing" xmlns:wp="http://schemas.openxmlformats.org/drawingml/2006/wordprocessingDrawing" xmlns:w10="urn:schemas-microsoft-com:office:word" xmlns:w="http://schemas.openxmlformats.org/wordprocessingml/2006/main" xmlns:w14="http://schemas.microsoft.com/office/word/2010/wordml" xmlns:w15="http://schemas.microsoft.com/office/word/2012/wordml" xmlns:wpg="http://schemas.microsoft.com/office/word/2010/wordprocessingGroup" xmlns:wpi="http://schemas.microsoft.com/office/word/2010/wordprocessingInk" xmlns:wne="http://schemas.microsoft.com/office/word/2006/wordml" xmlns:wps="http://schemas.microsoft.com/office/word/2010/wordprocessingShape" mc:Ignorable="w14 w15 wp14">
+<w:document xmlns:ve="http://schemas.openxmlformats.org/markup-compatibility/2006" xmlns:o="urn:schemas-microsoft-com:office:office" xmlns:r="http://schemas.openxmlformats.org/officeDocument/2006/relationships" xmlns:m="http://schemas.openxmlformats.org/officeDocument/2006/math" xmlns:v="urn:schemas-microsoft-com:vml" xmlns:wp="http://schemas.openxmlformats.org/drawingml/2006/wordprocessingDrawing" xmlns:w10="urn:schemas-microsoft-com:office:word" xmlns:w="http://schemas.openxmlformats.org/wordprocessingml/2006/main" xmlns:wne="http://schemas.microsoft.com/office/word/2006/wordml">
   <w:body>
     <w:p>
       <w:pPr>
-        <w:pStyle w:val="Heading1"/>
+        <w:pStyle w:val="Ttulo1"/>
       </w:pPr>
       <w:r>
         <w:t>Pruebas Funcionales – PT-258 – Realizar compra de entrada a funciones (Aplicación Móvil)</w:t>
@@ -12,7 +12,7 @@
     </w:p>
     <w:p>
       <w:pPr>
-        <w:pStyle w:val="Heading2"/>
+        <w:pStyle w:val="Ttulo2"/>
       </w:pPr>
       <w:r>
         <w:t>Prueba 1</w:t>
@@ -44,7 +44,7 @@
     </w:p>
     <w:p>
       <w:pPr>
-        <w:pStyle w:val="ListParagraph"/>
+        <w:pStyle w:val="Prrafodelista"/>
         <w:numPr>
           <w:ilvl w:val="0"/>
           <w:numId w:val="1"/>
@@ -69,7 +69,7 @@
     </w:p>
     <w:p>
       <w:pPr>
-        <w:pStyle w:val="ListParagraph"/>
+        <w:pStyle w:val="Prrafodelista"/>
         <w:numPr>
           <w:ilvl w:val="0"/>
           <w:numId w:val="2"/>
@@ -81,7 +81,7 @@
     </w:p>
     <w:p>
       <w:pPr>
-        <w:pStyle w:val="ListParagraph"/>
+        <w:pStyle w:val="Prrafodelista"/>
         <w:numPr>
           <w:ilvl w:val="0"/>
           <w:numId w:val="2"/>
@@ -99,7 +99,7 @@
     </w:p>
     <w:p>
       <w:pPr>
-        <w:pStyle w:val="Heading2"/>
+        <w:pStyle w:val="Ttulo2"/>
       </w:pPr>
       <w:r>
         <w:t>Prueba 2</w:t>
@@ -116,8 +116,16 @@
         <w:rPr>
           <w:i/>
         </w:rPr>
-        <w:t>. El usuario no se encuentra logueado</w:t>
-      </w:r>
+        <w:t xml:space="preserve">. El usuario no se encuentra </w:t>
+      </w:r>
+      <w:proofErr w:type="spellStart"/>
+      <w:r>
+        <w:rPr>
+          <w:i/>
+        </w:rPr>
+        <w:t>logueado</w:t>
+      </w:r>
+      <w:proofErr w:type="spellEnd"/>
       <w:r>
         <w:t xml:space="preserve">. </w:t>
       </w:r>
@@ -137,7 +145,7 @@
     </w:p>
     <w:p>
       <w:pPr>
-        <w:pStyle w:val="ListParagraph"/>
+        <w:pStyle w:val="Prrafodelista"/>
         <w:numPr>
           <w:ilvl w:val="0"/>
           <w:numId w:val="1"/>
@@ -146,9 +154,11 @@
       <w:r>
         <w:t xml:space="preserve">La aplicación lo lleva a la ventana </w:t>
       </w:r>
+      <w:proofErr w:type="spellStart"/>
       <w:r>
         <w:t>login</w:t>
       </w:r>
+      <w:proofErr w:type="spellEnd"/>
       <w:r>
         <w:t>.</w:t>
       </w:r>
@@ -177,7 +187,7 @@
     </w:p>
     <w:p>
       <w:pPr>
-        <w:pStyle w:val="ListParagraph"/>
+        <w:pStyle w:val="Prrafodelista"/>
         <w:numPr>
           <w:ilvl w:val="0"/>
           <w:numId w:val="3"/>
@@ -189,7 +199,7 @@
     </w:p>
     <w:p>
       <w:pPr>
-        <w:pStyle w:val="ListParagraph"/>
+        <w:pStyle w:val="Prrafodelista"/>
         <w:numPr>
           <w:ilvl w:val="0"/>
           <w:numId w:val="3"/>
@@ -198,16 +208,18 @@
       <w:r>
         <w:t xml:space="preserve">El usuario toca uno de los horarios en la lista de funciones y la aplicación le muestra la ventana para </w:t>
       </w:r>
+      <w:proofErr w:type="spellStart"/>
       <w:r>
         <w:t>loguearse</w:t>
       </w:r>
+      <w:proofErr w:type="spellEnd"/>
       <w:r>
         <w:t>.</w:t>
       </w:r>
     </w:p>
     <w:p>
       <w:pPr>
-        <w:pStyle w:val="Heading2"/>
+        <w:pStyle w:val="Ttulo2"/>
       </w:pPr>
       <w:r>
         <w:t>Prueba 3</w:t>
@@ -218,8 +230,16 @@
         <w:rPr>
           <w:i/>
         </w:rPr>
-        <w:t>El usuario está mirando el listado de funciones y escoge una de ellas. El usuario se encuentra logueado</w:t>
-      </w:r>
+        <w:t xml:space="preserve">El usuario está mirando el listado de funciones y escoge una de ellas. El usuario se encuentra </w:t>
+      </w:r>
+      <w:proofErr w:type="spellStart"/>
+      <w:r>
+        <w:rPr>
+          <w:i/>
+        </w:rPr>
+        <w:t>logueado</w:t>
+      </w:r>
+      <w:proofErr w:type="spellEnd"/>
       <w:r>
         <w:t xml:space="preserve">. </w:t>
       </w:r>
@@ -239,7 +259,7 @@
     </w:p>
     <w:p>
       <w:pPr>
-        <w:pStyle w:val="ListParagraph"/>
+        <w:pStyle w:val="Prrafodelista"/>
         <w:numPr>
           <w:ilvl w:val="0"/>
           <w:numId w:val="1"/>
@@ -264,7 +284,7 @@
     </w:p>
     <w:p>
       <w:pPr>
-        <w:pStyle w:val="ListParagraph"/>
+        <w:pStyle w:val="Prrafodelista"/>
         <w:numPr>
           <w:ilvl w:val="0"/>
           <w:numId w:val="8"/>
@@ -276,7 +296,7 @@
     </w:p>
     <w:p>
       <w:pPr>
-        <w:pStyle w:val="ListParagraph"/>
+        <w:pStyle w:val="Prrafodelista"/>
         <w:numPr>
           <w:ilvl w:val="0"/>
           <w:numId w:val="8"/>
@@ -288,7 +308,7 @@
     </w:p>
     <w:p>
       <w:pPr>
-        <w:pStyle w:val="Heading2"/>
+        <w:pStyle w:val="Ttulo2"/>
       </w:pPr>
       <w:r>
         <w:t>Prueba 4</w:t>
@@ -320,7 +340,7 @@
     </w:p>
     <w:p>
       <w:pPr>
-        <w:pStyle w:val="ListParagraph"/>
+        <w:pStyle w:val="Prrafodelista"/>
         <w:numPr>
           <w:ilvl w:val="0"/>
           <w:numId w:val="1"/>
@@ -345,7 +365,7 @@
     </w:p>
     <w:p>
       <w:pPr>
-        <w:pStyle w:val="ListParagraph"/>
+        <w:pStyle w:val="Prrafodelista"/>
         <w:numPr>
           <w:ilvl w:val="0"/>
           <w:numId w:val="4"/>
@@ -357,7 +377,7 @@
     </w:p>
     <w:p>
       <w:pPr>
-        <w:pStyle w:val="ListParagraph"/>
+        <w:pStyle w:val="Prrafodelista"/>
         <w:numPr>
           <w:ilvl w:val="0"/>
           <w:numId w:val="4"/>
@@ -375,13 +395,10 @@
     </w:p>
     <w:p>
       <w:pPr>
-        <w:pStyle w:val="Heading2"/>
-      </w:pPr>
-      <w:r>
-        <w:t xml:space="preserve">Prueba </w:t>
-      </w:r>
-      <w:r>
-        <w:t>5</w:t>
+        <w:pStyle w:val="Ttulo2"/>
+      </w:pPr>
+      <w:r>
+        <w:t>Prueba 5</w:t>
       </w:r>
     </w:p>
     <w:p>
@@ -389,7 +406,13 @@
         <w:rPr>
           <w:i/>
         </w:rPr>
-        <w:t>El usuario eligió los asientos y debe seleccionar las promociones para su compra. No desea seleccionar ninguna de ellas</w:t>
+        <w:t>El usuario se encuentra en el último paso de la compra, que es el de confirmar la misma escogiendo la opción de compra</w:t>
+      </w:r>
+      <w:r>
+        <w:rPr>
+          <w:i/>
+        </w:rPr>
+        <w:t xml:space="preserve"> y las promociones</w:t>
       </w:r>
       <w:r>
         <w:t xml:space="preserve">. </w:t>
@@ -407,23 +430,17 @@
         </w:rPr>
         <w:t>Criterios de aceptación:</w:t>
       </w:r>
-      <w:r>
-        <w:rPr>
-          <w:b/>
-        </w:rPr>
-        <w:t xml:space="preserve"> </w:t>
-      </w:r>
-    </w:p>
-    <w:p>
-      <w:pPr>
-        <w:pStyle w:val="ListParagraph"/>
+    </w:p>
+    <w:p>
+      <w:pPr>
+        <w:pStyle w:val="Prrafodelista"/>
         <w:numPr>
           <w:ilvl w:val="0"/>
           <w:numId w:val="1"/>
         </w:numPr>
       </w:pPr>
       <w:r>
-        <w:t>La aplicación debe mostrarle el siguiente paso de la compra (el detalle de la compra).</w:t>
+        <w:t>La aplicación le muestra una pantalla donde se le piden los datos para realizar la compra.</w:t>
       </w:r>
     </w:p>
     <w:p>
@@ -442,25 +459,121 @@
     </w:p>
     <w:p>
       <w:pPr>
-        <w:pStyle w:val="ListParagraph"/>
+        <w:pStyle w:val="Prrafodelista"/>
         <w:numPr>
           <w:ilvl w:val="0"/>
-          <w:numId w:val="5"/>
+          <w:numId w:val="6"/>
         </w:numPr>
       </w:pPr>
       <w:r>
         <w:t>El usuario toca el botón “</w:t>
       </w:r>
       <w:r>
-        <w:t>Continuar</w:t>
-      </w:r>
-      <w:r>
-        <w:t>” sin escoger promociones y la aplicación lo lleva al siguiente paso.</w:t>
-      </w:r>
-    </w:p>
-    <w:p>
-      <w:pPr>
-        <w:pStyle w:val="Heading2"/>
+        <w:t>Comprar</w:t>
+      </w:r>
+      <w:r>
+        <w:t>” y la aplicación le muestra un formulario de datos del usuario con los siguientes campos:</w:t>
+      </w:r>
+    </w:p>
+    <w:p>
+      <w:pPr>
+        <w:pStyle w:val="Prrafodelista"/>
+        <w:numPr>
+          <w:ilvl w:val="1"/>
+          <w:numId w:val="6"/>
+        </w:numPr>
+      </w:pPr>
+      <w:r>
+        <w:t>Nombre</w:t>
+      </w:r>
+      <w:r>
+        <w:t>: campo de texto con el dato del usuario.</w:t>
+      </w:r>
+    </w:p>
+    <w:p>
+      <w:pPr>
+        <w:pStyle w:val="Prrafodelista"/>
+        <w:numPr>
+          <w:ilvl w:val="1"/>
+          <w:numId w:val="6"/>
+        </w:numPr>
+      </w:pPr>
+      <w:r>
+        <w:t>Apellido</w:t>
+      </w:r>
+      <w:r>
+        <w:t>: campo de texto con el dato del usuario.</w:t>
+      </w:r>
+    </w:p>
+    <w:p>
+      <w:pPr>
+        <w:pStyle w:val="Prrafodelista"/>
+        <w:numPr>
+          <w:ilvl w:val="1"/>
+          <w:numId w:val="6"/>
+        </w:numPr>
+      </w:pPr>
+      <w:r>
+        <w:t>Número</w:t>
+      </w:r>
+      <w:r>
+        <w:t xml:space="preserve"> de tarjeta</w:t>
+      </w:r>
+      <w:r>
+        <w:t>: campo de texto vacio.</w:t>
+      </w:r>
+    </w:p>
+    <w:p>
+      <w:pPr>
+        <w:pStyle w:val="Prrafodelista"/>
+        <w:numPr>
+          <w:ilvl w:val="1"/>
+          <w:numId w:val="6"/>
+        </w:numPr>
+      </w:pPr>
+      <w:r>
+        <w:t>Código</w:t>
+      </w:r>
+      <w:r>
+        <w:t xml:space="preserve"> de seguridad</w:t>
+      </w:r>
+      <w:r>
+        <w:t>: campo de texto vacio.</w:t>
+      </w:r>
+    </w:p>
+    <w:p>
+      <w:pPr>
+        <w:pStyle w:val="Prrafodelista"/>
+        <w:numPr>
+          <w:ilvl w:val="1"/>
+          <w:numId w:val="6"/>
+        </w:numPr>
+      </w:pPr>
+      <w:r>
+        <w:t>Fecha de vencimiento</w:t>
+      </w:r>
+      <w:r>
+        <w:t>: campo de texto vacio.</w:t>
+      </w:r>
+    </w:p>
+    <w:p>
+      <w:pPr>
+        <w:pStyle w:val="Prrafodelista"/>
+        <w:numPr>
+          <w:ilvl w:val="1"/>
+          <w:numId w:val="6"/>
+        </w:numPr>
+      </w:pPr>
+      <w:r>
+        <w:t>Medio de pago</w:t>
+      </w:r>
+      <w:r>
+        <w:t>: campo de texto vacio.</w:t>
+      </w:r>
+    </w:p>
+    <w:p>
+      <w:pPr>
+        <w:pStyle w:val="Ttulo2"/>
       </w:pPr>
       <w:r>
         <w:t>Prueba 6</w:t>
@@ -471,7 +584,7 @@
         <w:rPr>
           <w:i/>
         </w:rPr>
-        <w:t>El usuario se encuentra en el último paso de la compra, que es el de confirmar la misma escogiendo la opción de compra</w:t>
+        <w:t>El usuario completa los datos de su tarjeta para realizar la compra</w:t>
       </w:r>
       <w:r>
         <w:t xml:space="preserve">. </w:t>
@@ -492,226 +605,55 @@
     </w:p>
     <w:p>
       <w:pPr>
-        <w:pStyle w:val="ListParagraph"/>
+        <w:pStyle w:val="Prrafodelista"/>
         <w:numPr>
           <w:ilvl w:val="0"/>
           <w:numId w:val="1"/>
         </w:numPr>
       </w:pPr>
       <w:r>
-        <w:t>La aplicación le muestra una pantalla donde se le piden los datos para realizar la compra.</w:t>
-      </w:r>
-    </w:p>
-    <w:p>
-      <w:pPr>
-        <w:rPr>
-          <w:b/>
-        </w:rPr>
-      </w:pPr>
-      <w:r>
-        <w:rPr>
-          <w:b/>
-        </w:rPr>
-        <w:t>Pasos:</w:t>
-      </w:r>
-    </w:p>
-    <w:p>
-      <w:pPr>
-        <w:pStyle w:val="ListParagraph"/>
-        <w:numPr>
-          <w:ilvl w:val="0"/>
-          <w:numId w:val="6"/>
-        </w:numPr>
-      </w:pPr>
-      <w:r>
-        <w:t>El usuario toca el botón “</w:t>
-      </w:r>
-      <w:r>
-        <w:t>Comprar</w:t>
-      </w:r>
-      <w:r>
-        <w:t>” y la aplicación le muestra un formulario de datos del usuario con los siguientes campos:</w:t>
-      </w:r>
-    </w:p>
-    <w:p>
-      <w:pPr>
-        <w:pStyle w:val="ListParagraph"/>
-        <w:numPr>
-          <w:ilvl w:val="1"/>
-          <w:numId w:val="6"/>
-        </w:numPr>
-      </w:pPr>
-      <w:r>
-        <w:t>Nombre</w:t>
-      </w:r>
-      <w:r>
-        <w:t>: campo de texto con el dato del usuario.</w:t>
-      </w:r>
-    </w:p>
-    <w:p>
-      <w:pPr>
-        <w:pStyle w:val="ListParagraph"/>
-        <w:numPr>
-          <w:ilvl w:val="1"/>
-          <w:numId w:val="6"/>
-        </w:numPr>
-      </w:pPr>
-      <w:r>
-        <w:t>Apellido</w:t>
-      </w:r>
-      <w:r>
-        <w:t>: campo de texto con el dato del usuario.</w:t>
-      </w:r>
-    </w:p>
-    <w:p>
-      <w:pPr>
-        <w:pStyle w:val="ListParagraph"/>
-        <w:numPr>
-          <w:ilvl w:val="1"/>
-          <w:numId w:val="6"/>
-        </w:numPr>
-      </w:pPr>
-      <w:r>
-        <w:t>Número</w:t>
-      </w:r>
-      <w:r>
-        <w:t xml:space="preserve"> de tarjeta</w:t>
-      </w:r>
-      <w:r>
-        <w:t>: campo de texto vacio.</w:t>
-      </w:r>
-    </w:p>
-    <w:p>
-      <w:pPr>
-        <w:pStyle w:val="ListParagraph"/>
-        <w:numPr>
-          <w:ilvl w:val="1"/>
-          <w:numId w:val="6"/>
-        </w:numPr>
-      </w:pPr>
-      <w:r>
-        <w:t>Código</w:t>
-      </w:r>
-      <w:r>
-        <w:t xml:space="preserve"> de seguridad</w:t>
-      </w:r>
-      <w:r>
-        <w:t>: campo de texto vacio.</w:t>
-      </w:r>
-    </w:p>
-    <w:p>
-      <w:pPr>
-        <w:pStyle w:val="ListParagraph"/>
-        <w:numPr>
-          <w:ilvl w:val="1"/>
-          <w:numId w:val="6"/>
-        </w:numPr>
-      </w:pPr>
-      <w:r>
-        <w:t>Fecha de vencimiento</w:t>
-      </w:r>
-      <w:r>
-        <w:t>: campo de texto vacio.</w:t>
-      </w:r>
-    </w:p>
-    <w:p>
-      <w:pPr>
-        <w:pStyle w:val="ListParagraph"/>
-        <w:numPr>
-          <w:ilvl w:val="1"/>
-          <w:numId w:val="6"/>
-        </w:numPr>
-      </w:pPr>
-      <w:r>
-        <w:t>Medio de pago</w:t>
-      </w:r>
-      <w:r>
-        <w:t>: campo de texto vacio.</w:t>
-      </w:r>
-    </w:p>
-    <w:p>
-      <w:pPr>
-        <w:pStyle w:val="Heading2"/>
-      </w:pPr>
-      <w:r>
-        <w:t>Prueba 7</w:t>
-      </w:r>
-    </w:p>
-    <w:p>
-      <w:r>
-        <w:rPr>
-          <w:i/>
-        </w:rPr>
-        <w:t>El usuario completa los datos de su tarjeta para realizar la compra</w:t>
-      </w:r>
-      <w:r>
-        <w:t xml:space="preserve">. </w:t>
-      </w:r>
-    </w:p>
-    <w:p>
-      <w:pPr>
-        <w:rPr>
-          <w:b/>
-        </w:rPr>
-      </w:pPr>
-      <w:r>
-        <w:rPr>
-          <w:b/>
-        </w:rPr>
-        <w:t>Criterios de aceptación:</w:t>
-      </w:r>
-    </w:p>
-    <w:p>
-      <w:pPr>
-        <w:pStyle w:val="ListParagraph"/>
+        <w:t>La compra se realiza exitosamente.</w:t>
+      </w:r>
+    </w:p>
+    <w:p>
+      <w:pPr>
+        <w:pStyle w:val="Prrafodelista"/>
         <w:numPr>
           <w:ilvl w:val="0"/>
           <w:numId w:val="1"/>
         </w:numPr>
       </w:pPr>
       <w:r>
-        <w:t>La compra se realiza exitosamente.</w:t>
-      </w:r>
-    </w:p>
-    <w:p>
-      <w:pPr>
-        <w:pStyle w:val="ListParagraph"/>
+        <w:t>La compra puede observarse en la sección de “</w:t>
+      </w:r>
+      <w:r>
+        <w:t>Mi</w:t>
+      </w:r>
+      <w:r>
+        <w:t xml:space="preserve"> cuenta” en “compras y reservas”.</w:t>
+      </w:r>
+    </w:p>
+    <w:p>
+      <w:pPr>
+        <w:pStyle w:val="Prrafodelista"/>
         <w:numPr>
           <w:ilvl w:val="0"/>
           <w:numId w:val="1"/>
         </w:numPr>
       </w:pPr>
       <w:r>
-        <w:t>La compra puede observarse en la sección de “</w:t>
-      </w:r>
-      <w:r>
-        <w:t>Mi</w:t>
-      </w:r>
-      <w:r>
-        <w:t xml:space="preserve"> cuenta” en “compras y reservas”.</w:t>
-      </w:r>
-    </w:p>
-    <w:p>
-      <w:pPr>
-        <w:pStyle w:val="ListParagraph"/>
+        <w:t>La aplicación muestra la ventana de la Compra.</w:t>
+      </w:r>
+    </w:p>
+    <w:p>
+      <w:pPr>
+        <w:pStyle w:val="Prrafodelista"/>
         <w:numPr>
           <w:ilvl w:val="0"/>
           <w:numId w:val="1"/>
         </w:numPr>
       </w:pPr>
       <w:r>
-        <w:t>La aplicación muestra la ventana de la Compra.</w:t>
-      </w:r>
-    </w:p>
-    <w:p>
-      <w:pPr>
-        <w:pStyle w:val="ListParagraph"/>
-        <w:numPr>
-          <w:ilvl w:val="0"/>
-          <w:numId w:val="1"/>
-        </w:numPr>
-      </w:pPr>
-      <w:r>
         <w:t>El usuario recibe un e-mail notificando la confirmación de la reserva.</w:t>
       </w:r>
     </w:p>
@@ -730,7 +672,7 @@
     </w:p>
     <w:p>
       <w:pPr>
-        <w:pStyle w:val="ListParagraph"/>
+        <w:pStyle w:val="Prrafodelista"/>
         <w:numPr>
           <w:ilvl w:val="0"/>
           <w:numId w:val="7"/>
@@ -742,7 +684,7 @@
     </w:p>
     <w:p>
       <w:pPr>
-        <w:pStyle w:val="ListParagraph"/>
+        <w:pStyle w:val="Prrafodelista"/>
         <w:numPr>
           <w:ilvl w:val="1"/>
           <w:numId w:val="7"/>
@@ -754,7 +696,7 @@
     </w:p>
     <w:p>
       <w:pPr>
-        <w:pStyle w:val="ListParagraph"/>
+        <w:pStyle w:val="Prrafodelista"/>
         <w:numPr>
           <w:ilvl w:val="1"/>
           <w:numId w:val="7"/>
@@ -766,31 +708,47 @@
     </w:p>
     <w:p>
       <w:pPr>
-        <w:pStyle w:val="ListParagraph"/>
+        <w:pStyle w:val="Prrafodelista"/>
         <w:numPr>
           <w:ilvl w:val="1"/>
           <w:numId w:val="7"/>
         </w:numPr>
       </w:pPr>
       <w:r>
-        <w:t>Fecha de vencimiento: escogiendo una fecha con un date picker.</w:t>
-      </w:r>
-    </w:p>
-    <w:p>
-      <w:pPr>
-        <w:pStyle w:val="ListParagraph"/>
+        <w:t xml:space="preserve">Fecha de vencimiento: escogiendo una fecha con un date </w:t>
+      </w:r>
+      <w:proofErr w:type="spellStart"/>
+      <w:r>
+        <w:t>picker</w:t>
+      </w:r>
+      <w:proofErr w:type="spellEnd"/>
+      <w:r>
+        <w:t>.</w:t>
+      </w:r>
+    </w:p>
+    <w:p>
+      <w:pPr>
+        <w:pStyle w:val="Prrafodelista"/>
         <w:numPr>
           <w:ilvl w:val="1"/>
           <w:numId w:val="7"/>
         </w:numPr>
       </w:pPr>
       <w:r>
-        <w:t>Medio de pago: escogiendo el medio de pago con un picker. Los medios de pago serán:</w:t>
-      </w:r>
-    </w:p>
-    <w:p>
-      <w:pPr>
-        <w:pStyle w:val="ListParagraph"/>
+        <w:t xml:space="preserve">Medio de pago: escogiendo el medio de pago con un </w:t>
+      </w:r>
+      <w:proofErr w:type="spellStart"/>
+      <w:r>
+        <w:t>picker</w:t>
+      </w:r>
+      <w:proofErr w:type="spellEnd"/>
+      <w:r>
+        <w:t>. Los medios de pago serán:</w:t>
+      </w:r>
+    </w:p>
+    <w:p>
+      <w:pPr>
+        <w:pStyle w:val="Prrafodelista"/>
         <w:numPr>
           <w:ilvl w:val="2"/>
           <w:numId w:val="7"/>
@@ -802,7 +760,7 @@
     </w:p>
     <w:p>
       <w:pPr>
-        <w:pStyle w:val="ListParagraph"/>
+        <w:pStyle w:val="Prrafodelista"/>
         <w:numPr>
           <w:ilvl w:val="2"/>
           <w:numId w:val="7"/>
@@ -814,37 +772,54 @@
     </w:p>
     <w:p>
       <w:pPr>
-        <w:pStyle w:val="ListParagraph"/>
+        <w:pStyle w:val="Prrafodelista"/>
         <w:numPr>
           <w:ilvl w:val="2"/>
           <w:numId w:val="7"/>
         </w:numPr>
       </w:pPr>
-      <w:r>
-        <w:t>Master Card.</w:t>
-      </w:r>
-    </w:p>
-    <w:p>
-      <w:pPr>
-        <w:pStyle w:val="ListParagraph"/>
+      <w:proofErr w:type="spellStart"/>
+      <w:r>
+        <w:t>Master</w:t>
+      </w:r>
+      <w:proofErr w:type="spellEnd"/>
+      <w:r>
+        <w:t xml:space="preserve"> </w:t>
+      </w:r>
+      <w:proofErr w:type="spellStart"/>
+      <w:r>
+        <w:t>Card</w:t>
+      </w:r>
+      <w:proofErr w:type="spellEnd"/>
+      <w:r>
+        <w:t>.</w:t>
+      </w:r>
+    </w:p>
+    <w:p>
+      <w:pPr>
+        <w:pStyle w:val="Prrafodelista"/>
         <w:numPr>
           <w:ilvl w:val="2"/>
           <w:numId w:val="7"/>
         </w:numPr>
       </w:pPr>
-      <w:r>
-        <w:t>Diners.</w:t>
-      </w:r>
-    </w:p>
-    <w:p>
-      <w:pPr>
-        <w:pStyle w:val="ListParagraph"/>
+      <w:proofErr w:type="spellStart"/>
+      <w:r>
+        <w:t>Diners</w:t>
+      </w:r>
+      <w:proofErr w:type="spellEnd"/>
+      <w:r>
+        <w:t>.</w:t>
+      </w:r>
+    </w:p>
+    <w:p>
+      <w:pPr>
+        <w:pStyle w:val="Prrafodelista"/>
         <w:numPr>
           <w:ilvl w:val="0"/>
           <w:numId w:val="7"/>
         </w:numPr>
       </w:pPr>
-      <w:commentRangeStart w:id="0"/>
       <w:r>
         <w:t>El usuario toca en el botón “</w:t>
       </w:r>
@@ -854,20 +829,13 @@
       <w:r>
         <w:t>” y la aplicación muestra la ventana del detalle de compra.</w:t>
       </w:r>
-      <w:commentRangeEnd w:id="0"/>
-      <w:r>
-        <w:rPr>
-          <w:rStyle w:val="CommentReference"/>
-        </w:rPr>
-        <w:commentReference w:id="0"/>
-      </w:r>
-    </w:p>
-    <w:p>
-      <w:pPr>
-        <w:pStyle w:val="Heading2"/>
-      </w:pPr>
-      <w:r>
-        <w:t>Prueba 8</w:t>
+    </w:p>
+    <w:p>
+      <w:pPr>
+        <w:pStyle w:val="Ttulo2"/>
+      </w:pPr>
+      <w:r>
+        <w:t>Prueba 7</w:t>
       </w:r>
     </w:p>
     <w:p>
@@ -896,7 +864,7 @@
     </w:p>
     <w:p>
       <w:pPr>
-        <w:pStyle w:val="ListParagraph"/>
+        <w:pStyle w:val="Prrafodelista"/>
         <w:numPr>
           <w:ilvl w:val="0"/>
           <w:numId w:val="1"/>
@@ -930,20 +898,19 @@
     </w:p>
     <w:p>
       <w:pPr>
-        <w:pStyle w:val="ListParagraph"/>
+        <w:pStyle w:val="Prrafodelista"/>
         <w:numPr>
           <w:ilvl w:val="0"/>
           <w:numId w:val="9"/>
         </w:numPr>
       </w:pPr>
       <w:r>
-        <w:lastRenderedPageBreak/>
         <w:t>El usuario, tras llenar los datos o no (explicado en la prueba 7), toca el botón “cancelar” y aparece un dialogo con el siguiente formato:</w:t>
       </w:r>
     </w:p>
     <w:p>
       <w:pPr>
-        <w:pStyle w:val="ListParagraph"/>
+        <w:pStyle w:val="Prrafodelista"/>
         <w:numPr>
           <w:ilvl w:val="1"/>
           <w:numId w:val="9"/>
@@ -955,7 +922,7 @@
     </w:p>
     <w:p>
       <w:pPr>
-        <w:pStyle w:val="ListParagraph"/>
+        <w:pStyle w:val="Prrafodelista"/>
         <w:numPr>
           <w:ilvl w:val="1"/>
           <w:numId w:val="9"/>
@@ -967,10 +934,10 @@
     </w:p>
     <w:p>
       <w:pPr>
-        <w:pStyle w:val="Heading2"/>
-      </w:pPr>
-      <w:r>
-        <w:t>Prueba 9</w:t>
+        <w:pStyle w:val="Ttulo2"/>
+      </w:pPr>
+      <w:r>
+        <w:t>Prueba 8</w:t>
       </w:r>
     </w:p>
     <w:p>
@@ -999,7 +966,7 @@
     </w:p>
     <w:p>
       <w:pPr>
-        <w:pStyle w:val="ListParagraph"/>
+        <w:pStyle w:val="Prrafodelista"/>
         <w:numPr>
           <w:ilvl w:val="0"/>
           <w:numId w:val="1"/>
@@ -1024,22 +991,23 @@
     </w:p>
     <w:p>
       <w:pPr>
-        <w:pStyle w:val="ListParagraph"/>
+        <w:pStyle w:val="Prrafodelista"/>
         <w:numPr>
           <w:ilvl w:val="0"/>
           <w:numId w:val="10"/>
         </w:numPr>
       </w:pPr>
       <w:r>
+        <w:lastRenderedPageBreak/>
         <w:t>El usuario toca el botón “Cancelar” y la aplicación lo lleva al paso 3 de la compra (donde se ve el detalle de la compra y los botones de reservar, comprar y cancelar).</w:t>
       </w:r>
     </w:p>
     <w:p>
       <w:pPr>
-        <w:pStyle w:val="Heading2"/>
-      </w:pPr>
-      <w:r>
-        <w:t>Prueba 10</w:t>
+        <w:pStyle w:val="Ttulo2"/>
+      </w:pPr>
+      <w:r>
+        <w:t>Prueba 9</w:t>
       </w:r>
     </w:p>
     <w:p>
@@ -1080,7 +1048,7 @@
     </w:p>
     <w:p>
       <w:pPr>
-        <w:pStyle w:val="ListParagraph"/>
+        <w:pStyle w:val="Prrafodelista"/>
         <w:numPr>
           <w:ilvl w:val="0"/>
           <w:numId w:val="1"/>
@@ -1105,7 +1073,7 @@
     </w:p>
     <w:p>
       <w:pPr>
-        <w:pStyle w:val="ListParagraph"/>
+        <w:pStyle w:val="Prrafodelista"/>
         <w:numPr>
           <w:ilvl w:val="0"/>
           <w:numId w:val="11"/>
@@ -1117,109 +1085,40 @@
     </w:p>
     <w:p>
       <w:pPr>
-        <w:pStyle w:val="Heading2"/>
-      </w:pPr>
-      <w:r>
-        <w:t>Prueba 11</w:t>
-      </w:r>
-    </w:p>
-    <w:p>
-      <w:r>
+        <w:pStyle w:val="Ttulo2"/>
+      </w:pPr>
+      <w:r>
+        <w:t>Prueba 10</w:t>
+      </w:r>
+    </w:p>
+    <w:p>
+      <w:pPr>
         <w:rPr>
           <w:i/>
         </w:rPr>
-        <w:t>El usuario en el tercer paso de la compra se arrepiente y desea cancelarla</w:t>
-      </w:r>
-      <w:r>
-        <w:t xml:space="preserve">. </w:t>
-      </w:r>
-    </w:p>
-    <w:p>
-      <w:pPr>
-        <w:rPr>
-          <w:b/>
-        </w:rPr>
-      </w:pPr>
-      <w:r>
-        <w:rPr>
-          <w:b/>
-        </w:rPr>
-        <w:t>Criterios de aceptación:</w:t>
-      </w:r>
-    </w:p>
-    <w:p>
-      <w:pPr>
-        <w:pStyle w:val="ListParagraph"/>
-        <w:numPr>
-          <w:ilvl w:val="0"/>
-          <w:numId w:val="1"/>
-        </w:numPr>
-      </w:pPr>
-      <w:r>
-        <w:t>La aplicación muestra la ventana del detalle de la película que se había escogido para la función.</w:t>
-      </w:r>
-    </w:p>
-    <w:p>
-      <w:pPr>
-        <w:rPr>
-          <w:b/>
-        </w:rPr>
-      </w:pPr>
-      <w:r>
-        <w:rPr>
-          <w:b/>
-        </w:rPr>
-        <w:t>Pasos:</w:t>
-      </w:r>
-    </w:p>
-    <w:p>
-      <w:pPr>
-        <w:pStyle w:val="ListParagraph"/>
-        <w:numPr>
-          <w:ilvl w:val="0"/>
-          <w:numId w:val="12"/>
-        </w:numPr>
-      </w:pPr>
-      <w:r>
-        <w:t>El usuario toca el botón “Cancelar” y puede ver nuevamente la ventana del detalle de la película.</w:t>
-      </w:r>
-    </w:p>
-    <w:p>
-      <w:pPr>
-        <w:pStyle w:val="Heading2"/>
-      </w:pPr>
-      <w:r>
-        <w:t>Prueba 12</w:t>
-      </w:r>
-    </w:p>
-    <w:p>
-      <w:pPr>
+      </w:pPr>
+      <w:r>
         <w:rPr>
           <w:i/>
         </w:rPr>
-      </w:pPr>
+        <w:t xml:space="preserve">El usuario desea </w:t>
+      </w:r>
       <w:r>
         <w:rPr>
           <w:i/>
         </w:rPr>
-        <w:t xml:space="preserve">El usuario desea </w:t>
+        <w:t>ver</w:t>
       </w:r>
       <w:r>
         <w:rPr>
           <w:i/>
         </w:rPr>
-        <w:t>ver</w:t>
+        <w:t xml:space="preserve"> el código QR de una compra.</w:t>
       </w:r>
       <w:r>
         <w:rPr>
           <w:i/>
         </w:rPr>
-        <w:t xml:space="preserve"> el código QR de una compra.</w:t>
-      </w:r>
-      <w:r>
-        <w:rPr>
-          <w:i/>
-        </w:rPr>
         <w:t xml:space="preserve"> Se asume que el usuario comienza en la lista de Compras y Reservas.</w:t>
       </w:r>
     </w:p>
@@ -1244,7 +1143,7 @@
     </w:p>
     <w:p>
       <w:pPr>
-        <w:pStyle w:val="ListParagraph"/>
+        <w:pStyle w:val="Prrafodelista"/>
         <w:numPr>
           <w:ilvl w:val="0"/>
           <w:numId w:val="15"/>
@@ -1269,7 +1168,7 @@
     </w:p>
     <w:p>
       <w:pPr>
-        <w:pStyle w:val="ListParagraph"/>
+        <w:pStyle w:val="Prrafodelista"/>
         <w:numPr>
           <w:ilvl w:val="0"/>
           <w:numId w:val="16"/>
@@ -1284,8 +1183,8 @@
       <w:r>
         <w:t>una compra para ver su</w:t>
       </w:r>
-      <w:bookmarkStart w:id="1" w:name="_GoBack"/>
-      <w:bookmarkEnd w:id="1"/>
+      <w:bookmarkStart w:id="0" w:name="_GoBack"/>
+      <w:bookmarkEnd w:id="0"/>
       <w:r>
         <w:t xml:space="preserve"> detalle</w:t>
       </w:r>
@@ -1295,7 +1194,7 @@
     </w:p>
     <w:p>
       <w:pPr>
-        <w:pStyle w:val="ListParagraph"/>
+        <w:pStyle w:val="Prrafodelista"/>
         <w:numPr>
           <w:ilvl w:val="0"/>
           <w:numId w:val="16"/>
@@ -1318,27 +1217,6 @@
 </w:document>
 </file>
 
-<file path=word/comments.xml><?xml version="1.0" encoding="utf-8"?>
-<w:comments xmlns:wpc="http://schemas.microsoft.com/office/word/2010/wordprocessingCanvas" xmlns:mc="http://schemas.openxmlformats.org/markup-compatibility/2006" xmlns:o="urn:schemas-microsoft-com:office:office" xmlns:r="http://schemas.openxmlformats.org/officeDocument/2006/relationships" xmlns:m="http://schemas.openxmlformats.org/officeDocument/2006/math" xmlns:v="urn:schemas-microsoft-com:vml" xmlns:wp14="http://schemas.microsoft.com/office/word/2010/wordprocessingDrawing" xmlns:wp="http://schemas.openxmlformats.org/drawingml/2006/wordprocessingDrawing" xmlns:w10="urn:schemas-microsoft-com:office:word" xmlns:w="http://schemas.openxmlformats.org/wordprocessingml/2006/main" xmlns:w14="http://schemas.microsoft.com/office/word/2010/wordml" xmlns:w15="http://schemas.microsoft.com/office/word/2012/wordml" xmlns:wpg="http://schemas.microsoft.com/office/word/2010/wordprocessingGroup" xmlns:wpi="http://schemas.microsoft.com/office/word/2010/wordprocessingInk" xmlns:wne="http://schemas.microsoft.com/office/word/2006/wordml" xmlns:wps="http://schemas.microsoft.com/office/word/2010/wordprocessingShape" mc:Ignorable="w14 w15 wp14">
-  <w:comment w:id="0" w:author="Damian" w:date="2013-10-28T16:25:00Z" w:initials="D">
-    <w:p>
-      <w:pPr>
-        <w:pStyle w:val="CommentText"/>
-      </w:pPr>
-      <w:r>
-        <w:rPr>
-          <w:rStyle w:val="CommentReference"/>
-        </w:rPr>
-        <w:annotationRef/>
-      </w:r>
-      <w:r>
-        <w:t>Revisar esto.</w:t>
-      </w:r>
-    </w:p>
-  </w:comment>
-</w:comments>
-</file>
-
 <file path=word/commentsExtended.xml><?xml version="1.0" encoding="utf-8"?>
 <w15:commentsEx xmlns:wpc="http://schemas.microsoft.com/office/word/2010/wordprocessingCanvas" xmlns:mc="http://schemas.openxmlformats.org/markup-compatibility/2006" xmlns:o="urn:schemas-microsoft-com:office:office" xmlns:r="http://schemas.openxmlformats.org/officeDocument/2006/relationships" xmlns:m="http://schemas.openxmlformats.org/officeDocument/2006/math" xmlns:v="urn:schemas-microsoft-com:vml" xmlns:wp14="http://schemas.microsoft.com/office/word/2010/wordprocessingDrawing" xmlns:wp="http://schemas.openxmlformats.org/drawingml/2006/wordprocessingDrawing" xmlns:w10="urn:schemas-microsoft-com:office:word" xmlns:w="http://schemas.openxmlformats.org/wordprocessingml/2006/main" xmlns:w14="http://schemas.microsoft.com/office/word/2010/wordml" xmlns:w15="http://schemas.microsoft.com/office/word/2012/wordml" xmlns:wpg="http://schemas.microsoft.com/office/word/2010/wordprocessingGroup" xmlns:wpi="http://schemas.microsoft.com/office/word/2010/wordprocessingInk" xmlns:wne="http://schemas.microsoft.com/office/word/2006/wordml" xmlns:wps="http://schemas.microsoft.com/office/word/2010/wordprocessingShape" mc:Ignorable="w14 w15 wp14">
   <w15:commentEx w15:paraId="7D74DB89" w15:done="0"/>
@@ -1346,7 +1224,7 @@
 </file>
 
 <file path=word/numbering.xml><?xml version="1.0" encoding="utf-8"?>
-<w:numbering xmlns:wpc="http://schemas.microsoft.com/office/word/2010/wordprocessingCanvas" xmlns:mc="http://schemas.openxmlformats.org/markup-compatibility/2006" xmlns:o="urn:schemas-microsoft-com:office:office" xmlns:r="http://schemas.openxmlformats.org/officeDocument/2006/relationships" xmlns:m="http://schemas.openxmlformats.org/officeDocument/2006/math" xmlns:v="urn:schemas-microsoft-com:vml" xmlns:wp14="http://schemas.microsoft.com/office/word/2010/wordprocessingDrawing" xmlns:wp="http://schemas.openxmlformats.org/drawingml/2006/wordprocessingDrawing" xmlns:w10="urn:schemas-microsoft-com:office:word" xmlns:w="http://schemas.openxmlformats.org/wordprocessingml/2006/main" xmlns:w14="http://schemas.microsoft.com/office/word/2010/wordml" xmlns:w15="http://schemas.microsoft.com/office/word/2012/wordml" xmlns:wpg="http://schemas.microsoft.com/office/word/2010/wordprocessingGroup" xmlns:wpi="http://schemas.microsoft.com/office/word/2010/wordprocessingInk" xmlns:wne="http://schemas.microsoft.com/office/word/2006/wordml" xmlns:wps="http://schemas.microsoft.com/office/word/2010/wordprocessingShape" mc:Ignorable="w14 w15 wp14">
+<w:numbering xmlns:ve="http://schemas.openxmlformats.org/markup-compatibility/2006" xmlns:o="urn:schemas-microsoft-com:office:office" xmlns:r="http://schemas.openxmlformats.org/officeDocument/2006/relationships" xmlns:m="http://schemas.openxmlformats.org/officeDocument/2006/math" xmlns:v="urn:schemas-microsoft-com:vml" xmlns:wp="http://schemas.openxmlformats.org/drawingml/2006/wordprocessingDrawing" xmlns:w10="urn:schemas-microsoft-com:office:word" xmlns:w="http://schemas.openxmlformats.org/wordprocessingml/2006/main" xmlns:wne="http://schemas.microsoft.com/office/word/2006/wordml">
   <w:abstractNum w:abstractNumId="0">
     <w:nsid w:val="05A83BFD"/>
     <w:multiLevelType w:val="hybridMultilevel"/>
@@ -2879,7 +2757,7 @@
 </file>
 
 <file path=word/styles.xml><?xml version="1.0" encoding="utf-8"?>
-<w:styles xmlns:mc="http://schemas.openxmlformats.org/markup-compatibility/2006" xmlns:r="http://schemas.openxmlformats.org/officeDocument/2006/relationships" xmlns:w="http://schemas.openxmlformats.org/wordprocessingml/2006/main" xmlns:w14="http://schemas.microsoft.com/office/word/2010/wordml" xmlns:w15="http://schemas.microsoft.com/office/word/2012/wordml" mc:Ignorable="w14 w15">
+<w:styles xmlns:r="http://schemas.openxmlformats.org/officeDocument/2006/relationships" xmlns:w="http://schemas.openxmlformats.org/wordprocessingml/2006/main">
   <w:docDefaults>
     <w:rPrDefault>
       <w:rPr>
@@ -2891,389 +2769,155 @@
     </w:rPrDefault>
     <w:pPrDefault/>
   </w:docDefaults>
-  <w:latentStyles w:defLockedState="0" w:defUIPriority="99" w:defSemiHidden="0" w:defUnhideWhenUsed="0" w:defQFormat="0" w:count="371">
-    <w:lsdException w:name="Normal" w:uiPriority="0" w:qFormat="1"/>
-    <w:lsdException w:name="heading 1" w:uiPriority="9" w:qFormat="1"/>
-    <w:lsdException w:name="heading 2" w:semiHidden="1" w:uiPriority="9" w:unhideWhenUsed="1" w:qFormat="1"/>
-    <w:lsdException w:name="heading 3" w:semiHidden="1" w:uiPriority="9" w:unhideWhenUsed="1" w:qFormat="1"/>
-    <w:lsdException w:name="heading 4" w:semiHidden="1" w:uiPriority="9" w:unhideWhenUsed="1" w:qFormat="1"/>
-    <w:lsdException w:name="heading 5" w:semiHidden="1" w:uiPriority="9" w:unhideWhenUsed="1" w:qFormat="1"/>
-    <w:lsdException w:name="heading 6" w:semiHidden="1" w:uiPriority="9" w:unhideWhenUsed="1" w:qFormat="1"/>
-    <w:lsdException w:name="heading 7" w:semiHidden="1" w:uiPriority="9" w:unhideWhenUsed="1" w:qFormat="1"/>
-    <w:lsdException w:name="heading 8" w:semiHidden="1" w:uiPriority="9" w:unhideWhenUsed="1" w:qFormat="1"/>
-    <w:lsdException w:name="heading 9" w:semiHidden="1" w:uiPriority="9" w:unhideWhenUsed="1" w:qFormat="1"/>
-    <w:lsdException w:name="index 1" w:semiHidden="1" w:unhideWhenUsed="1"/>
-    <w:lsdException w:name="index 2" w:semiHidden="1" w:unhideWhenUsed="1"/>
-    <w:lsdException w:name="index 3" w:semiHidden="1" w:unhideWhenUsed="1"/>
-    <w:lsdException w:name="index 4" w:semiHidden="1" w:unhideWhenUsed="1"/>
-    <w:lsdException w:name="index 5" w:semiHidden="1" w:unhideWhenUsed="1"/>
-    <w:lsdException w:name="index 6" w:semiHidden="1" w:unhideWhenUsed="1"/>
-    <w:lsdException w:name="index 7" w:semiHidden="1" w:unhideWhenUsed="1"/>
-    <w:lsdException w:name="index 8" w:semiHidden="1" w:unhideWhenUsed="1"/>
-    <w:lsdException w:name="index 9" w:semiHidden="1" w:unhideWhenUsed="1"/>
-    <w:lsdException w:name="toc 1" w:semiHidden="1" w:uiPriority="39" w:unhideWhenUsed="1"/>
-    <w:lsdException w:name="toc 2" w:semiHidden="1" w:uiPriority="39" w:unhideWhenUsed="1"/>
-    <w:lsdException w:name="toc 3" w:semiHidden="1" w:uiPriority="39" w:unhideWhenUsed="1"/>
-    <w:lsdException w:name="toc 4" w:semiHidden="1" w:uiPriority="39" w:unhideWhenUsed="1"/>
-    <w:lsdException w:name="toc 5" w:semiHidden="1" w:uiPriority="39" w:unhideWhenUsed="1"/>
-    <w:lsdException w:name="toc 6" w:semiHidden="1" w:uiPriority="39" w:unhideWhenUsed="1"/>
-    <w:lsdException w:name="toc 7" w:semiHidden="1" w:uiPriority="39" w:unhideWhenUsed="1"/>
-    <w:lsdException w:name="toc 8" w:semiHidden="1" w:uiPriority="39" w:unhideWhenUsed="1"/>
-    <w:lsdException w:name="toc 9" w:semiHidden="1" w:uiPriority="39" w:unhideWhenUsed="1"/>
-    <w:lsdException w:name="Normal Indent" w:semiHidden="1" w:unhideWhenUsed="1"/>
-    <w:lsdException w:name="footnote text" w:semiHidden="1" w:unhideWhenUsed="1"/>
-    <w:lsdException w:name="annotation text" w:semiHidden="1" w:unhideWhenUsed="1"/>
-    <w:lsdException w:name="header" w:semiHidden="1" w:unhideWhenUsed="1"/>
-    <w:lsdException w:name="footer" w:semiHidden="1" w:unhideWhenUsed="1"/>
-    <w:lsdException w:name="index heading" w:semiHidden="1" w:unhideWhenUsed="1"/>
-    <w:lsdException w:name="caption" w:semiHidden="1" w:uiPriority="35" w:unhideWhenUsed="1" w:qFormat="1"/>
-    <w:lsdException w:name="table of figures" w:semiHidden="1" w:unhideWhenUsed="1"/>
-    <w:lsdException w:name="envelope address" w:semiHidden="1" w:unhideWhenUsed="1"/>
-    <w:lsdException w:name="envelope return" w:semiHidden="1" w:unhideWhenUsed="1"/>
-    <w:lsdException w:name="footnote reference" w:semiHidden="1" w:unhideWhenUsed="1"/>
-    <w:lsdException w:name="annotation reference" w:semiHidden="1" w:unhideWhenUsed="1"/>
-    <w:lsdException w:name="line number" w:semiHidden="1" w:unhideWhenUsed="1"/>
-    <w:lsdException w:name="page number" w:semiHidden="1" w:unhideWhenUsed="1"/>
-    <w:lsdException w:name="endnote reference" w:semiHidden="1" w:unhideWhenUsed="1"/>
-    <w:lsdException w:name="endnote text" w:semiHidden="1" w:unhideWhenUsed="1"/>
-    <w:lsdException w:name="table of authorities" w:semiHidden="1" w:unhideWhenUsed="1"/>
-    <w:lsdException w:name="macro" w:semiHidden="1" w:unhideWhenUsed="1"/>
-    <w:lsdException w:name="toa heading" w:semiHidden="1" w:unhideWhenUsed="1"/>
-    <w:lsdException w:name="List" w:semiHidden="1" w:unhideWhenUsed="1"/>
-    <w:lsdException w:name="List Bullet" w:semiHidden="1" w:unhideWhenUsed="1"/>
-    <w:lsdException w:name="List Number" w:semiHidden="1" w:unhideWhenUsed="1"/>
-    <w:lsdException w:name="List 2" w:semiHidden="1" w:unhideWhenUsed="1"/>
-    <w:lsdException w:name="List 3" w:semiHidden="1" w:unhideWhenUsed="1"/>
-    <w:lsdException w:name="List 4" w:semiHidden="1" w:unhideWhenUsed="1"/>
-    <w:lsdException w:name="List 5" w:semiHidden="1" w:unhideWhenUsed="1"/>
-    <w:lsdException w:name="List Bullet 2" w:semiHidden="1" w:unhideWhenUsed="1"/>
-    <w:lsdException w:name="List Bullet 3" w:semiHidden="1" w:unhideWhenUsed="1"/>
-    <w:lsdException w:name="List Bullet 4" w:semiHidden="1" w:unhideWhenUsed="1"/>
-    <w:lsdException w:name="List Bullet 5" w:semiHidden="1" w:unhideWhenUsed="1"/>
-    <w:lsdException w:name="List Number 2" w:semiHidden="1" w:unhideWhenUsed="1"/>
-    <w:lsdException w:name="List Number 3" w:semiHidden="1" w:unhideWhenUsed="1"/>
-    <w:lsdException w:name="List Number 4" w:semiHidden="1" w:unhideWhenUsed="1"/>
-    <w:lsdException w:name="List Number 5" w:semiHidden="1" w:unhideWhenUsed="1"/>
-    <w:lsdException w:name="Title" w:uiPriority="10" w:qFormat="1"/>
-    <w:lsdException w:name="Closing" w:semiHidden="1" w:unhideWhenUsed="1"/>
-    <w:lsdException w:name="Signature" w:semiHidden="1" w:unhideWhenUsed="1"/>
-    <w:lsdException w:name="Default Paragraph Font" w:semiHidden="1" w:uiPriority="1" w:unhideWhenUsed="1"/>
-    <w:lsdException w:name="Body Text" w:semiHidden="1" w:unhideWhenUsed="1"/>
-    <w:lsdException w:name="Body Text Indent" w:semiHidden="1" w:unhideWhenUsed="1"/>
-    <w:lsdException w:name="List Continue" w:semiHidden="1" w:unhideWhenUsed="1"/>
-    <w:lsdException w:name="List Continue 2" w:semiHidden="1" w:unhideWhenUsed="1"/>
-    <w:lsdException w:name="List Continue 3" w:semiHidden="1" w:unhideWhenUsed="1"/>
-    <w:lsdException w:name="List Continue 4" w:semiHidden="1" w:unhideWhenUsed="1"/>
-    <w:lsdException w:name="List Continue 5" w:semiHidden="1" w:unhideWhenUsed="1"/>
-    <w:lsdException w:name="Message Header" w:semiHidden="1" w:unhideWhenUsed="1"/>
-    <w:lsdException w:name="Subtitle" w:uiPriority="11" w:qFormat="1"/>
-    <w:lsdException w:name="Salutation" w:semiHidden="1" w:unhideWhenUsed="1"/>
-    <w:lsdException w:name="Date" w:semiHidden="1" w:unhideWhenUsed="1"/>
-    <w:lsdException w:name="Body Text First Indent" w:semiHidden="1" w:unhideWhenUsed="1"/>
-    <w:lsdException w:name="Body Text First Indent 2" w:semiHidden="1" w:unhideWhenUsed="1"/>
-    <w:lsdException w:name="Note Heading" w:semiHidden="1" w:unhideWhenUsed="1"/>
-    <w:lsdException w:name="Body Text 2" w:semiHidden="1" w:unhideWhenUsed="1"/>
-    <w:lsdException w:name="Body Text 3" w:semiHidden="1" w:unhideWhenUsed="1"/>
-    <w:lsdException w:name="Body Text Indent 2" w:semiHidden="1" w:unhideWhenUsed="1"/>
-    <w:lsdException w:name="Body Text Indent 3" w:semiHidden="1" w:unhideWhenUsed="1"/>
-    <w:lsdException w:name="Block Text" w:semiHidden="1" w:unhideWhenUsed="1"/>
-    <w:lsdException w:name="Hyperlink" w:semiHidden="1" w:unhideWhenUsed="1"/>
-    <w:lsdException w:name="FollowedHyperlink" w:semiHidden="1" w:unhideWhenUsed="1"/>
-    <w:lsdException w:name="Strong" w:uiPriority="22" w:qFormat="1"/>
-    <w:lsdException w:name="Emphasis" w:uiPriority="20" w:qFormat="1"/>
-    <w:lsdException w:name="Document Map" w:semiHidden="1" w:unhideWhenUsed="1"/>
-    <w:lsdException w:name="Plain Text" w:semiHidden="1" w:unhideWhenUsed="1"/>
-    <w:lsdException w:name="E-mail Signature" w:semiHidden="1" w:unhideWhenUsed="1"/>
-    <w:lsdException w:name="HTML Top of Form" w:semiHidden="1" w:unhideWhenUsed="1"/>
-    <w:lsdException w:name="HTML Bottom of Form" w:semiHidden="1" w:unhideWhenUsed="1"/>
-    <w:lsdException w:name="Normal (Web)" w:semiHidden="1" w:unhideWhenUsed="1"/>
-    <w:lsdException w:name="HTML Acronym" w:semiHidden="1" w:unhideWhenUsed="1"/>
-    <w:lsdException w:name="HTML Address" w:semiHidden="1" w:unhideWhenUsed="1"/>
-    <w:lsdException w:name="HTML Cite" w:semiHidden="1" w:unhideWhenUsed="1"/>
-    <w:lsdException w:name="HTML Code" w:semiHidden="1" w:unhideWhenUsed="1"/>
-    <w:lsdException w:name="HTML Definition" w:semiHidden="1" w:unhideWhenUsed="1"/>
-    <w:lsdException w:name="HTML Keyboard" w:semiHidden="1" w:unhideWhenUsed="1"/>
-    <w:lsdException w:name="HTML Preformatted" w:semiHidden="1" w:unhideWhenUsed="1"/>
-    <w:lsdException w:name="HTML Sample" w:semiHidden="1" w:unhideWhenUsed="1"/>
-    <w:lsdException w:name="HTML Typewriter" w:semiHidden="1" w:unhideWhenUsed="1"/>
-    <w:lsdException w:name="HTML Variable" w:semiHidden="1" w:unhideWhenUsed="1"/>
-    <w:lsdException w:name="Normal Table" w:semiHidden="1" w:unhideWhenUsed="1"/>
-    <w:lsdException w:name="annotation subject" w:semiHidden="1" w:unhideWhenUsed="1"/>
-    <w:lsdException w:name="No List" w:semiHidden="1" w:unhideWhenUsed="1"/>
-    <w:lsdException w:name="Outline List 1" w:semiHidden="1" w:unhideWhenUsed="1"/>
-    <w:lsdException w:name="Outline List 2" w:semiHidden="1" w:unhideWhenUsed="1"/>
-    <w:lsdException w:name="Outline List 3" w:semiHidden="1" w:unhideWhenUsed="1"/>
-    <w:lsdException w:name="Table Simple 1" w:semiHidden="1" w:unhideWhenUsed="1"/>
-    <w:lsdException w:name="Table Simple 2" w:semiHidden="1" w:unhideWhenUsed="1"/>
-    <w:lsdException w:name="Table Simple 3" w:semiHidden="1" w:unhideWhenUsed="1"/>
-    <w:lsdException w:name="Table Classic 1" w:semiHidden="1" w:unhideWhenUsed="1"/>
-    <w:lsdException w:name="Table Classic 2" w:semiHidden="1" w:unhideWhenUsed="1"/>
-    <w:lsdException w:name="Table Classic 3" w:semiHidden="1" w:unhideWhenUsed="1"/>
-    <w:lsdException w:name="Table Classic 4" w:semiHidden="1" w:unhideWhenUsed="1"/>
-    <w:lsdException w:name="Table Colorful 1" w:semiHidden="1" w:unhideWhenUsed="1"/>
-    <w:lsdException w:name="Table Colorful 2" w:semiHidden="1" w:unhideWhenUsed="1"/>
-    <w:lsdException w:name="Table Colorful 3" w:semiHidden="1" w:unhideWhenUsed="1"/>
-    <w:lsdException w:name="Table Columns 1" w:semiHidden="1" w:unhideWhenUsed="1"/>
-    <w:lsdException w:name="Table Columns 2" w:semiHidden="1" w:unhideWhenUsed="1"/>
-    <w:lsdException w:name="Table Columns 3" w:semiHidden="1" w:unhideWhenUsed="1"/>
-    <w:lsdException w:name="Table Columns 4" w:semiHidden="1" w:unhideWhenUsed="1"/>
-    <w:lsdException w:name="Table Columns 5" w:semiHidden="1" w:unhideWhenUsed="1"/>
-    <w:lsdException w:name="Table Grid 1" w:semiHidden="1" w:unhideWhenUsed="1"/>
-    <w:lsdException w:name="Table Grid 2" w:semiHidden="1" w:unhideWhenUsed="1"/>
-    <w:lsdException w:name="Table Grid 3" w:semiHidden="1" w:unhideWhenUsed="1"/>
-    <w:lsdException w:name="Table Grid 4" w:semiHidden="1" w:unhideWhenUsed="1"/>
-    <w:lsdException w:name="Table Grid 5" w:semiHidden="1" w:unhideWhenUsed="1"/>
-    <w:lsdException w:name="Table Grid 6" w:semiHidden="1" w:unhideWhenUsed="1"/>
-    <w:lsdException w:name="Table Grid 7" w:semiHidden="1" w:unhideWhenUsed="1"/>
-    <w:lsdException w:name="Table Grid 8" w:semiHidden="1" w:unhideWhenUsed="1"/>
-    <w:lsdException w:name="Table List 1" w:semiHidden="1" w:unhideWhenUsed="1"/>
-    <w:lsdException w:name="Table List 2" w:semiHidden="1" w:unhideWhenUsed="1"/>
-    <w:lsdException w:name="Table List 3" w:semiHidden="1" w:unhideWhenUsed="1"/>
-    <w:lsdException w:name="Table List 4" w:semiHidden="1" w:unhideWhenUsed="1"/>
-    <w:lsdException w:name="Table List 5" w:semiHidden="1" w:unhideWhenUsed="1"/>
-    <w:lsdException w:name="Table List 6" w:semiHidden="1" w:unhideWhenUsed="1"/>
-    <w:lsdException w:name="Table List 7" w:semiHidden="1" w:unhideWhenUsed="1"/>
-    <w:lsdException w:name="Table List 8" w:semiHidden="1" w:unhideWhenUsed="1"/>
-    <w:lsdException w:name="Table 3D effects 1" w:semiHidden="1" w:unhideWhenUsed="1"/>
-    <w:lsdException w:name="Table 3D effects 2" w:semiHidden="1" w:unhideWhenUsed="1"/>
-    <w:lsdException w:name="Table 3D effects 3" w:semiHidden="1" w:unhideWhenUsed="1"/>
-    <w:lsdException w:name="Table Contemporary" w:semiHidden="1" w:unhideWhenUsed="1"/>
-    <w:lsdException w:name="Table Elegant" w:semiHidden="1" w:unhideWhenUsed="1"/>
-    <w:lsdException w:name="Table Professional" w:semiHidden="1" w:unhideWhenUsed="1"/>
-    <w:lsdException w:name="Table Subtle 1" w:semiHidden="1" w:unhideWhenUsed="1"/>
-    <w:lsdException w:name="Table Subtle 2" w:semiHidden="1" w:unhideWhenUsed="1"/>
-    <w:lsdException w:name="Table Web 1" w:semiHidden="1" w:unhideWhenUsed="1"/>
-    <w:lsdException w:name="Table Web 2" w:semiHidden="1" w:unhideWhenUsed="1"/>
-    <w:lsdException w:name="Table Web 3" w:semiHidden="1" w:unhideWhenUsed="1"/>
-    <w:lsdException w:name="Balloon Text" w:semiHidden="1" w:unhideWhenUsed="1"/>
-    <w:lsdException w:name="Table Grid" w:uiPriority="59"/>
-    <w:lsdException w:name="Table Theme" w:semiHidden="1" w:unhideWhenUsed="1"/>
-    <w:lsdException w:name="Placeholder Text" w:semiHidden="1"/>
-    <w:lsdException w:name="No Spacing" w:uiPriority="1" w:qFormat="1"/>
-    <w:lsdException w:name="Light Shading" w:uiPriority="60"/>
-    <w:lsdException w:name="Light List" w:uiPriority="61"/>
-    <w:lsdException w:name="Light Grid" w:uiPriority="62"/>
-    <w:lsdException w:name="Medium Shading 1" w:uiPriority="63"/>
-    <w:lsdException w:name="Medium Shading 2" w:uiPriority="64"/>
-    <w:lsdException w:name="Medium List 1" w:uiPriority="65"/>
-    <w:lsdException w:name="Medium List 2" w:uiPriority="66"/>
-    <w:lsdException w:name="Medium Grid 1" w:uiPriority="67"/>
-    <w:lsdException w:name="Medium Grid 2" w:uiPriority="68"/>
-    <w:lsdException w:name="Medium Grid 3" w:uiPriority="69"/>
-    <w:lsdException w:name="Dark List" w:uiPriority="70"/>
-    <w:lsdException w:name="Colorful Shading" w:uiPriority="71"/>
-    <w:lsdException w:name="Colorful List" w:uiPriority="72"/>
-    <w:lsdException w:name="Colorful Grid" w:uiPriority="73"/>
-    <w:lsdException w:name="Light Shading Accent 1" w:uiPriority="60"/>
-    <w:lsdException w:name="Light List Accent 1" w:uiPriority="61"/>
-    <w:lsdException w:name="Light Grid Accent 1" w:uiPriority="62"/>
-    <w:lsdException w:name="Medium Shading 1 Accent 1" w:uiPriority="63"/>
-    <w:lsdException w:name="Medium Shading 2 Accent 1" w:uiPriority="64"/>
-    <w:lsdException w:name="Medium List 1 Accent 1" w:uiPriority="65"/>
-    <w:lsdException w:name="Revision" w:semiHidden="1"/>
-    <w:lsdException w:name="List Paragraph" w:uiPriority="34" w:qFormat="1"/>
-    <w:lsdException w:name="Quote" w:uiPriority="29" w:qFormat="1"/>
-    <w:lsdException w:name="Intense Quote" w:uiPriority="30" w:qFormat="1"/>
-    <w:lsdException w:name="Medium List 2 Accent 1" w:uiPriority="66"/>
-    <w:lsdException w:name="Medium Grid 1 Accent 1" w:uiPriority="67"/>
-    <w:lsdException w:name="Medium Grid 2 Accent 1" w:uiPriority="68"/>
-    <w:lsdException w:name="Medium Grid 3 Accent 1" w:uiPriority="69"/>
-    <w:lsdException w:name="Dark List Accent 1" w:uiPriority="70"/>
-    <w:lsdException w:name="Colorful Shading Accent 1" w:uiPriority="71"/>
-    <w:lsdException w:name="Colorful List Accent 1" w:uiPriority="72"/>
-    <w:lsdException w:name="Colorful Grid Accent 1" w:uiPriority="73"/>
-    <w:lsdException w:name="Light Shading Accent 2" w:uiPriority="60"/>
-    <w:lsdException w:name="Light List Accent 2" w:uiPriority="61"/>
-    <w:lsdException w:name="Light Grid Accent 2" w:uiPriority="62"/>
-    <w:lsdException w:name="Medium Shading 1 Accent 2" w:uiPriority="63"/>
-    <w:lsdException w:name="Medium Shading 2 Accent 2" w:uiPriority="64"/>
-    <w:lsdException w:name="Medium List 1 Accent 2" w:uiPriority="65"/>
-    <w:lsdException w:name="Medium List 2 Accent 2" w:uiPriority="66"/>
-    <w:lsdException w:name="Medium Grid 1 Accent 2" w:uiPriority="67"/>
-    <w:lsdException w:name="Medium Grid 2 Accent 2" w:uiPriority="68"/>
-    <w:lsdException w:name="Medium Grid 3 Accent 2" w:uiPriority="69"/>
-    <w:lsdException w:name="Dark List Accent 2" w:uiPriority="70"/>
-    <w:lsdException w:name="Colorful Shading Accent 2" w:uiPriority="71"/>
-    <w:lsdException w:name="Colorful List Accent 2" w:uiPriority="72"/>
-    <w:lsdException w:name="Colorful Grid Accent 2" w:uiPriority="73"/>
-    <w:lsdException w:name="Light Shading Accent 3" w:uiPriority="60"/>
-    <w:lsdException w:name="Light List Accent 3" w:uiPriority="61"/>
-    <w:lsdException w:name="Light Grid Accent 3" w:uiPriority="62"/>
-    <w:lsdException w:name="Medium Shading 1 Accent 3" w:uiPriority="63"/>
-    <w:lsdException w:name="Medium Shading 2 Accent 3" w:uiPriority="64"/>
-    <w:lsdException w:name="Medium List 1 Accent 3" w:uiPriority="65"/>
-    <w:lsdException w:name="Medium List 2 Accent 3" w:uiPriority="66"/>
-    <w:lsdException w:name="Medium Grid 1 Accent 3" w:uiPriority="67"/>
-    <w:lsdException w:name="Medium Grid 2 Accent 3" w:uiPriority="68"/>
-    <w:lsdException w:name="Medium Grid 3 Accent 3" w:uiPriority="69"/>
-    <w:lsdException w:name="Dark List Accent 3" w:uiPriority="70"/>
-    <w:lsdException w:name="Colorful Shading Accent 3" w:uiPriority="71"/>
-    <w:lsdException w:name="Colorful List Accent 3" w:uiPriority="72"/>
-    <w:lsdException w:name="Colorful Grid Accent 3" w:uiPriority="73"/>
-    <w:lsdException w:name="Light Shading Accent 4" w:uiPriority="60"/>
-    <w:lsdException w:name="Light List Accent 4" w:uiPriority="61"/>
-    <w:lsdException w:name="Light Grid Accent 4" w:uiPriority="62"/>
-    <w:lsdException w:name="Medium Shading 1 Accent 4" w:uiPriority="63"/>
-    <w:lsdException w:name="Medium Shading 2 Accent 4" w:uiPriority="64"/>
-    <w:lsdException w:name="Medium List 1 Accent 4" w:uiPriority="65"/>
-    <w:lsdException w:name="Medium List 2 Accent 4" w:uiPriority="66"/>
-    <w:lsdException w:name="Medium Grid 1 Accent 4" w:uiPriority="67"/>
-    <w:lsdException w:name="Medium Grid 2 Accent 4" w:uiPriority="68"/>
-    <w:lsdException w:name="Medium Grid 3 Accent 4" w:uiPriority="69"/>
-    <w:lsdException w:name="Dark List Accent 4" w:uiPriority="70"/>
-    <w:lsdException w:name="Colorful Shading Accent 4" w:uiPriority="71"/>
-    <w:lsdException w:name="Colorful List Accent 4" w:uiPriority="72"/>
-    <w:lsdException w:name="Colorful Grid Accent 4" w:uiPriority="73"/>
-    <w:lsdException w:name="Light Shading Accent 5" w:uiPriority="60"/>
-    <w:lsdException w:name="Light List Accent 5" w:uiPriority="61"/>
-    <w:lsdException w:name="Light Grid Accent 5" w:uiPriority="62"/>
-    <w:lsdException w:name="Medium Shading 1 Accent 5" w:uiPriority="63"/>
-    <w:lsdException w:name="Medium Shading 2 Accent 5" w:uiPriority="64"/>
-    <w:lsdException w:name="Medium List 1 Accent 5" w:uiPriority="65"/>
-    <w:lsdException w:name="Medium List 2 Accent 5" w:uiPriority="66"/>
-    <w:lsdException w:name="Medium Grid 1 Accent 5" w:uiPriority="67"/>
-    <w:lsdException w:name="Medium Grid 2 Accent 5" w:uiPriority="68"/>
-    <w:lsdException w:name="Medium Grid 3 Accent 5" w:uiPriority="69"/>
-    <w:lsdException w:name="Dark List Accent 5" w:uiPriority="70"/>
-    <w:lsdException w:name="Colorful Shading Accent 5" w:uiPriority="71"/>
-    <w:lsdException w:name="Colorful List Accent 5" w:uiPriority="72"/>
-    <w:lsdException w:name="Colorful Grid Accent 5" w:uiPriority="73"/>
-    <w:lsdException w:name="Light Shading Accent 6" w:uiPriority="60"/>
-    <w:lsdException w:name="Light List Accent 6" w:uiPriority="61"/>
-    <w:lsdException w:name="Light Grid Accent 6" w:uiPriority="62"/>
-    <w:lsdException w:name="Medium Shading 1 Accent 6" w:uiPriority="63"/>
-    <w:lsdException w:name="Medium Shading 2 Accent 6" w:uiPriority="64"/>
-    <w:lsdException w:name="Medium List 1 Accent 6" w:uiPriority="65"/>
-    <w:lsdException w:name="Medium List 2 Accent 6" w:uiPriority="66"/>
-    <w:lsdException w:name="Medium Grid 1 Accent 6" w:uiPriority="67"/>
-    <w:lsdException w:name="Medium Grid 2 Accent 6" w:uiPriority="68"/>
-    <w:lsdException w:name="Medium Grid 3 Accent 6" w:uiPriority="69"/>
-    <w:lsdException w:name="Dark List Accent 6" w:uiPriority="70"/>
-    <w:lsdException w:name="Colorful Shading Accent 6" w:uiPriority="71"/>
-    <w:lsdException w:name="Colorful List Accent 6" w:uiPriority="72"/>
-    <w:lsdException w:name="Colorful Grid Accent 6" w:uiPriority="73"/>
-    <w:lsdException w:name="Subtle Emphasis" w:uiPriority="19" w:qFormat="1"/>
-    <w:lsdException w:name="Intense Emphasis" w:uiPriority="21" w:qFormat="1"/>
-    <w:lsdException w:name="Subtle Reference" w:uiPriority="31" w:qFormat="1"/>
-    <w:lsdException w:name="Intense Reference" w:uiPriority="32" w:qFormat="1"/>
-    <w:lsdException w:name="Book Title" w:uiPriority="33" w:qFormat="1"/>
-    <w:lsdException w:name="Bibliography" w:semiHidden="1" w:uiPriority="37" w:unhideWhenUsed="1"/>
-    <w:lsdException w:name="TOC Heading" w:semiHidden="1" w:uiPriority="39" w:unhideWhenUsed="1" w:qFormat="1"/>
-    <w:lsdException w:name="Plain Table 1" w:uiPriority="41"/>
-    <w:lsdException w:name="Plain Table 2" w:uiPriority="42"/>
-    <w:lsdException w:name="Plain Table 3" w:uiPriority="43"/>
-    <w:lsdException w:name="Plain Table 4" w:uiPriority="44"/>
-    <w:lsdException w:name="Plain Table 5" w:uiPriority="45"/>
-    <w:lsdException w:name="Grid Table Light" w:uiPriority="40"/>
-    <w:lsdException w:name="Grid Table 1 Light" w:uiPriority="46"/>
-    <w:lsdException w:name="Grid Table 2" w:uiPriority="47"/>
-    <w:lsdException w:name="Grid Table 3" w:uiPriority="48"/>
-    <w:lsdException w:name="Grid Table 4" w:uiPriority="49"/>
-    <w:lsdException w:name="Grid Table 5 Dark" w:uiPriority="50"/>
-    <w:lsdException w:name="Grid Table 6 Colorful" w:uiPriority="51"/>
-    <w:lsdException w:name="Grid Table 7 Colorful" w:uiPriority="52"/>
-    <w:lsdException w:name="Grid Table 1 Light Accent 1" w:uiPriority="46"/>
-    <w:lsdException w:name="Grid Table 2 Accent 1" w:uiPriority="47"/>
-    <w:lsdException w:name="Grid Table 3 Accent 1" w:uiPriority="48"/>
-    <w:lsdException w:name="Grid Table 4 Accent 1" w:uiPriority="49"/>
-    <w:lsdException w:name="Grid Table 5 Dark Accent 1" w:uiPriority="50"/>
-    <w:lsdException w:name="Grid Table 6 Colorful Accent 1" w:uiPriority="51"/>
-    <w:lsdException w:name="Grid Table 7 Colorful Accent 1" w:uiPriority="52"/>
-    <w:lsdException w:name="Grid Table 1 Light Accent 2" w:uiPriority="46"/>
-    <w:lsdException w:name="Grid Table 2 Accent 2" w:uiPriority="47"/>
-    <w:lsdException w:name="Grid Table 3 Accent 2" w:uiPriority="48"/>
-    <w:lsdException w:name="Grid Table 4 Accent 2" w:uiPriority="49"/>
-    <w:lsdException w:name="Grid Table 5 Dark Accent 2" w:uiPriority="50"/>
-    <w:lsdException w:name="Grid Table 6 Colorful Accent 2" w:uiPriority="51"/>
-    <w:lsdException w:name="Grid Table 7 Colorful Accent 2" w:uiPriority="52"/>
-    <w:lsdException w:name="Grid Table 1 Light Accent 3" w:uiPriority="46"/>
-    <w:lsdException w:name="Grid Table 2 Accent 3" w:uiPriority="47"/>
-    <w:lsdException w:name="Grid Table 3 Accent 3" w:uiPriority="48"/>
-    <w:lsdException w:name="Grid Table 4 Accent 3" w:uiPriority="49"/>
-    <w:lsdException w:name="Grid Table 5 Dark Accent 3" w:uiPriority="50"/>
-    <w:lsdException w:name="Grid Table 6 Colorful Accent 3" w:uiPriority="51"/>
-    <w:lsdException w:name="Grid Table 7 Colorful Accent 3" w:uiPriority="52"/>
-    <w:lsdException w:name="Grid Table 1 Light Accent 4" w:uiPriority="46"/>
-    <w:lsdException w:name="Grid Table 2 Accent 4" w:uiPriority="47"/>
-    <w:lsdException w:name="Grid Table 3 Accent 4" w:uiPriority="48"/>
-    <w:lsdException w:name="Grid Table 4 Accent 4" w:uiPriority="49"/>
-    <w:lsdException w:name="Grid Table 5 Dark Accent 4" w:uiPriority="50"/>
-    <w:lsdException w:name="Grid Table 6 Colorful Accent 4" w:uiPriority="51"/>
-    <w:lsdException w:name="Grid Table 7 Colorful Accent 4" w:uiPriority="52"/>
-    <w:lsdException w:name="Grid Table 1 Light Accent 5" w:uiPriority="46"/>
-    <w:lsdException w:name="Grid Table 2 Accent 5" w:uiPriority="47"/>
-    <w:lsdException w:name="Grid Table 3 Accent 5" w:uiPriority="48"/>
-    <w:lsdException w:name="Grid Table 4 Accent 5" w:uiPriority="49"/>
-    <w:lsdException w:name="Grid Table 5 Dark Accent 5" w:uiPriority="50"/>
-    <w:lsdException w:name="Grid Table 6 Colorful Accent 5" w:uiPriority="51"/>
-    <w:lsdException w:name="Grid Table 7 Colorful Accent 5" w:uiPriority="52"/>
-    <w:lsdException w:name="Grid Table 1 Light Accent 6" w:uiPriority="46"/>
-    <w:lsdException w:name="Grid Table 2 Accent 6" w:uiPriority="47"/>
-    <w:lsdException w:name="Grid Table 3 Accent 6" w:uiPriority="48"/>
-    <w:lsdException w:name="Grid Table 4 Accent 6" w:uiPriority="49"/>
-    <w:lsdException w:name="Grid Table 5 Dark Accent 6" w:uiPriority="50"/>
-    <w:lsdException w:name="Grid Table 6 Colorful Accent 6" w:uiPriority="51"/>
-    <w:lsdException w:name="Grid Table 7 Colorful Accent 6" w:uiPriority="52"/>
-    <w:lsdException w:name="List Table 1 Light" w:uiPriority="46"/>
-    <w:lsdException w:name="List Table 2" w:uiPriority="47"/>
-    <w:lsdException w:name="List Table 3" w:uiPriority="48"/>
-    <w:lsdException w:name="List Table 4" w:uiPriority="49"/>
-    <w:lsdException w:name="List Table 5 Dark" w:uiPriority="50"/>
-    <w:lsdException w:name="List Table 6 Colorful" w:uiPriority="51"/>
-    <w:lsdException w:name="List Table 7 Colorful" w:uiPriority="52"/>
-    <w:lsdException w:name="List Table 1 Light Accent 1" w:uiPriority="46"/>
-    <w:lsdException w:name="List Table 2 Accent 1" w:uiPriority="47"/>
-    <w:lsdException w:name="List Table 3 Accent 1" w:uiPriority="48"/>
-    <w:lsdException w:name="List Table 4 Accent 1" w:uiPriority="49"/>
-    <w:lsdException w:name="List Table 5 Dark Accent 1" w:uiPriority="50"/>
-    <w:lsdException w:name="List Table 6 Colorful Accent 1" w:uiPriority="51"/>
-    <w:lsdException w:name="List Table 7 Colorful Accent 1" w:uiPriority="52"/>
-    <w:lsdException w:name="List Table 1 Light Accent 2" w:uiPriority="46"/>
-    <w:lsdException w:name="List Table 2 Accent 2" w:uiPriority="47"/>
-    <w:lsdException w:name="List Table 3 Accent 2" w:uiPriority="48"/>
-    <w:lsdException w:name="List Table 4 Accent 2" w:uiPriority="49"/>
-    <w:lsdException w:name="List Table 5 Dark Accent 2" w:uiPriority="50"/>
-    <w:lsdException w:name="List Table 6 Colorful Accent 2" w:uiPriority="51"/>
-    <w:lsdException w:name="List Table 7 Colorful Accent 2" w:uiPriority="52"/>
-    <w:lsdException w:name="List Table 1 Light Accent 3" w:uiPriority="46"/>
-    <w:lsdException w:name="List Table 2 Accent 3" w:uiPriority="47"/>
-    <w:lsdException w:name="List Table 3 Accent 3" w:uiPriority="48"/>
-    <w:lsdException w:name="List Table 4 Accent 3" w:uiPriority="49"/>
-    <w:lsdException w:name="List Table 5 Dark Accent 3" w:uiPriority="50"/>
-    <w:lsdException w:name="List Table 6 Colorful Accent 3" w:uiPriority="51"/>
-    <w:lsdException w:name="List Table 7 Colorful Accent 3" w:uiPriority="52"/>
-    <w:lsdException w:name="List Table 1 Light Accent 4" w:uiPriority="46"/>
-    <w:lsdException w:name="List Table 2 Accent 4" w:uiPriority="47"/>
-    <w:lsdException w:name="List Table 3 Accent 4" w:uiPriority="48"/>
-    <w:lsdException w:name="List Table 4 Accent 4" w:uiPriority="49"/>
-    <w:lsdException w:name="List Table 5 Dark Accent 4" w:uiPriority="50"/>
-    <w:lsdException w:name="List Table 6 Colorful Accent 4" w:uiPriority="51"/>
-    <w:lsdException w:name="List Table 7 Colorful Accent 4" w:uiPriority="52"/>
-    <w:lsdException w:name="List Table 1 Light Accent 5" w:uiPriority="46"/>
-    <w:lsdException w:name="List Table 2 Accent 5" w:uiPriority="47"/>
-    <w:lsdException w:name="List Table 3 Accent 5" w:uiPriority="48"/>
-    <w:lsdException w:name="List Table 4 Accent 5" w:uiPriority="49"/>
-    <w:lsdException w:name="List Table 5 Dark Accent 5" w:uiPriority="50"/>
-    <w:lsdException w:name="List Table 6 Colorful Accent 5" w:uiPriority="51"/>
-    <w:lsdException w:name="List Table 7 Colorful Accent 5" w:uiPriority="52"/>
-    <w:lsdException w:name="List Table 1 Light Accent 6" w:uiPriority="46"/>
-    <w:lsdException w:name="List Table 2 Accent 6" w:uiPriority="47"/>
-    <w:lsdException w:name="List Table 3 Accent 6" w:uiPriority="48"/>
-    <w:lsdException w:name="List Table 4 Accent 6" w:uiPriority="49"/>
-    <w:lsdException w:name="List Table 5 Dark Accent 6" w:uiPriority="50"/>
-    <w:lsdException w:name="List Table 6 Colorful Accent 6" w:uiPriority="51"/>
-    <w:lsdException w:name="List Table 7 Colorful Accent 6" w:uiPriority="52"/>
+  <w:latentStyles w:defLockedState="0" w:defUIPriority="99" w:defSemiHidden="1" w:defUnhideWhenUsed="1" w:defQFormat="0" w:count="267">
+    <w:lsdException w:name="Normal" w:semiHidden="0" w:uiPriority="0" w:unhideWhenUsed="0" w:qFormat="1"/>
+    <w:lsdException w:name="heading 1" w:semiHidden="0" w:uiPriority="9" w:unhideWhenUsed="0" w:qFormat="1"/>
+    <w:lsdException w:name="heading 2" w:uiPriority="9" w:qFormat="1"/>
+    <w:lsdException w:name="heading 3" w:uiPriority="9" w:qFormat="1"/>
+    <w:lsdException w:name="heading 4" w:uiPriority="9" w:qFormat="1"/>
+    <w:lsdException w:name="heading 5" w:uiPriority="9" w:qFormat="1"/>
+    <w:lsdException w:name="heading 6" w:uiPriority="9" w:qFormat="1"/>
+    <w:lsdException w:name="heading 7" w:uiPriority="9" w:qFormat="1"/>
+    <w:lsdException w:name="heading 8" w:uiPriority="9" w:qFormat="1"/>
+    <w:lsdException w:name="heading 9" w:uiPriority="9" w:qFormat="1"/>
+    <w:lsdException w:name="toc 1" w:uiPriority="39"/>
+    <w:lsdException w:name="toc 2" w:uiPriority="39"/>
+    <w:lsdException w:name="toc 3" w:uiPriority="39"/>
+    <w:lsdException w:name="toc 4" w:uiPriority="39"/>
+    <w:lsdException w:name="toc 5" w:uiPriority="39"/>
+    <w:lsdException w:name="toc 6" w:uiPriority="39"/>
+    <w:lsdException w:name="toc 7" w:uiPriority="39"/>
+    <w:lsdException w:name="toc 8" w:uiPriority="39"/>
+    <w:lsdException w:name="toc 9" w:uiPriority="39"/>
+    <w:lsdException w:name="caption" w:uiPriority="35" w:qFormat="1"/>
+    <w:lsdException w:name="Title" w:semiHidden="0" w:uiPriority="10" w:unhideWhenUsed="0" w:qFormat="1"/>
+    <w:lsdException w:name="Default Paragraph Font" w:uiPriority="1"/>
+    <w:lsdException w:name="Subtitle" w:semiHidden="0" w:uiPriority="11" w:unhideWhenUsed="0" w:qFormat="1"/>
+    <w:lsdException w:name="Strong" w:semiHidden="0" w:uiPriority="22" w:unhideWhenUsed="0" w:qFormat="1"/>
+    <w:lsdException w:name="Emphasis" w:semiHidden="0" w:uiPriority="20" w:unhideWhenUsed="0" w:qFormat="1"/>
+    <w:lsdException w:name="Table Grid" w:semiHidden="0" w:uiPriority="59" w:unhideWhenUsed="0"/>
+    <w:lsdException w:name="Placeholder Text" w:unhideWhenUsed="0"/>
+    <w:lsdException w:name="No Spacing" w:semiHidden="0" w:uiPriority="1" w:unhideWhenUsed="0" w:qFormat="1"/>
+    <w:lsdException w:name="Light Shading" w:semiHidden="0" w:uiPriority="60" w:unhideWhenUsed="0"/>
+    <w:lsdException w:name="Light List" w:semiHidden="0" w:uiPriority="61" w:unhideWhenUsed="0"/>
+    <w:lsdException w:name="Light Grid" w:semiHidden="0" w:uiPriority="62" w:unhideWhenUsed="0"/>
+    <w:lsdException w:name="Medium Shading 1" w:semiHidden="0" w:uiPriority="63" w:unhideWhenUsed="0"/>
+    <w:lsdException w:name="Medium Shading 2" w:semiHidden="0" w:uiPriority="64" w:unhideWhenUsed="0"/>
+    <w:lsdException w:name="Medium List 1" w:semiHidden="0" w:uiPriority="65" w:unhideWhenUsed="0"/>
+    <w:lsdException w:name="Medium List 2" w:semiHidden="0" w:uiPriority="66" w:unhideWhenUsed="0"/>
+    <w:lsdException w:name="Medium Grid 1" w:semiHidden="0" w:uiPriority="67" w:unhideWhenUsed="0"/>
+    <w:lsdException w:name="Medium Grid 2" w:semiHidden="0" w:uiPriority="68" w:unhideWhenUsed="0"/>
+    <w:lsdException w:name="Medium Grid 3" w:semiHidden="0" w:uiPriority="69" w:unhideWhenUsed="0"/>
+    <w:lsdException w:name="Dark List" w:semiHidden="0" w:uiPriority="70" w:unhideWhenUsed="0"/>
+    <w:lsdException w:name="Colorful Shading" w:semiHidden="0" w:uiPriority="71" w:unhideWhenUsed="0"/>
+    <w:lsdException w:name="Colorful List" w:semiHidden="0" w:uiPriority="72" w:unhideWhenUsed="0"/>
+    <w:lsdException w:name="Colorful Grid" w:semiHidden="0" w:uiPriority="73" w:unhideWhenUsed="0"/>
+    <w:lsdException w:name="Light Shading Accent 1" w:semiHidden="0" w:uiPriority="60" w:unhideWhenUsed="0"/>
+    <w:lsdException w:name="Light List Accent 1" w:semiHidden="0" w:uiPriority="61" w:unhideWhenUsed="0"/>
+    <w:lsdException w:name="Light Grid Accent 1" w:semiHidden="0" w:uiPriority="62" w:unhideWhenUsed="0"/>
+    <w:lsdException w:name="Medium Shading 1 Accent 1" w:semiHidden="0" w:uiPriority="63" w:unhideWhenUsed="0"/>
+    <w:lsdException w:name="Medium Shading 2 Accent 1" w:semiHidden="0" w:uiPriority="64" w:unhideWhenUsed="0"/>
+    <w:lsdException w:name="Medium List 1 Accent 1" w:semiHidden="0" w:uiPriority="65" w:unhideWhenUsed="0"/>
+    <w:lsdException w:name="Revision" w:unhideWhenUsed="0"/>
+    <w:lsdException w:name="List Paragraph" w:semiHidden="0" w:uiPriority="34" w:unhideWhenUsed="0" w:qFormat="1"/>
+    <w:lsdException w:name="Quote" w:semiHidden="0" w:uiPriority="29" w:unhideWhenUsed="0" w:qFormat="1"/>
+    <w:lsdException w:name="Intense Quote" w:semiHidden="0" w:uiPriority="30" w:unhideWhenUsed="0" w:qFormat="1"/>
+    <w:lsdException w:name="Medium List 2 Accent 1" w:semiHidden="0" w:uiPriority="66" w:unhideWhenUsed="0"/>
+    <w:lsdException w:name="Medium Grid 1 Accent 1" w:semiHidden="0" w:uiPriority="67" w:unhideWhenUsed="0"/>
+    <w:lsdException w:name="Medium Grid 2 Accent 1" w:semiHidden="0" w:uiPriority="68" w:unhideWhenUsed="0"/>
+    <w:lsdException w:name="Medium Grid 3 Accent 1" w:semiHidden="0" w:uiPriority="69" w:unhideWhenUsed="0"/>
+    <w:lsdException w:name="Dark List Accent 1" w:semiHidden="0" w:uiPriority="70" w:unhideWhenUsed="0"/>
+    <w:lsdException w:name="Colorful Shading Accent 1" w:semiHidden="0" w:uiPriority="71" w:unhideWhenUsed="0"/>
+    <w:lsdException w:name="Colorful List Accent 1" w:semiHidden="0" w:uiPriority="72" w:unhideWhenUsed="0"/>
+    <w:lsdException w:name="Colorful Grid Accent 1" w:semiHidden="0" w:uiPriority="73" w:unhideWhenUsed="0"/>
+    <w:lsdException w:name="Light Shading Accent 2" w:semiHidden="0" w:uiPriority="60" w:unhideWhenUsed="0"/>
+    <w:lsdException w:name="Light List Accent 2" w:semiHidden="0" w:uiPriority="61" w:unhideWhenUsed="0"/>
+    <w:lsdException w:name="Light Grid Accent 2" w:semiHidden="0" w:uiPriority="62" w:unhideWhenUsed="0"/>
+    <w:lsdException w:name="Medium Shading 1 Accent 2" w:semiHidden="0" w:uiPriority="63" w:unhideWhenUsed="0"/>
+    <w:lsdException w:name="Medium Shading 2 Accent 2" w:semiHidden="0" w:uiPriority="64" w:unhideWhenUsed="0"/>
+    <w:lsdException w:name="Medium List 1 Accent 2" w:semiHidden="0" w:uiPriority="65" w:unhideWhenUsed="0"/>
+    <w:lsdException w:name="Medium List 2 Accent 2" w:semiHidden="0" w:uiPriority="66" w:unhideWhenUsed="0"/>
+    <w:lsdException w:name="Medium Grid 1 Accent 2" w:semiHidden="0" w:uiPriority="67" w:unhideWhenUsed="0"/>
+    <w:lsdException w:name="Medium Grid 2 Accent 2" w:semiHidden="0" w:uiPriority="68" w:unhideWhenUsed="0"/>
+    <w:lsdException w:name="Medium Grid 3 Accent 2" w:semiHidden="0" w:uiPriority="69" w:unhideWhenUsed="0"/>
+    <w:lsdException w:name="Dark List Accent 2" w:semiHidden="0" w:uiPriority="70" w:unhideWhenUsed="0"/>
+    <w:lsdException w:name="Colorful Shading Accent 2" w:semiHidden="0" w:uiPriority="71" w:unhideWhenUsed="0"/>
+    <w:lsdException w:name="Colorful List Accent 2" w:semiHidden="0" w:uiPriority="72" w:unhideWhenUsed="0"/>
+    <w:lsdException w:name="Colorful Grid Accent 2" w:semiHidden="0" w:uiPriority="73" w:unhideWhenUsed="0"/>
+    <w:lsdException w:name="Light Shading Accent 3" w:semiHidden="0" w:uiPriority="60" w:unhideWhenUsed="0"/>
+    <w:lsdException w:name="Light List Accent 3" w:semiHidden="0" w:uiPriority="61" w:unhideWhenUsed="0"/>
+    <w:lsdException w:name="Light Grid Accent 3" w:semiHidden="0" w:uiPriority="62" w:unhideWhenUsed="0"/>
+    <w:lsdException w:name="Medium Shading 1 Accent 3" w:semiHidden="0" w:uiPriority="63" w:unhideWhenUsed="0"/>
+    <w:lsdException w:name="Medium Shading 2 Accent 3" w:semiHidden="0" w:uiPriority="64" w:unhideWhenUsed="0"/>
+    <w:lsdException w:name="Medium List 1 Accent 3" w:semiHidden="0" w:uiPriority="65" w:unhideWhenUsed="0"/>
+    <w:lsdException w:name="Medium List 2 Accent 3" w:semiHidden="0" w:uiPriority="66" w:unhideWhenUsed="0"/>
+    <w:lsdException w:name="Medium Grid 1 Accent 3" w:semiHidden="0" w:uiPriority="67" w:unhideWhenUsed="0"/>
+    <w:lsdException w:name="Medium Grid 2 Accent 3" w:semiHidden="0" w:uiPriority="68" w:unhideWhenUsed="0"/>
+    <w:lsdException w:name="Medium Grid 3 Accent 3" w:semiHidden="0" w:uiPriority="69" w:unhideWhenUsed="0"/>
+    <w:lsdException w:name="Dark List Accent 3" w:semiHidden="0" w:uiPriority="70" w:unhideWhenUsed="0"/>
+    <w:lsdException w:name="Colorful Shading Accent 3" w:semiHidden="0" w:uiPriority="71" w:unhideWhenUsed="0"/>
+    <w:lsdException w:name="Colorful List Accent 3" w:semiHidden="0" w:uiPriority="72" w:unhideWhenUsed="0"/>
+    <w:lsdException w:name="Colorful Grid Accent 3" w:semiHidden="0" w:uiPriority="73" w:unhideWhenUsed="0"/>
+    <w:lsdException w:name="Light Shading Accent 4" w:semiHidden="0" w:uiPriority="60" w:unhideWhenUsed="0"/>
+    <w:lsdException w:name="Light List Accent 4" w:semiHidden="0" w:uiPriority="61" w:unhideWhenUsed="0"/>
+    <w:lsdException w:name="Light Grid Accent 4" w:semiHidden="0" w:uiPriority="62" w:unhideWhenUsed="0"/>
+    <w:lsdException w:name="Medium Shading 1 Accent 4" w:semiHidden="0" w:uiPriority="63" w:unhideWhenUsed="0"/>
+    <w:lsdException w:name="Medium Shading 2 Accent 4" w:semiHidden="0" w:uiPriority="64" w:unhideWhenUsed="0"/>
+    <w:lsdException w:name="Medium List 1 Accent 4" w:semiHidden="0" w:uiPriority="65" w:unhideWhenUsed="0"/>
+    <w:lsdException w:name="Medium List 2 Accent 4" w:semiHidden="0" w:uiPriority="66" w:unhideWhenUsed="0"/>
+    <w:lsdException w:name="Medium Grid 1 Accent 4" w:semiHidden="0" w:uiPriority="67" w:unhideWhenUsed="0"/>
+    <w:lsdException w:name="Medium Grid 2 Accent 4" w:semiHidden="0" w:uiPriority="68" w:unhideWhenUsed="0"/>
+    <w:lsdException w:name="Medium Grid 3 Accent 4" w:semiHidden="0" w:uiPriority="69" w:unhideWhenUsed="0"/>
+    <w:lsdException w:name="Dark List Accent 4" w:semiHidden="0" w:uiPriority="70" w:unhideWhenUsed="0"/>
+    <w:lsdException w:name="Colorful Shading Accent 4" w:semiHidden="0" w:uiPriority="71" w:unhideWhenUsed="0"/>
+    <w:lsdException w:name="Colorful List Accent 4" w:semiHidden="0" w:uiPriority="72" w:unhideWhenUsed="0"/>
+    <w:lsdException w:name="Colorful Grid Accent 4" w:semiHidden="0" w:uiPriority="73" w:unhideWhenUsed="0"/>
+    <w:lsdException w:name="Light Shading Accent 5" w:semiHidden="0" w:uiPriority="60" w:unhideWhenUsed="0"/>
+    <w:lsdException w:name="Light List Accent 5" w:semiHidden="0" w:uiPriority="61" w:unhideWhenUsed="0"/>
+    <w:lsdException w:name="Light Grid Accent 5" w:semiHidden="0" w:uiPriority="62" w:unhideWhenUsed="0"/>
+    <w:lsdException w:name="Medium Shading 1 Accent 5" w:semiHidden="0" w:uiPriority="63" w:unhideWhenUsed="0"/>
+    <w:lsdException w:name="Medium Shading 2 Accent 5" w:semiHidden="0" w:uiPriority="64" w:unhideWhenUsed="0"/>
+    <w:lsdException w:name="Medium List 1 Accent 5" w:semiHidden="0" w:uiPriority="65" w:unhideWhenUsed="0"/>
+    <w:lsdException w:name="Medium List 2 Accent 5" w:semiHidden="0" w:uiPriority="66" w:unhideWhenUsed="0"/>
+    <w:lsdException w:name="Medium Grid 1 Accent 5" w:semiHidden="0" w:uiPriority="67" w:unhideWhenUsed="0"/>
+    <w:lsdException w:name="Medium Grid 2 Accent 5" w:semiHidden="0" w:uiPriority="68" w:unhideWhenUsed="0"/>
+    <w:lsdException w:name="Medium Grid 3 Accent 5" w:semiHidden="0" w:uiPriority="69" w:unhideWhenUsed="0"/>
+    <w:lsdException w:name="Dark List Accent 5" w:semiHidden="0" w:uiPriority="70" w:unhideWhenUsed="0"/>
+    <w:lsdException w:name="Colorful Shading Accent 5" w:semiHidden="0" w:uiPriority="71" w:unhideWhenUsed="0"/>
+    <w:lsdException w:name="Colorful List Accent 5" w:semiHidden="0" w:uiPriority="72" w:unhideWhenUsed="0"/>
+    <w:lsdException w:name="Colorful Grid Accent 5" w:semiHidden="0" w:uiPriority="73" w:unhideWhenUsed="0"/>
+    <w:lsdException w:name="Light Shading Accent 6" w:semiHidden="0" w:uiPriority="60" w:unhideWhenUsed="0"/>
+    <w:lsdException w:name="Light List Accent 6" w:semiHidden="0" w:uiPriority="61" w:unhideWhenUsed="0"/>
+    <w:lsdException w:name="Light Grid Accent 6" w:semiHidden="0" w:uiPriority="62" w:unhideWhenUsed="0"/>
+    <w:lsdException w:name="Medium Shading 1 Accent 6" w:semiHidden="0" w:uiPriority="63" w:unhideWhenUsed="0"/>
+    <w:lsdException w:name="Medium Shading 2 Accent 6" w:semiHidden="0" w:uiPriority="64" w:unhideWhenUsed="0"/>
+    <w:lsdException w:name="Medium List 1 Accent 6" w:semiHidden="0" w:uiPriority="65" w:unhideWhenUsed="0"/>
+    <w:lsdException w:name="Medium List 2 Accent 6" w:semiHidden="0" w:uiPriority="66" w:unhideWhenUsed="0"/>
+    <w:lsdException w:name="Medium Grid 1 Accent 6" w:semiHidden="0" w:uiPriority="67" w:unhideWhenUsed="0"/>
+    <w:lsdException w:name="Medium Grid 2 Accent 6" w:semiHidden="0" w:uiPriority="68" w:unhideWhenUsed="0"/>
+    <w:lsdException w:name="Medium Grid 3 Accent 6" w:semiHidden="0" w:uiPriority="69" w:unhideWhenUsed="0"/>
+    <w:lsdException w:name="Dark List Accent 6" w:semiHidden="0" w:uiPriority="70" w:unhideWhenUsed="0"/>
+    <w:lsdException w:name="Colorful Shading Accent 6" w:semiHidden="0" w:uiPriority="71" w:unhideWhenUsed="0"/>
+    <w:lsdException w:name="Colorful List Accent 6" w:semiHidden="0" w:uiPriority="72" w:unhideWhenUsed="0"/>
+    <w:lsdException w:name="Colorful Grid Accent 6" w:semiHidden="0" w:uiPriority="73" w:unhideWhenUsed="0"/>
+    <w:lsdException w:name="Subtle Emphasis" w:semiHidden="0" w:uiPriority="19" w:unhideWhenUsed="0" w:qFormat="1"/>
+    <w:lsdException w:name="Intense Emphasis" w:semiHidden="0" w:uiPriority="21" w:unhideWhenUsed="0" w:qFormat="1"/>
+    <w:lsdException w:name="Subtle Reference" w:semiHidden="0" w:uiPriority="31" w:unhideWhenUsed="0" w:qFormat="1"/>
+    <w:lsdException w:name="Intense Reference" w:semiHidden="0" w:uiPriority="32" w:unhideWhenUsed="0" w:qFormat="1"/>
+    <w:lsdException w:name="Book Title" w:semiHidden="0" w:uiPriority="33" w:unhideWhenUsed="0" w:qFormat="1"/>
+    <w:lsdException w:name="Bibliography" w:uiPriority="37"/>
+    <w:lsdException w:name="TOC Heading" w:uiPriority="39" w:qFormat="1"/>
   </w:latentStyles>
   <w:style w:type="paragraph" w:default="1" w:styleId="Normal">
     <w:name w:val="Normal"/>
     <w:qFormat/>
     <w:rsid w:val="000D33D3"/>
   </w:style>
-  <w:style w:type="paragraph" w:styleId="Heading1">
+  <w:style w:type="paragraph" w:styleId="Ttulo1">
     <w:name w:val="heading 1"/>
     <w:basedOn w:val="Normal"/>
     <w:next w:val="Normal"/>
-    <w:link w:val="Heading1Char"/>
+    <w:link w:val="Ttulo1Car"/>
     <w:uiPriority w:val="9"/>
     <w:qFormat/>
     <w:rsid w:val="00A05880"/>
@@ -3292,11 +2936,11 @@
       <w:szCs w:val="28"/>
     </w:rPr>
   </w:style>
-  <w:style w:type="paragraph" w:styleId="Heading2">
+  <w:style w:type="paragraph" w:styleId="Ttulo2">
     <w:name w:val="heading 2"/>
     <w:basedOn w:val="Normal"/>
     <w:next w:val="Normal"/>
-    <w:link w:val="Heading2Char"/>
+    <w:link w:val="Ttulo2Car"/>
     <w:uiPriority w:val="9"/>
     <w:unhideWhenUsed/>
     <w:qFormat/>
@@ -3316,17 +2960,18 @@
       <w:szCs w:val="26"/>
     </w:rPr>
   </w:style>
-  <w:style w:type="character" w:default="1" w:styleId="DefaultParagraphFont">
+  <w:style w:type="character" w:default="1" w:styleId="Fuentedeprrafopredeter">
     <w:name w:val="Default Paragraph Font"/>
     <w:uiPriority w:val="1"/>
     <w:semiHidden/>
     <w:unhideWhenUsed/>
   </w:style>
-  <w:style w:type="table" w:default="1" w:styleId="TableNormal">
+  <w:style w:type="table" w:default="1" w:styleId="Tablanormal">
     <w:name w:val="Normal Table"/>
     <w:uiPriority w:val="99"/>
     <w:semiHidden/>
     <w:unhideWhenUsed/>
+    <w:qFormat/>
     <w:tblPr>
       <w:tblInd w:w="0" w:type="dxa"/>
       <w:tblCellMar>
@@ -3337,13 +2982,13 @@
       </w:tblCellMar>
     </w:tblPr>
   </w:style>
-  <w:style w:type="numbering" w:default="1" w:styleId="NoList">
+  <w:style w:type="numbering" w:default="1" w:styleId="Sinlista">
     <w:name w:val="No List"/>
     <w:uiPriority w:val="99"/>
     <w:semiHidden/>
     <w:unhideWhenUsed/>
   </w:style>
-  <w:style w:type="paragraph" w:styleId="ListParagraph">
+  <w:style w:type="paragraph" w:styleId="Prrafodelista">
     <w:name w:val="List Paragraph"/>
     <w:basedOn w:val="Normal"/>
     <w:uiPriority w:val="34"/>
@@ -3354,10 +2999,10 @@
       <w:contextualSpacing/>
     </w:pPr>
   </w:style>
-  <w:style w:type="character" w:customStyle="1" w:styleId="Heading1Char">
-    <w:name w:val="Heading 1 Char"/>
-    <w:basedOn w:val="DefaultParagraphFont"/>
-    <w:link w:val="Heading1"/>
+  <w:style w:type="character" w:customStyle="1" w:styleId="Ttulo1Car">
+    <w:name w:val="Título 1 Car"/>
+    <w:basedOn w:val="Fuentedeprrafopredeter"/>
+    <w:link w:val="Ttulo1"/>
     <w:uiPriority w:val="9"/>
     <w:rsid w:val="00A05880"/>
     <w:rPr>
@@ -3369,10 +3014,10 @@
       <w:szCs w:val="28"/>
     </w:rPr>
   </w:style>
-  <w:style w:type="character" w:customStyle="1" w:styleId="Heading2Char">
-    <w:name w:val="Heading 2 Char"/>
-    <w:basedOn w:val="DefaultParagraphFont"/>
-    <w:link w:val="Heading2"/>
+  <w:style w:type="character" w:customStyle="1" w:styleId="Ttulo2Car">
+    <w:name w:val="Título 2 Car"/>
+    <w:basedOn w:val="Fuentedeprrafopredeter"/>
+    <w:link w:val="Ttulo2"/>
     <w:uiPriority w:val="9"/>
     <w:rsid w:val="00A05880"/>
     <w:rPr>
@@ -3384,9 +3029,9 @@
       <w:szCs w:val="26"/>
     </w:rPr>
   </w:style>
-  <w:style w:type="character" w:styleId="CommentReference">
+  <w:style w:type="character" w:styleId="Refdecomentario">
     <w:name w:val="annotation reference"/>
-    <w:basedOn w:val="DefaultParagraphFont"/>
+    <w:basedOn w:val="Fuentedeprrafopredeter"/>
     <w:uiPriority w:val="99"/>
     <w:semiHidden/>
     <w:unhideWhenUsed/>
@@ -3396,10 +3041,10 @@
       <w:szCs w:val="16"/>
     </w:rPr>
   </w:style>
-  <w:style w:type="paragraph" w:styleId="CommentText">
+  <w:style w:type="paragraph" w:styleId="Textocomentario">
     <w:name w:val="annotation text"/>
     <w:basedOn w:val="Normal"/>
-    <w:link w:val="CommentTextChar"/>
+    <w:link w:val="TextocomentarioCar"/>
     <w:uiPriority w:val="99"/>
     <w:semiHidden/>
     <w:unhideWhenUsed/>
@@ -3409,10 +3054,10 @@
       <w:szCs w:val="20"/>
     </w:rPr>
   </w:style>
-  <w:style w:type="character" w:customStyle="1" w:styleId="CommentTextChar">
-    <w:name w:val="Comment Text Char"/>
-    <w:basedOn w:val="DefaultParagraphFont"/>
-    <w:link w:val="CommentText"/>
+  <w:style w:type="character" w:customStyle="1" w:styleId="TextocomentarioCar">
+    <w:name w:val="Texto comentario Car"/>
+    <w:basedOn w:val="Fuentedeprrafopredeter"/>
+    <w:link w:val="Textocomentario"/>
     <w:uiPriority w:val="99"/>
     <w:semiHidden/>
     <w:rsid w:val="001E74CC"/>
@@ -3421,11 +3066,11 @@
       <w:szCs w:val="20"/>
     </w:rPr>
   </w:style>
-  <w:style w:type="paragraph" w:styleId="CommentSubject">
+  <w:style w:type="paragraph" w:styleId="Asuntodelcomentario">
     <w:name w:val="annotation subject"/>
-    <w:basedOn w:val="CommentText"/>
-    <w:next w:val="CommentText"/>
-    <w:link w:val="CommentSubjectChar"/>
+    <w:basedOn w:val="Textocomentario"/>
+    <w:next w:val="Textocomentario"/>
+    <w:link w:val="AsuntodelcomentarioCar"/>
     <w:uiPriority w:val="99"/>
     <w:semiHidden/>
     <w:unhideWhenUsed/>
@@ -3435,10 +3080,10 @@
       <w:bCs/>
     </w:rPr>
   </w:style>
-  <w:style w:type="character" w:customStyle="1" w:styleId="CommentSubjectChar">
-    <w:name w:val="Comment Subject Char"/>
-    <w:basedOn w:val="CommentTextChar"/>
-    <w:link w:val="CommentSubject"/>
+  <w:style w:type="character" w:customStyle="1" w:styleId="AsuntodelcomentarioCar">
+    <w:name w:val="Asunto del comentario Car"/>
+    <w:basedOn w:val="TextocomentarioCar"/>
+    <w:link w:val="Asuntodelcomentario"/>
     <w:uiPriority w:val="99"/>
     <w:semiHidden/>
     <w:rsid w:val="001E74CC"/>
@@ -3449,10 +3094,10 @@
       <w:szCs w:val="20"/>
     </w:rPr>
   </w:style>
-  <w:style w:type="paragraph" w:styleId="BalloonText">
+  <w:style w:type="paragraph" w:styleId="Textodeglobo">
     <w:name w:val="Balloon Text"/>
     <w:basedOn w:val="Normal"/>
-    <w:link w:val="BalloonTextChar"/>
+    <w:link w:val="TextodegloboCar"/>
     <w:uiPriority w:val="99"/>
     <w:semiHidden/>
     <w:unhideWhenUsed/>
@@ -3463,10 +3108,10 @@
       <w:szCs w:val="18"/>
     </w:rPr>
   </w:style>
-  <w:style w:type="character" w:customStyle="1" w:styleId="BalloonTextChar">
-    <w:name w:val="Balloon Text Char"/>
-    <w:basedOn w:val="DefaultParagraphFont"/>
-    <w:link w:val="BalloonText"/>
+  <w:style w:type="character" w:customStyle="1" w:styleId="TextodegloboCar">
+    <w:name w:val="Texto de globo Car"/>
+    <w:basedOn w:val="Fuentedeprrafopredeter"/>
+    <w:link w:val="Textodeglobo"/>
     <w:uiPriority w:val="99"/>
     <w:semiHidden/>
     <w:rsid w:val="001E74CC"/>

</xml_diff>